<commit_message>
new photos and formatting
</commit_message>
<xml_diff>
--- a/review paper/Draft 3 - Review Paper.docx
+++ b/review paper/Draft 3 - Review Paper.docx
@@ -101,7 +101,7 @@
       <w:pPr>
         <w:pStyle w:val="NormalWeb"/>
         <w:shd w:val="clear" w:color="auto" w:fill="FCFCFC"/>
-        <w:spacing w:before="0" w:beforeAutospacing="0" w:after="360" w:afterAutospacing="0"/>
+        <w:spacing w:before="0" w:beforeAutospacing="0" w:after="0" w:afterAutospacing="0"/>
         <w:rPr>
           <w:rFonts w:ascii="STIX" w:hAnsi="STIX"/>
           <w:color w:val="000000" w:themeColor="text1"/>
@@ -266,102 +266,36 @@
       <w:pPr>
         <w:pStyle w:val="NormalWeb"/>
         <w:shd w:val="clear" w:color="auto" w:fill="FCFCFC"/>
-        <w:spacing w:before="0" w:beforeAutospacing="0" w:after="360" w:afterAutospacing="0"/>
-        <w:rPr>
-          <w:rFonts w:ascii="STIX" w:hAnsi="STIX"/>
-          <w:color w:val="000000" w:themeColor="text1"/>
-        </w:rPr>
-      </w:pPr>
-      <w:r>
-        <w:rPr>
-          <w:rFonts w:ascii="STIX" w:hAnsi="STIX"/>
-          <w:color w:val="000000" w:themeColor="text1"/>
-        </w:rPr>
-        <w:t xml:space="preserve">Keywords: </w:t>
-      </w:r>
-      <w:r>
-        <w:rPr>
-          <w:rFonts w:ascii="STIX" w:hAnsi="STIX"/>
-          <w:color w:val="000000" w:themeColor="text1"/>
-        </w:rPr>
-        <w:t>Artificial Neural Networks</w:t>
-      </w:r>
-      <w:r>
-        <w:rPr>
-          <w:rFonts w:ascii="STIX" w:hAnsi="STIX"/>
-          <w:color w:val="000000" w:themeColor="text1"/>
-        </w:rPr>
-        <w:t xml:space="preserve"> (ANN)</w:t>
-      </w:r>
-      <w:r>
-        <w:rPr>
-          <w:rFonts w:ascii="STIX" w:hAnsi="STIX"/>
-          <w:color w:val="000000" w:themeColor="text1"/>
-        </w:rPr>
-        <w:t>, Recurrent Neural Networks</w:t>
-      </w:r>
-      <w:r>
-        <w:rPr>
-          <w:rFonts w:ascii="STIX" w:hAnsi="STIX"/>
-          <w:color w:val="000000" w:themeColor="text1"/>
-        </w:rPr>
-        <w:t xml:space="preserve"> (RNN)</w:t>
-      </w:r>
-      <w:r>
-        <w:rPr>
-          <w:rFonts w:ascii="STIX" w:hAnsi="STIX"/>
-          <w:color w:val="000000" w:themeColor="text1"/>
-        </w:rPr>
-        <w:t>, Long Short-Term Memory</w:t>
-      </w:r>
-      <w:r>
-        <w:rPr>
-          <w:rFonts w:ascii="STIX" w:hAnsi="STIX"/>
-          <w:color w:val="000000" w:themeColor="text1"/>
-        </w:rPr>
-        <w:t xml:space="preserve"> (LSTM)</w:t>
-      </w:r>
-      <w:r>
-        <w:rPr>
-          <w:rFonts w:ascii="STIX" w:hAnsi="STIX"/>
-          <w:color w:val="000000" w:themeColor="text1"/>
-        </w:rPr>
-        <w:t>, Support Vector Machine</w:t>
-      </w:r>
-      <w:r>
-        <w:rPr>
-          <w:rFonts w:ascii="STIX" w:hAnsi="STIX"/>
-          <w:color w:val="000000" w:themeColor="text1"/>
-        </w:rPr>
-        <w:t xml:space="preserve"> (SVM)</w:t>
-      </w:r>
-      <w:r>
-        <w:rPr>
-          <w:rFonts w:ascii="STIX" w:hAnsi="STIX"/>
-          <w:color w:val="000000" w:themeColor="text1"/>
-        </w:rPr>
-        <w:t>, and Auto Regressive Integrated Moving Average</w:t>
-      </w:r>
-      <w:r>
-        <w:rPr>
-          <w:rFonts w:ascii="STIX" w:hAnsi="STIX"/>
-          <w:color w:val="000000" w:themeColor="text1"/>
-        </w:rPr>
-        <w:t xml:space="preserve"> (ARIMA)</w:t>
-      </w:r>
-      <w:r>
-        <w:rPr>
-          <w:rFonts w:ascii="STIX" w:hAnsi="STIX"/>
-          <w:color w:val="000000" w:themeColor="text1"/>
-        </w:rPr>
-        <w:t>.</w:t>
-      </w:r>
+        <w:spacing w:before="0" w:beforeAutospacing="0" w:after="0" w:afterAutospacing="0"/>
+        <w:rPr>
+          <w:rFonts w:ascii="STIX" w:hAnsi="STIX"/>
+          <w:color w:val="000000" w:themeColor="text1"/>
+        </w:rPr>
+      </w:pPr>
     </w:p>
     <w:p>
       <w:pPr>
         <w:pStyle w:val="NormalWeb"/>
         <w:shd w:val="clear" w:color="auto" w:fill="FCFCFC"/>
-        <w:spacing w:before="0" w:beforeAutospacing="0" w:after="360" w:afterAutospacing="0"/>
+        <w:spacing w:before="0" w:beforeAutospacing="0" w:after="0" w:afterAutospacing="0"/>
+        <w:rPr>
+          <w:rFonts w:ascii="STIX" w:hAnsi="STIX"/>
+          <w:color w:val="000000" w:themeColor="text1"/>
+        </w:rPr>
+      </w:pPr>
+      <w:r>
+        <w:rPr>
+          <w:rFonts w:ascii="STIX" w:hAnsi="STIX"/>
+          <w:color w:val="000000" w:themeColor="text1"/>
+        </w:rPr>
+        <w:t>Keywords: Artificial Neural Networks (ANN), Recurrent Neural Networks (RNN), Long Short-Term Memory (LSTM), Support Vector Machine (SVM), and Auto Regressive Integrated Moving Average (ARIMA).</w:t>
+      </w:r>
+    </w:p>
+    <w:p>
+      <w:pPr>
+        <w:pStyle w:val="NormalWeb"/>
+        <w:shd w:val="clear" w:color="auto" w:fill="FCFCFC"/>
+        <w:spacing w:before="0" w:beforeAutospacing="0" w:after="0" w:afterAutospacing="0"/>
         <w:rPr>
           <w:rFonts w:ascii="STIX" w:hAnsi="STIX"/>
           <w:color w:val="000000" w:themeColor="text1"/>
@@ -509,17 +443,7 @@
           <w:szCs w:val="24"/>
           <w:shd w:val="clear" w:color="auto" w:fill="FFFFFF"/>
         </w:rPr>
-        <w:t>]</w:t>
-      </w:r>
-      <w:r>
-        <w:rPr>
-          <w:rFonts w:ascii="STIX" w:hAnsi="STIX" w:cs="Times New Roman"/>
-          <w:color w:val="FF0000"/>
-          <w:sz w:val="24"/>
-          <w:szCs w:val="24"/>
-          <w:shd w:val="clear" w:color="auto" w:fill="FFFFFF"/>
-        </w:rPr>
-        <w:t xml:space="preserve"> </w:t>
+        <w:t xml:space="preserve">] </w:t>
       </w:r>
       <w:r>
         <w:rPr>
@@ -645,46 +569,29 @@
       </w:pPr>
       <w:r>
         <w:rPr>
-          <w:rFonts w:ascii="STIX-Regular" w:hAnsi="STIX-Regular" w:cs="STIX-Regular"/>
-          <w:color w:val="000000"/>
-          <w:sz w:val="24"/>
-          <w:szCs w:val="24"/>
-        </w:rPr>
-        <w:t xml:space="preserve">We conducted a review on the methods of time series analysis, used in different types of industries based on different factors and </w:t>
-      </w:r>
-      <w:r>
-        <w:rPr>
-          <w:rFonts w:ascii="STIX-Regular" w:hAnsi="STIX-Regular" w:cs="STIX-Regular"/>
-          <w:color w:val="000000"/>
-          <w:sz w:val="24"/>
-          <w:szCs w:val="24"/>
-        </w:rPr>
-        <w:t xml:space="preserve">criteria’s and how it can be used to predict future values on the basis of small or large amount of historical data. Basically, we have conducted a comparison between the usage of ARIMA </w:t>
-      </w:r>
-      <w:r>
-        <w:rPr>
           <w:rFonts w:ascii="STIX" w:hAnsi="STIX" w:cs="STIX-Regular"/>
           <w:color w:val="000000"/>
           <w:sz w:val="24"/>
           <w:szCs w:val="24"/>
         </w:rPr>
-        <w:t xml:space="preserve">model in </w:t>
-      </w:r>
-      <w:r>
-        <w:rPr>
-          <w:rFonts w:ascii="STIX" w:hAnsi="STIX" w:cs="Times New Roman"/>
-          <w:sz w:val="24"/>
-          <w:szCs w:val="24"/>
-        </w:rPr>
-        <w:t>banking stock market da</w:t>
-      </w:r>
-      <w:r>
-        <w:rPr>
-          <w:rFonts w:ascii="STIX" w:hAnsi="STIX" w:cs="Times New Roman"/>
-          <w:sz w:val="24"/>
-          <w:szCs w:val="24"/>
-        </w:rPr>
-        <w:t>ta to predict 200 observations and in demand analysis in food industry to provide the backing support for the robustness of the applications of ARIMA model in the field of predicting future time series values.</w:t>
+        <w:t xml:space="preserve">We conducted a review on the methods of time series analysis, used in different types of industries based on different factors and </w:t>
+      </w:r>
+      <w:r>
+        <w:rPr>
+          <w:rFonts w:ascii="STIX" w:hAnsi="STIX" w:cs="STIX-Regular"/>
+          <w:color w:val="000000"/>
+          <w:sz w:val="24"/>
+          <w:szCs w:val="24"/>
+        </w:rPr>
+        <w:t xml:space="preserve">criteria’s and how it can be used to predict future values on the basis of small or large amount of historical data. Basically, we have conducted a comparison between the usage of ARIMA model in </w:t>
+      </w:r>
+      <w:r>
+        <w:rPr>
+          <w:rFonts w:ascii="STIX" w:hAnsi="STIX" w:cs="Times New Roman"/>
+          <w:sz w:val="24"/>
+          <w:szCs w:val="24"/>
+        </w:rPr>
+        <w:t>banking stock market data to predict 200 observations and in demand analysis in food industry to provide the backing support for the robustness of the applications of ARIMA model in the field of predicting future time series values.</w:t>
       </w:r>
     </w:p>
     <w:p>
@@ -694,7 +601,7 @@
         <w:adjustRightInd w:val="0"/>
         <w:spacing w:after="0" w:afterAutospacing="0" w:line="240" w:lineRule="auto"/>
         <w:rPr>
-          <w:rFonts w:ascii="STIX-Regular" w:hAnsi="STIX-Regular" w:cs="STIX-Regular"/>
+          <w:rFonts w:ascii="STIX" w:hAnsi="STIX" w:cs="STIX-Regular"/>
           <w:color w:val="000000"/>
           <w:sz w:val="24"/>
           <w:szCs w:val="24"/>
@@ -702,7 +609,7 @@
       </w:pPr>
       <w:r>
         <w:rPr>
-          <w:rFonts w:ascii="STIX-Regular" w:hAnsi="STIX-Regular" w:cs="STIX-Regular"/>
+          <w:rFonts w:ascii="STIX" w:hAnsi="STIX" w:cs="STIX-Regular"/>
           <w:color w:val="000000"/>
           <w:sz w:val="24"/>
           <w:szCs w:val="24"/>
@@ -711,7 +618,7 @@
       </w:r>
       <w:r>
         <w:rPr>
-          <w:rFonts w:ascii="STIX-Regular" w:hAnsi="STIX-Regular" w:cs="STIX-Regular"/>
+          <w:rFonts w:ascii="STIX" w:hAnsi="STIX" w:cs="STIX-Regular"/>
           <w:color w:val="000000"/>
           <w:sz w:val="24"/>
           <w:szCs w:val="24"/>
@@ -720,79 +627,151 @@
       </w:r>
       <w:r>
         <w:rPr>
-          <w:rFonts w:ascii="STIX-Regular" w:hAnsi="STIX-Regular" w:cs="STIX-Regular"/>
+          <w:rFonts w:ascii="STIX" w:hAnsi="STIX" w:cs="STIX-Regular"/>
           <w:color w:val="0000FF"/>
           <w:sz w:val="24"/>
           <w:szCs w:val="24"/>
         </w:rPr>
-        <w:t>2</w:t>
-      </w:r>
-      <w:r>
-        <w:rPr>
-          <w:rFonts w:ascii="STIX-Regular" w:hAnsi="STIX-Regular" w:cs="STIX-Regular"/>
+        <w:t xml:space="preserve">2 </w:t>
+      </w:r>
+      <w:r>
+        <w:rPr>
+          <w:rFonts w:ascii="STIX" w:hAnsi="STIX" w:cs="STIX-Regular"/>
+          <w:color w:val="000000"/>
+          <w:sz w:val="24"/>
+          <w:szCs w:val="24"/>
+        </w:rPr>
+        <w:t xml:space="preserve">delivers a thorough discussion of how the model makes an impact on the perspective of pursuing forecasting in combination with other models discussed to make a better quintessential of the model itself. </w:t>
+      </w:r>
+      <w:r>
+        <w:rPr>
+          <w:rFonts w:ascii="STIX" w:hAnsi="STIX" w:cs="STIX-Regular"/>
+          <w:color w:val="000000"/>
+          <w:sz w:val="24"/>
+          <w:szCs w:val="24"/>
+        </w:rPr>
+        <w:t xml:space="preserve">Section </w:t>
+      </w:r>
+      <w:r>
+        <w:rPr>
+          <w:rFonts w:ascii="STIX" w:hAnsi="STIX" w:cs="STIX-Regular"/>
           <w:color w:val="0000FF"/>
           <w:sz w:val="24"/>
           <w:szCs w:val="24"/>
         </w:rPr>
+        <w:t>3</w:t>
+      </w:r>
+      <w:r>
+        <w:rPr>
+          <w:rFonts w:ascii="STIX" w:hAnsi="STIX" w:cs="STIX-Regular"/>
+          <w:color w:val="0000FF"/>
+          <w:sz w:val="24"/>
+          <w:szCs w:val="24"/>
+        </w:rPr>
         <w:t xml:space="preserve"> </w:t>
       </w:r>
       <w:r>
         <w:rPr>
-          <w:rFonts w:ascii="STIX-Regular" w:hAnsi="STIX-Regular" w:cs="STIX-Regular"/>
+          <w:rFonts w:ascii="STIX" w:hAnsi="STIX" w:cs="STIX-Regular"/>
           <w:color w:val="000000"/>
           <w:sz w:val="24"/>
           <w:szCs w:val="24"/>
         </w:rPr>
-        <w:t xml:space="preserve">delivers a thorough discussion of how the model makes an impact on the perspective of pursuing </w:t>
-      </w:r>
-      <w:r>
-        <w:rPr>
-          <w:rFonts w:ascii="STIX-Regular" w:hAnsi="STIX-Regular" w:cs="STIX-Regular"/>
+        <w:t xml:space="preserve">elaborates </w:t>
+      </w:r>
+      <w:r>
+        <w:rPr>
+          <w:rFonts w:ascii="STIX" w:hAnsi="STIX" w:cs="STIX-Regular"/>
           <w:color w:val="000000"/>
           <w:sz w:val="24"/>
           <w:szCs w:val="24"/>
         </w:rPr>
-        <w:t xml:space="preserve">forecasting </w:t>
-      </w:r>
-      <w:r>
-        <w:rPr>
-          <w:rFonts w:ascii="STIX-Regular" w:hAnsi="STIX-Regular" w:cs="STIX-Regular"/>
+        <w:t>the research methodologies carried out and investigation of the factors weighed in the prediction of long- and short-term values through ARIMA models.</w:t>
+      </w:r>
+      <w:r>
+        <w:rPr>
+          <w:rFonts w:ascii="STIX" w:hAnsi="STIX" w:cs="STIX-Regular"/>
           <w:color w:val="000000"/>
           <w:sz w:val="24"/>
           <w:szCs w:val="24"/>
         </w:rPr>
-        <w:t>in combination with other models discussed to make a better quintessential of the model itself.</w:t>
-      </w:r>
-      <w:r>
-        <w:rPr>
-          <w:rFonts w:ascii="STIX-Regular" w:hAnsi="STIX-Regular" w:cs="STIX-Regular"/>
+        <w:t xml:space="preserve"> Section </w:t>
+      </w:r>
+      <w:r>
+        <w:rPr>
+          <w:rFonts w:ascii="STIX" w:hAnsi="STIX" w:cs="STIX-Regular"/>
+          <w:color w:val="0000FF"/>
+          <w:sz w:val="24"/>
+          <w:szCs w:val="24"/>
+        </w:rPr>
+        <w:t>4</w:t>
+      </w:r>
+      <w:r>
+        <w:rPr>
+          <w:rFonts w:ascii="STIX" w:hAnsi="STIX" w:cs="STIX-Regular"/>
+          <w:color w:val="0000FF"/>
+          <w:sz w:val="24"/>
+          <w:szCs w:val="24"/>
+        </w:rPr>
+        <w:t xml:space="preserve"> </w:t>
+      </w:r>
+      <w:r>
+        <w:rPr>
+          <w:rFonts w:ascii="STIX" w:hAnsi="STIX" w:cs="STIX-Regular"/>
           <w:color w:val="000000"/>
           <w:sz w:val="24"/>
           <w:szCs w:val="24"/>
         </w:rPr>
+        <w:t xml:space="preserve">highlights </w:t>
+      </w:r>
+      <w:r>
+        <w:rPr>
+          <w:rFonts w:ascii="STIX" w:hAnsi="STIX" w:cs="STIX-Regular"/>
+          <w:color w:val="000000"/>
+          <w:sz w:val="24"/>
+          <w:szCs w:val="24"/>
+        </w:rPr>
+        <w:t>the market</w:t>
+      </w:r>
+      <w:r>
+        <w:rPr>
+          <w:rFonts w:ascii="STIX" w:hAnsi="STIX" w:cs="STIX-Regular"/>
+          <w:color w:val="000000"/>
+          <w:sz w:val="24"/>
+          <w:szCs w:val="24"/>
+        </w:rPr>
         <w:t xml:space="preserve"> </w:t>
       </w:r>
       <w:r>
         <w:rPr>
-          <w:rFonts w:ascii="STIX-Regular" w:hAnsi="STIX-Regular" w:cs="STIX-Regular"/>
+          <w:rFonts w:ascii="STIX" w:hAnsi="STIX" w:cs="STIX-Regular"/>
           <w:color w:val="000000"/>
           <w:sz w:val="24"/>
           <w:szCs w:val="24"/>
         </w:rPr>
-        <w:t xml:space="preserve">Section </w:t>
-      </w:r>
-      <w:r>
-        <w:rPr>
-          <w:rFonts w:ascii="STIX-Regular" w:hAnsi="STIX-Regular" w:cs="STIX-Regular"/>
+        <w:t>requirement of ARIMA in different industries.</w:t>
+      </w:r>
+      <w:r>
+        <w:rPr>
+          <w:rFonts w:ascii="STIX" w:hAnsi="STIX" w:cs="STIX-Regular"/>
+          <w:color w:val="000000"/>
+          <w:sz w:val="24"/>
+          <w:szCs w:val="24"/>
+        </w:rPr>
+        <w:t xml:space="preserve"> Section </w:t>
+      </w:r>
+      <w:r>
+        <w:rPr>
+          <w:rFonts w:ascii="STIX" w:hAnsi="STIX" w:cs="STIX-Regular"/>
           <w:color w:val="0000FF"/>
           <w:sz w:val="24"/>
           <w:szCs w:val="24"/>
         </w:rPr>
-        <w:t>3</w:t>
-      </w:r>
-      <w:r>
-        <w:rPr>
-          <w:rFonts w:ascii="STIX-Regular" w:hAnsi="STIX-Regular" w:cs="STIX-Regular"/>
+        <w:t>5</w:t>
+      </w:r>
+      <w:r>
+        <w:rPr>
+          <w:rFonts w:ascii="STIX" w:hAnsi="STIX" w:cs="STIX-Regular"/>
           <w:color w:val="0000FF"/>
           <w:sz w:val="24"/>
           <w:szCs w:val="24"/>
@@ -801,219 +780,57 @@
       </w:r>
       <w:r>
         <w:rPr>
-          <w:rFonts w:ascii="STIX-Regular" w:hAnsi="STIX-Regular" w:cs="STIX-Regular"/>
+          <w:rFonts w:ascii="STIX" w:hAnsi="STIX" w:cs="STIX-Regular"/>
           <w:color w:val="000000"/>
           <w:sz w:val="24"/>
           <w:szCs w:val="24"/>
         </w:rPr>
-        <w:t>elaborates</w:t>
-      </w:r>
-      <w:r>
-        <w:rPr>
-          <w:rFonts w:ascii="STIX-Regular" w:hAnsi="STIX-Regular" w:cs="STIX-Regular"/>
+        <w:t xml:space="preserve">expresses </w:t>
+      </w:r>
+      <w:r>
+        <w:rPr>
+          <w:rFonts w:ascii="STIX" w:hAnsi="STIX" w:cs="STIX-Regular"/>
           <w:color w:val="000000"/>
           <w:sz w:val="24"/>
           <w:szCs w:val="24"/>
         </w:rPr>
+        <w:t>the related work and studies conducted in support of the vast market of ARIMA model.</w:t>
+      </w:r>
+      <w:r>
+        <w:rPr>
+          <w:rFonts w:ascii="STIX" w:hAnsi="STIX" w:cs="STIX-Regular"/>
+          <w:color w:val="000000"/>
+          <w:sz w:val="24"/>
+          <w:szCs w:val="24"/>
+        </w:rPr>
+        <w:t xml:space="preserve"> Section </w:t>
+      </w:r>
+      <w:r>
+        <w:rPr>
+          <w:rFonts w:ascii="STIX" w:hAnsi="STIX" w:cs="STIX-Regular"/>
+          <w:color w:val="0000FF"/>
+          <w:sz w:val="24"/>
+          <w:szCs w:val="24"/>
+        </w:rPr>
+        <w:t>6</w:t>
+      </w:r>
+      <w:r>
+        <w:rPr>
+          <w:rFonts w:ascii="STIX" w:hAnsi="STIX" w:cs="STIX-Regular"/>
+          <w:color w:val="0000FF"/>
+          <w:sz w:val="24"/>
+          <w:szCs w:val="24"/>
+        </w:rPr>
         <w:t xml:space="preserve"> </w:t>
       </w:r>
       <w:r>
         <w:rPr>
-          <w:rFonts w:ascii="STIX-Regular" w:hAnsi="STIX-Regular" w:cs="STIX-Regular"/>
+          <w:rFonts w:ascii="STIX" w:hAnsi="STIX" w:cs="STIX-Regular"/>
           <w:color w:val="000000"/>
           <w:sz w:val="24"/>
           <w:szCs w:val="24"/>
         </w:rPr>
-        <w:t>the research methodologies carried out and investigation of the factors weighed in the prediction of long- and short-term values through ARIMA models.</w:t>
-      </w:r>
-      <w:r>
-        <w:rPr>
-          <w:rFonts w:ascii="STIX-Regular" w:hAnsi="STIX-Regular" w:cs="STIX-Regular"/>
-          <w:color w:val="000000"/>
-          <w:sz w:val="24"/>
-          <w:szCs w:val="24"/>
-        </w:rPr>
-        <w:t xml:space="preserve"> </w:t>
-      </w:r>
-      <w:r>
-        <w:rPr>
-          <w:rFonts w:ascii="STIX-Regular" w:hAnsi="STIX-Regular" w:cs="STIX-Regular"/>
-          <w:color w:val="000000"/>
-          <w:sz w:val="24"/>
-          <w:szCs w:val="24"/>
-        </w:rPr>
-        <w:t xml:space="preserve">Section </w:t>
-      </w:r>
-      <w:r>
-        <w:rPr>
-          <w:rFonts w:ascii="STIX-Regular" w:hAnsi="STIX-Regular" w:cs="STIX-Regular"/>
-          <w:color w:val="0000FF"/>
-          <w:sz w:val="24"/>
-          <w:szCs w:val="24"/>
-        </w:rPr>
-        <w:t>4</w:t>
-      </w:r>
-      <w:r>
-        <w:rPr>
-          <w:rFonts w:ascii="STIX-Regular" w:hAnsi="STIX-Regular" w:cs="STIX-Regular"/>
-          <w:color w:val="0000FF"/>
-          <w:sz w:val="24"/>
-          <w:szCs w:val="24"/>
-        </w:rPr>
-        <w:t xml:space="preserve"> </w:t>
-      </w:r>
-      <w:r>
-        <w:rPr>
-          <w:rFonts w:ascii="STIX-Regular" w:hAnsi="STIX-Regular" w:cs="STIX-Regular"/>
-          <w:color w:val="000000"/>
-          <w:sz w:val="24"/>
-          <w:szCs w:val="24"/>
-        </w:rPr>
-        <w:t>highlights</w:t>
-      </w:r>
-      <w:r>
-        <w:rPr>
-          <w:rFonts w:ascii="STIX-Regular" w:hAnsi="STIX-Regular" w:cs="STIX-Regular"/>
-          <w:color w:val="000000"/>
-          <w:sz w:val="24"/>
-          <w:szCs w:val="24"/>
-        </w:rPr>
-        <w:t xml:space="preserve"> </w:t>
-      </w:r>
-      <w:r>
-        <w:rPr>
-          <w:rFonts w:ascii="STIX-Regular" w:hAnsi="STIX-Regular" w:cs="STIX-Regular"/>
-          <w:color w:val="000000"/>
-          <w:sz w:val="24"/>
-          <w:szCs w:val="24"/>
-        </w:rPr>
-        <w:t>the market</w:t>
-      </w:r>
-      <w:r>
-        <w:rPr>
-          <w:rFonts w:ascii="STIX-Regular" w:hAnsi="STIX-Regular" w:cs="STIX-Regular"/>
-          <w:color w:val="000000"/>
-          <w:sz w:val="24"/>
-          <w:szCs w:val="24"/>
-        </w:rPr>
-        <w:t xml:space="preserve"> </w:t>
-      </w:r>
-      <w:r>
-        <w:rPr>
-          <w:rFonts w:ascii="STIX-Regular" w:hAnsi="STIX-Regular" w:cs="STIX-Regular"/>
-          <w:color w:val="000000"/>
-          <w:sz w:val="24"/>
-          <w:szCs w:val="24"/>
-        </w:rPr>
-        <w:t>requirement of ARIMA in different industries.</w:t>
-      </w:r>
-      <w:r>
-        <w:rPr>
-          <w:rFonts w:ascii="STIX-Regular" w:hAnsi="STIX-Regular" w:cs="STIX-Regular"/>
-          <w:color w:val="000000"/>
-          <w:sz w:val="24"/>
-          <w:szCs w:val="24"/>
-        </w:rPr>
-        <w:t xml:space="preserve"> Section </w:t>
-      </w:r>
-      <w:r>
-        <w:rPr>
-          <w:rFonts w:ascii="STIX-Regular" w:hAnsi="STIX-Regular" w:cs="STIX-Regular"/>
-          <w:color w:val="0000FF"/>
-          <w:sz w:val="24"/>
-          <w:szCs w:val="24"/>
-        </w:rPr>
-        <w:t>5</w:t>
-      </w:r>
-      <w:r>
-        <w:rPr>
-          <w:rFonts w:ascii="STIX-Regular" w:hAnsi="STIX-Regular" w:cs="STIX-Regular"/>
-          <w:color w:val="0000FF"/>
-          <w:sz w:val="24"/>
-          <w:szCs w:val="24"/>
-        </w:rPr>
-        <w:t xml:space="preserve"> </w:t>
-      </w:r>
-      <w:r>
-        <w:rPr>
-          <w:rFonts w:ascii="STIX-Regular" w:hAnsi="STIX-Regular" w:cs="STIX-Regular"/>
-          <w:color w:val="000000"/>
-          <w:sz w:val="24"/>
-          <w:szCs w:val="24"/>
-        </w:rPr>
-        <w:t xml:space="preserve">expresses </w:t>
-      </w:r>
-      <w:r>
-        <w:rPr>
-          <w:rFonts w:ascii="STIX-Regular" w:hAnsi="STIX-Regular" w:cs="STIX-Regular"/>
-          <w:color w:val="000000"/>
-          <w:sz w:val="24"/>
-          <w:szCs w:val="24"/>
-        </w:rPr>
-        <w:t>the related work and studies conducted in support of the vast market of ARIMA model.</w:t>
-      </w:r>
-      <w:r>
-        <w:rPr>
-          <w:rFonts w:ascii="STIX-Regular" w:hAnsi="STIX-Regular" w:cs="STIX-Regular"/>
-          <w:color w:val="000000"/>
-          <w:sz w:val="24"/>
-          <w:szCs w:val="24"/>
-        </w:rPr>
-        <w:t xml:space="preserve"> </w:t>
-      </w:r>
-      <w:r>
-        <w:rPr>
-          <w:rFonts w:ascii="STIX-Regular" w:hAnsi="STIX-Regular" w:cs="STIX-Regular"/>
-          <w:color w:val="000000"/>
-          <w:sz w:val="24"/>
-          <w:szCs w:val="24"/>
-        </w:rPr>
-        <w:t xml:space="preserve">Section </w:t>
-      </w:r>
-      <w:r>
-        <w:rPr>
-          <w:rFonts w:ascii="STIX-Regular" w:hAnsi="STIX-Regular" w:cs="STIX-Regular"/>
-          <w:color w:val="0000FF"/>
-          <w:sz w:val="24"/>
-          <w:szCs w:val="24"/>
-        </w:rPr>
-        <w:t>6</w:t>
-      </w:r>
-      <w:r>
-        <w:rPr>
-          <w:rFonts w:ascii="STIX-Regular" w:hAnsi="STIX-Regular" w:cs="STIX-Regular"/>
-          <w:color w:val="0000FF"/>
-          <w:sz w:val="24"/>
-          <w:szCs w:val="24"/>
-        </w:rPr>
-        <w:t xml:space="preserve"> </w:t>
-      </w:r>
-      <w:r>
-        <w:rPr>
-          <w:rFonts w:ascii="STIX-Regular" w:hAnsi="STIX-Regular" w:cs="STIX-Regular"/>
-          <w:color w:val="000000"/>
-          <w:sz w:val="24"/>
-          <w:szCs w:val="24"/>
-        </w:rPr>
-        <w:t>concludes the paper and discusses future</w:t>
-      </w:r>
-      <w:r>
-        <w:rPr>
-          <w:rFonts w:ascii="STIX-Regular" w:hAnsi="STIX-Regular" w:cs="STIX-Regular"/>
-          <w:color w:val="000000"/>
-          <w:sz w:val="24"/>
-          <w:szCs w:val="24"/>
-        </w:rPr>
-        <w:t xml:space="preserve"> </w:t>
-      </w:r>
-      <w:r>
-        <w:rPr>
-          <w:rFonts w:ascii="STIX-Regular" w:hAnsi="STIX-Regular" w:cs="STIX-Regular"/>
-          <w:color w:val="000000"/>
-          <w:sz w:val="24"/>
-          <w:szCs w:val="24"/>
-        </w:rPr>
-        <w:t>directions.</w:t>
+        <w:t>concludes the paper and discusses future directions.</w:t>
       </w:r>
     </w:p>
     <w:p>
@@ -1023,7 +840,9 @@
         <w:spacing w:before="0" w:beforeAutospacing="0" w:after="120" w:afterAutospacing="0"/>
         <w:rPr>
           <w:rFonts w:ascii="STIX" w:hAnsi="STIX"/>
-          <w:color w:val="FF0000"/>
+          <w:b w:val="0"/>
+          <w:bCs w:val="0"/>
+          <w:color w:val="000000" w:themeColor="text1"/>
           <w:sz w:val="24"/>
           <w:szCs w:val="24"/>
         </w:rPr>
@@ -1036,13 +855,92 @@
         <w:spacing w:before="0" w:beforeAutospacing="0" w:after="120" w:afterAutospacing="0"/>
         <w:rPr>
           <w:rFonts w:ascii="STIX" w:hAnsi="STIX"/>
-          <w:b w:val="0"/>
-          <w:bCs w:val="0"/>
-          <w:color w:val="000000" w:themeColor="text1"/>
-          <w:sz w:val="24"/>
-          <w:szCs w:val="24"/>
-        </w:rPr>
-      </w:pPr>
+          <w:color w:val="000000" w:themeColor="text1"/>
+          <w:sz w:val="24"/>
+          <w:szCs w:val="24"/>
+        </w:rPr>
+      </w:pPr>
+      <w:r>
+        <w:rPr>
+          <w:rFonts w:ascii="STIX" w:hAnsi="STIX"/>
+          <w:color w:val="000000" w:themeColor="text1"/>
+          <w:sz w:val="24"/>
+          <w:szCs w:val="24"/>
+        </w:rPr>
+        <w:t>3</w:t>
+      </w:r>
+      <w:r>
+        <w:rPr>
+          <w:rFonts w:ascii="STIX" w:hAnsi="STIX"/>
+          <w:color w:val="000000" w:themeColor="text1"/>
+          <w:sz w:val="24"/>
+          <w:szCs w:val="24"/>
+        </w:rPr>
+        <w:t xml:space="preserve"> </w:t>
+      </w:r>
+      <w:r>
+        <w:rPr>
+          <w:rFonts w:ascii="STIX" w:hAnsi="STIX"/>
+          <w:color w:val="000000" w:themeColor="text1"/>
+          <w:sz w:val="24"/>
+          <w:szCs w:val="24"/>
+        </w:rPr>
+        <w:t xml:space="preserve">Methods used for </w:t>
+      </w:r>
+      <w:r>
+        <w:rPr>
+          <w:rFonts w:ascii="STIX" w:hAnsi="STIX"/>
+          <w:color w:val="000000" w:themeColor="text1"/>
+          <w:sz w:val="24"/>
+          <w:szCs w:val="24"/>
+        </w:rPr>
+        <w:t>T</w:t>
+      </w:r>
+      <w:r>
+        <w:rPr>
+          <w:rFonts w:ascii="STIX" w:hAnsi="STIX"/>
+          <w:color w:val="000000" w:themeColor="text1"/>
+          <w:sz w:val="24"/>
+          <w:szCs w:val="24"/>
+        </w:rPr>
+        <w:t xml:space="preserve">ime </w:t>
+      </w:r>
+      <w:r>
+        <w:rPr>
+          <w:rFonts w:ascii="STIX" w:hAnsi="STIX"/>
+          <w:color w:val="000000" w:themeColor="text1"/>
+          <w:sz w:val="24"/>
+          <w:szCs w:val="24"/>
+        </w:rPr>
+        <w:t>S</w:t>
+      </w:r>
+      <w:r>
+        <w:rPr>
+          <w:rFonts w:ascii="STIX" w:hAnsi="STIX"/>
+          <w:color w:val="000000" w:themeColor="text1"/>
+          <w:sz w:val="24"/>
+          <w:szCs w:val="24"/>
+        </w:rPr>
+        <w:t xml:space="preserve">eries </w:t>
+      </w:r>
+      <w:r>
+        <w:rPr>
+          <w:rFonts w:ascii="STIX" w:hAnsi="STIX"/>
+          <w:color w:val="000000" w:themeColor="text1"/>
+          <w:sz w:val="24"/>
+          <w:szCs w:val="24"/>
+        </w:rPr>
+        <w:t>A</w:t>
+      </w:r>
+      <w:r>
+        <w:rPr>
+          <w:rFonts w:ascii="STIX" w:hAnsi="STIX"/>
+          <w:color w:val="000000" w:themeColor="text1"/>
+          <w:sz w:val="24"/>
+          <w:szCs w:val="24"/>
+        </w:rPr>
+        <w:t>nalysis</w:t>
+      </w:r>
     </w:p>
     <w:p>
       <w:pPr>
@@ -1063,80 +961,45 @@
           <w:sz w:val="24"/>
           <w:szCs w:val="24"/>
         </w:rPr>
+        <w:t>Time Series analysis</w:t>
+      </w:r>
+    </w:p>
+    <w:p>
+      <w:pPr>
+        <w:spacing w:after="0" w:afterAutospacing="0"/>
+        <w:rPr>
+          <w:rFonts w:ascii="STIX" w:eastAsia="Times New Roman" w:hAnsi="STIX" w:cs="Times New Roman"/>
+          <w:color w:val="FF0000"/>
+          <w:sz w:val="24"/>
+          <w:szCs w:val="24"/>
+        </w:rPr>
+      </w:pPr>
+      <w:r>
+        <w:rPr>
+          <w:rFonts w:ascii="STIX" w:hAnsi="STIX" w:cs="Times New Roman"/>
+          <w:sz w:val="24"/>
+          <w:szCs w:val="24"/>
+        </w:rPr>
         <w:lastRenderedPageBreak/>
-        <w:t>3</w:t>
-      </w:r>
-      <w:r>
-        <w:rPr>
-          <w:rFonts w:ascii="STIX" w:hAnsi="STIX"/>
-          <w:color w:val="000000" w:themeColor="text1"/>
-          <w:sz w:val="24"/>
-          <w:szCs w:val="24"/>
-        </w:rPr>
-        <w:t xml:space="preserve"> </w:t>
-      </w:r>
-      <w:r>
-        <w:rPr>
-          <w:rFonts w:ascii="STIX" w:hAnsi="STIX"/>
-          <w:color w:val="000000" w:themeColor="text1"/>
-          <w:sz w:val="24"/>
-          <w:szCs w:val="24"/>
-        </w:rPr>
-        <w:t xml:space="preserve">Methods used for </w:t>
-      </w:r>
-      <w:r>
-        <w:rPr>
-          <w:rFonts w:ascii="STIX" w:hAnsi="STIX"/>
-          <w:color w:val="000000" w:themeColor="text1"/>
-          <w:sz w:val="24"/>
-          <w:szCs w:val="24"/>
-        </w:rPr>
-        <w:t>T</w:t>
-      </w:r>
-      <w:r>
-        <w:rPr>
-          <w:rFonts w:ascii="STIX" w:hAnsi="STIX"/>
-          <w:color w:val="000000" w:themeColor="text1"/>
-          <w:sz w:val="24"/>
-          <w:szCs w:val="24"/>
-        </w:rPr>
-        <w:t xml:space="preserve">ime </w:t>
-      </w:r>
-      <w:r>
-        <w:rPr>
-          <w:rFonts w:ascii="STIX" w:hAnsi="STIX"/>
-          <w:color w:val="000000" w:themeColor="text1"/>
-          <w:sz w:val="24"/>
-          <w:szCs w:val="24"/>
-        </w:rPr>
-        <w:t>S</w:t>
-      </w:r>
-      <w:r>
-        <w:rPr>
-          <w:rFonts w:ascii="STIX" w:hAnsi="STIX"/>
-          <w:color w:val="000000" w:themeColor="text1"/>
-          <w:sz w:val="24"/>
-          <w:szCs w:val="24"/>
-        </w:rPr>
-        <w:t xml:space="preserve">eries </w:t>
-      </w:r>
-      <w:r>
-        <w:rPr>
-          <w:rFonts w:ascii="STIX" w:hAnsi="STIX"/>
-          <w:color w:val="000000" w:themeColor="text1"/>
-          <w:sz w:val="24"/>
-          <w:szCs w:val="24"/>
-        </w:rPr>
-        <w:t>A</w:t>
-      </w:r>
-      <w:r>
-        <w:rPr>
-          <w:rFonts w:ascii="STIX" w:hAnsi="STIX"/>
-          <w:color w:val="000000" w:themeColor="text1"/>
-          <w:sz w:val="24"/>
-          <w:szCs w:val="24"/>
-        </w:rPr>
-        <w:t>nalysis</w:t>
+        <w:t xml:space="preserve">Time-series forecasting is extensively used for non-stationary data. Non-stationary data are called the data whose statistical properties e.g., the mean and standard deviation are not constant over time but instead, these metrics vary over time. These non-stationary input data (used as input to these models) are usually called time-series. Some examples of time-series include the temperature values over time, stock price over time, price of a house over time etc. So, the input is a signal (time-series) that is defined by observations taken sequentially in time. </w:t>
+      </w:r>
+      <w:r>
+        <w:rPr>
+          <w:rFonts w:ascii="STIX" w:eastAsia="Times New Roman" w:hAnsi="STIX" w:cs="Times New Roman"/>
+          <w:color w:val="70AD47" w:themeColor="accent6"/>
+          <w:sz w:val="24"/>
+          <w:szCs w:val="24"/>
+        </w:rPr>
+        <w:t>The most commonly used forecasting methods are listed and discussed below:</w:t>
+      </w:r>
+      <w:r>
+        <w:rPr>
+          <w:rFonts w:ascii="STIX" w:eastAsia="Times New Roman" w:hAnsi="STIX" w:cs="Times New Roman"/>
+          <w:color w:val="FF0000"/>
+          <w:sz w:val="24"/>
+          <w:szCs w:val="24"/>
+        </w:rPr>
+        <w:t xml:space="preserve"> (citation needed)</w:t>
       </w:r>
     </w:p>
     <w:p>
@@ -1151,70 +1014,6 @@
           <w:szCs w:val="24"/>
         </w:rPr>
       </w:pPr>
-      <w:r>
-        <w:rPr>
-          <w:rFonts w:ascii="STIX" w:hAnsi="STIX"/>
-          <w:color w:val="000000" w:themeColor="text1"/>
-          <w:sz w:val="24"/>
-          <w:szCs w:val="24"/>
-        </w:rPr>
-        <w:t>Time Series analysis</w:t>
-      </w:r>
-    </w:p>
-    <w:p>
-      <w:pPr>
-        <w:spacing w:after="0" w:afterAutospacing="0"/>
-        <w:rPr>
-          <w:rFonts w:ascii="STIX" w:eastAsia="Times New Roman" w:hAnsi="STIX" w:cs="Times New Roman"/>
-          <w:color w:val="FF0000"/>
-          <w:sz w:val="24"/>
-          <w:szCs w:val="24"/>
-        </w:rPr>
-      </w:pPr>
-      <w:r>
-        <w:rPr>
-          <w:rFonts w:ascii="STIX" w:hAnsi="STIX" w:cs="Times New Roman"/>
-          <w:sz w:val="24"/>
-          <w:szCs w:val="24"/>
-        </w:rPr>
-        <w:t xml:space="preserve">Time-series forecasting is extensively used for non-stationary data. Non-stationary data are called the data whose statistical properties e.g., the mean and standard deviation are not constant over time but instead, these metrics vary over time. These non-stationary input data (used as input to these models) are usually called time-series. Some examples of time-series include the temperature values over time, stock price over time, price of a house over time etc. So, the input is a signal (time-series) that is defined by observations taken sequentially in time. </w:t>
-      </w:r>
-      <w:r>
-        <w:rPr>
-          <w:rFonts w:ascii="STIX" w:eastAsia="Times New Roman" w:hAnsi="STIX" w:cs="Times New Roman"/>
-          <w:color w:val="70AD47" w:themeColor="accent6"/>
-          <w:sz w:val="24"/>
-          <w:szCs w:val="24"/>
-        </w:rPr>
-        <w:t>The most commonly used forecasting methods are listed and discussed below:</w:t>
-      </w:r>
-      <w:r>
-        <w:rPr>
-          <w:rFonts w:ascii="STIX" w:eastAsia="Times New Roman" w:hAnsi="STIX" w:cs="Times New Roman"/>
-          <w:color w:val="FF0000"/>
-          <w:sz w:val="24"/>
-          <w:szCs w:val="24"/>
-        </w:rPr>
-        <w:t xml:space="preserve"> (citation</w:t>
-      </w:r>
-      <w:r>
-        <w:rPr>
-          <w:rFonts w:ascii="STIX" w:eastAsia="Times New Roman" w:hAnsi="STIX" w:cs="Times New Roman"/>
-          <w:color w:val="FF0000"/>
-          <w:sz w:val="24"/>
-          <w:szCs w:val="24"/>
-        </w:rPr>
-        <w:t xml:space="preserve"> needed</w:t>
-      </w:r>
-      <w:r>
-        <w:rPr>
-          <w:rFonts w:ascii="STIX" w:eastAsia="Times New Roman" w:hAnsi="STIX" w:cs="Times New Roman"/>
-          <w:color w:val="FF0000"/>
-          <w:sz w:val="24"/>
-          <w:szCs w:val="24"/>
-        </w:rPr>
-        <w:t>)</w:t>
-      </w:r>
     </w:p>
     <w:p>
       <w:pPr>
@@ -1228,19 +1027,6 @@
           <w:szCs w:val="24"/>
         </w:rPr>
       </w:pPr>
-    </w:p>
-    <w:p>
-      <w:pPr>
-        <w:pStyle w:val="Heading3"/>
-        <w:shd w:val="clear" w:color="auto" w:fill="FCFCFC"/>
-        <w:spacing w:before="0" w:beforeAutospacing="0" w:after="120" w:afterAutospacing="0"/>
-        <w:rPr>
-          <w:rFonts w:ascii="STIX" w:hAnsi="STIX"/>
-          <w:color w:val="000000" w:themeColor="text1"/>
-          <w:sz w:val="24"/>
-          <w:szCs w:val="24"/>
-        </w:rPr>
-      </w:pPr>
       <w:r>
         <w:rPr>
           <w:rFonts w:ascii="STIX" w:hAnsi="STIX"/>
@@ -1342,126 +1128,7 @@
         </w:rPr>
         <w:t>ANN are 2 wide standard and effective prediction models. ARIMA assumes linear information generation’s function, whereas ANN is best suited for nonlinearly generated time series. But, it's virtually not possible to determine the precise nature of a series and a real-world time series most frequently contains each linear still as skew correlation structures. (</w:t>
       </w:r>
-      <w:r>
-        <w:rPr>
-          <w:rFonts w:ascii="STIX" w:hAnsi="STIX" w:cs="Times New Roman"/>
-          <w:color w:val="FF0000"/>
-          <w:sz w:val="24"/>
-          <w:szCs w:val="24"/>
-        </w:rPr>
-        <w:t>https://www.sciencedirect.com/science/article/pii/S1877050915006766</w:t>
-      </w:r>
-      <w:r>
-        <w:rPr>
-          <w:rFonts w:ascii="STIX" w:hAnsi="STIX" w:cs="Times New Roman"/>
-          <w:sz w:val="24"/>
-          <w:szCs w:val="24"/>
-        </w:rPr>
-        <w:t>)</w:t>
-      </w:r>
-    </w:p>
-    <w:p>
-      <w:pPr>
-        <w:spacing w:after="0" w:afterAutospacing="0"/>
-        <w:rPr>
-          <w:rFonts w:ascii="STIX" w:hAnsi="STIX" w:cs="Times New Roman"/>
-          <w:sz w:val="24"/>
-          <w:szCs w:val="24"/>
-        </w:rPr>
-      </w:pPr>
-    </w:p>
-    <w:p>
-      <w:pPr>
-        <w:pStyle w:val="Heading3"/>
-        <w:shd w:val="clear" w:color="auto" w:fill="FCFCFC"/>
-        <w:spacing w:before="0" w:beforeAutospacing="0" w:after="120" w:afterAutospacing="0"/>
-        <w:rPr>
-          <w:rFonts w:ascii="STIX" w:hAnsi="STIX"/>
-          <w:color w:val="000000" w:themeColor="text1"/>
-          <w:sz w:val="24"/>
-          <w:szCs w:val="24"/>
-        </w:rPr>
-      </w:pPr>
-    </w:p>
-    <w:p>
-      <w:pPr>
-        <w:pStyle w:val="Heading3"/>
-        <w:shd w:val="clear" w:color="auto" w:fill="FCFCFC"/>
-        <w:spacing w:before="0" w:beforeAutospacing="0" w:after="120" w:afterAutospacing="0"/>
-        <w:rPr>
-          <w:rFonts w:ascii="STIX" w:hAnsi="STIX"/>
-          <w:color w:val="000000" w:themeColor="text1"/>
-          <w:sz w:val="24"/>
-          <w:szCs w:val="24"/>
-        </w:rPr>
-      </w:pPr>
-      <w:r>
-        <w:rPr>
-          <w:rFonts w:ascii="STIX" w:hAnsi="STIX"/>
-          <w:color w:val="000000" w:themeColor="text1"/>
-          <w:sz w:val="24"/>
-          <w:szCs w:val="24"/>
-        </w:rPr>
-        <w:lastRenderedPageBreak/>
-        <w:t>3.2 RNN</w:t>
-      </w:r>
-    </w:p>
-    <w:p>
-      <w:pPr>
-        <w:spacing w:after="0" w:afterAutospacing="0"/>
-        <w:rPr>
-          <w:rFonts w:ascii="STIX" w:hAnsi="STIX" w:cs="Times New Roman"/>
-          <w:color w:val="000000" w:themeColor="text1"/>
-          <w:sz w:val="24"/>
-          <w:szCs w:val="24"/>
-        </w:rPr>
-      </w:pPr>
-      <w:r>
-        <w:rPr>
-          <w:rFonts w:ascii="STIX" w:hAnsi="STIX" w:cs="Times New Roman"/>
-          <w:color w:val="000000" w:themeColor="text1"/>
-          <w:sz w:val="24"/>
-          <w:szCs w:val="24"/>
-        </w:rPr>
-        <w:t xml:space="preserve">RNN is a class of ANN where connections are established based on directed graphs along a temporal sequence. The first layer is normally a feed ahead neural community observed with the aid of using recurrent neural community layer in which a few statistics it had within side the preceding time-step is remembered with the aid of using a reminiscence function. Forward propagation is carried out on this case. It saves statistics required for its future use. If the prediction is wrong, the getting to know price is hired to make small changes. Hence, making it progressively boom closer to making the proper prediction in the course of the backpropagation. </w:t>
-      </w:r>
-    </w:p>
-    <w:p>
-      <w:pPr>
-        <w:spacing w:after="0" w:afterAutospacing="0"/>
-        <w:rPr>
-          <w:rFonts w:ascii="STIX" w:hAnsi="STIX" w:cs="Times New Roman"/>
-          <w:sz w:val="24"/>
-          <w:szCs w:val="24"/>
-        </w:rPr>
-      </w:pPr>
-      <w:r>
-        <w:rPr>
-          <w:rFonts w:ascii="STIX" w:hAnsi="STIX" w:cs="Times New Roman"/>
-          <w:sz w:val="24"/>
-          <w:szCs w:val="24"/>
-        </w:rPr>
-        <w:t>Recurrent neural networks can provide better predictions than LSTM (Long-Short Term Memory).</w:t>
-      </w:r>
-    </w:p>
-    <w:p>
-      <w:pPr>
-        <w:spacing w:after="0" w:afterAutospacing="0"/>
-        <w:rPr>
-          <w:rFonts w:ascii="STIX" w:hAnsi="STIX" w:cs="Times New Roman"/>
-          <w:sz w:val="24"/>
-          <w:szCs w:val="24"/>
-        </w:rPr>
-      </w:pPr>
-      <w:r>
-        <w:rPr>
-          <w:rFonts w:ascii="STIX" w:hAnsi="STIX" w:cs="Times New Roman"/>
-          <w:sz w:val="24"/>
-          <w:szCs w:val="24"/>
-        </w:rPr>
-        <w:t>(</w:t>
-      </w:r>
-      <w:hyperlink r:id="rId10" w:anchor="Sec1" w:history="1">
+      <w:hyperlink r:id="rId10" w:history="1">
         <w:r>
           <w:rPr>
             <w:rStyle w:val="Hyperlink"/>
@@ -1469,7 +1136,7 @@
             <w:sz w:val="24"/>
             <w:szCs w:val="24"/>
           </w:rPr>
-          <w:t>https://jfin-swufe.springeropen.com/articles/10.1186/s40854-019-0131-7#Sec1</w:t>
+          <w:t>https://www.sciencedirect.com/science/article/pii/S1877050915006766</w:t>
         </w:r>
       </w:hyperlink>
       <w:r>
@@ -1483,6 +1150,499 @@
     </w:p>
     <w:p>
       <w:pPr>
+        <w:spacing w:after="0" w:afterAutospacing="0"/>
+        <w:rPr>
+          <w:rFonts w:ascii="STIX" w:hAnsi="STIX" w:cs="Times New Roman"/>
+          <w:sz w:val="24"/>
+          <w:szCs w:val="24"/>
+        </w:rPr>
+      </w:pPr>
+    </w:p>
+    <w:p>
+      <w:pPr>
+        <w:spacing w:after="0" w:afterAutospacing="0"/>
+        <w:jc w:val="center"/>
+        <w:rPr>
+          <w:rFonts w:ascii="STIX" w:hAnsi="STIX" w:cs="Times New Roman"/>
+          <w:sz w:val="24"/>
+          <w:szCs w:val="24"/>
+        </w:rPr>
+      </w:pPr>
+      <w:r>
+        <w:rPr>
+          <w:rFonts w:ascii="STIX" w:hAnsi="STIX"/>
+          <w:noProof/>
+        </w:rPr>
+        <w:lastRenderedPageBreak/>
+        <w:drawing>
+          <wp:inline distT="0" distB="0" distL="0" distR="0" wp14:anchorId="702C581A" wp14:editId="007F4ABC">
+            <wp:extent cx="2590800" cy="2433259"/>
+            <wp:effectExtent l="0" t="0" r="0" b="5715"/>
+            <wp:docPr id="1" name="Picture 1" descr="&#10;                        figure&#10;                    "/>
+            <wp:cNvGraphicFramePr>
+              <a:graphicFrameLocks xmlns:a="http://schemas.openxmlformats.org/drawingml/2006/main" noChangeAspect="1"/>
+            </wp:cNvGraphicFramePr>
+            <a:graphic xmlns:a="http://schemas.openxmlformats.org/drawingml/2006/main">
+              <a:graphicData uri="http://schemas.openxmlformats.org/drawingml/2006/picture">
+                <pic:pic xmlns:pic="http://schemas.openxmlformats.org/drawingml/2006/picture">
+                  <pic:nvPicPr>
+                    <pic:cNvPr id="0" name="Picture 1" descr="&#10;                        figure&#10;                    "/>
+                    <pic:cNvPicPr>
+                      <a:picLocks noChangeAspect="1" noChangeArrowheads="1"/>
+                    </pic:cNvPicPr>
+                  </pic:nvPicPr>
+                  <pic:blipFill>
+                    <a:blip r:embed="rId11">
+                      <a:extLst>
+                        <a:ext uri="{28A0092B-C50C-407E-A947-70E740481C1C}">
+                          <a14:useLocalDpi xmlns:a14="http://schemas.microsoft.com/office/drawing/2010/main" val="0"/>
+                        </a:ext>
+                      </a:extLst>
+                    </a:blip>
+                    <a:srcRect/>
+                    <a:stretch>
+                      <a:fillRect/>
+                    </a:stretch>
+                  </pic:blipFill>
+                  <pic:spPr bwMode="auto">
+                    <a:xfrm>
+                      <a:off x="0" y="0"/>
+                      <a:ext cx="2595124" cy="2437320"/>
+                    </a:xfrm>
+                    <a:prstGeom prst="rect">
+                      <a:avLst/>
+                    </a:prstGeom>
+                    <a:noFill/>
+                    <a:ln>
+                      <a:noFill/>
+                    </a:ln>
+                  </pic:spPr>
+                </pic:pic>
+              </a:graphicData>
+            </a:graphic>
+          </wp:inline>
+        </w:drawing>
+      </w:r>
+    </w:p>
+    <w:p>
+      <w:pPr>
+        <w:spacing w:after="0" w:afterAutospacing="0"/>
+        <w:rPr>
+          <w:rFonts w:ascii="STIX" w:hAnsi="STIX" w:cs="Times New Roman"/>
+          <w:sz w:val="24"/>
+          <w:szCs w:val="24"/>
+        </w:rPr>
+      </w:pPr>
+    </w:p>
+    <w:p>
+      <w:pPr>
+        <w:shd w:val="clear" w:color="auto" w:fill="FFFFFF"/>
+        <w:spacing w:before="100" w:beforeAutospacing="1" w:line="270" w:lineRule="atLeast"/>
+        <w:jc w:val="center"/>
+        <w:rPr>
+          <w:rFonts w:ascii="STIX" w:eastAsia="Times New Roman" w:hAnsi="STIX" w:cs="Arial"/>
+          <w:color w:val="333333"/>
+          <w:sz w:val="20"/>
+          <w:szCs w:val="20"/>
+        </w:rPr>
+      </w:pPr>
+      <w:r>
+        <w:rPr>
+          <w:rFonts w:ascii="STIX" w:eastAsia="Times New Roman" w:hAnsi="STIX" w:cs="Arial"/>
+          <w:b/>
+          <w:bCs/>
+          <w:color w:val="333333"/>
+          <w:sz w:val="20"/>
+          <w:szCs w:val="20"/>
+        </w:rPr>
+        <w:t>Figure 1.</w:t>
+      </w:r>
+      <w:r>
+        <w:rPr>
+          <w:rFonts w:ascii="STIX" w:eastAsia="Times New Roman" w:hAnsi="STIX" w:cs="Arial"/>
+          <w:color w:val="333333"/>
+          <w:sz w:val="20"/>
+          <w:szCs w:val="20"/>
+        </w:rPr>
+        <w:t> The architecture of a neural network</w:t>
+      </w:r>
+    </w:p>
+    <w:p>
+      <w:pPr>
+        <w:shd w:val="clear" w:color="auto" w:fill="FFFFFF"/>
+        <w:spacing w:before="100" w:beforeAutospacing="1" w:line="390" w:lineRule="atLeast"/>
+        <w:jc w:val="center"/>
+        <w:rPr>
+          <w:rFonts w:ascii="STIX" w:eastAsia="Times New Roman" w:hAnsi="STIX" w:cs="Arial"/>
+          <w:color w:val="333333"/>
+          <w:sz w:val="52"/>
+          <w:szCs w:val="52"/>
+        </w:rPr>
+      </w:pPr>
+      <w:r>
+        <w:rPr>
+          <w:rStyle w:val="mi"/>
+          <w:rFonts w:ascii="STIX" w:hAnsi="STIX" w:cs="Arial"/>
+          <w:color w:val="333333"/>
+          <w:sz w:val="28"/>
+          <w:szCs w:val="32"/>
+          <w:bdr w:val="none" w:sz="0" w:space="0" w:color="auto" w:frame="1"/>
+          <w:shd w:val="clear" w:color="auto" w:fill="FFFFFF"/>
+        </w:rPr>
+        <w:t>Y</w:t>
+      </w:r>
+      <w:r>
+        <w:rPr>
+          <w:rStyle w:val="mi"/>
+          <w:rFonts w:ascii="STIX" w:hAnsi="STIX" w:cs="Arial"/>
+          <w:color w:val="333333"/>
+          <w:sz w:val="29"/>
+          <w:szCs w:val="32"/>
+          <w:bdr w:val="none" w:sz="0" w:space="0" w:color="auto" w:frame="1"/>
+          <w:shd w:val="clear" w:color="auto" w:fill="FFFFFF"/>
+          <w:vertAlign w:val="subscript"/>
+        </w:rPr>
+        <w:t>j</w:t>
+      </w:r>
+      <w:r>
+        <w:rPr>
+          <w:rStyle w:val="mo"/>
+          <w:rFonts w:ascii="STIX" w:hAnsi="STIX"/>
+          <w:color w:val="333333"/>
+          <w:sz w:val="28"/>
+          <w:szCs w:val="32"/>
+          <w:bdr w:val="none" w:sz="0" w:space="0" w:color="auto" w:frame="1"/>
+          <w:shd w:val="clear" w:color="auto" w:fill="FFFFFF"/>
+        </w:rPr>
+        <w:t>=</w:t>
+      </w:r>
+      <w:r>
+        <w:rPr>
+          <w:rStyle w:val="mi"/>
+          <w:rFonts w:ascii="STIX" w:hAnsi="STIX"/>
+          <w:color w:val="333333"/>
+          <w:sz w:val="28"/>
+          <w:szCs w:val="32"/>
+          <w:bdr w:val="none" w:sz="0" w:space="0" w:color="auto" w:frame="1"/>
+          <w:shd w:val="clear" w:color="auto" w:fill="FFFFFF"/>
+        </w:rPr>
+        <w:t>f</w:t>
+      </w:r>
+      <w:r>
+        <w:rPr>
+          <w:rStyle w:val="mo"/>
+          <w:rFonts w:ascii="STIX" w:hAnsi="STIX"/>
+          <w:color w:val="333333"/>
+          <w:sz w:val="28"/>
+          <w:szCs w:val="32"/>
+          <w:bdr w:val="none" w:sz="0" w:space="0" w:color="auto" w:frame="1"/>
+          <w:shd w:val="clear" w:color="auto" w:fill="FFFFFF"/>
+        </w:rPr>
+        <w:t>(</w:t>
+      </w:r>
+      <w:r>
+        <w:rPr>
+          <w:rStyle w:val="mo"/>
+          <w:rFonts w:ascii="STIX" w:hAnsi="STIX" w:cs="Arial"/>
+          <w:color w:val="333333"/>
+          <w:sz w:val="28"/>
+          <w:szCs w:val="32"/>
+          <w:bdr w:val="none" w:sz="0" w:space="0" w:color="auto" w:frame="1"/>
+          <w:shd w:val="clear" w:color="auto" w:fill="FFFFFF"/>
+        </w:rPr>
+        <w:t>∑</w:t>
+      </w:r>
+      <w:r>
+        <w:rPr>
+          <w:rStyle w:val="mi"/>
+          <w:rFonts w:ascii="STIX" w:hAnsi="STIX" w:cs="Arial"/>
+          <w:color w:val="333333"/>
+          <w:sz w:val="29"/>
+          <w:szCs w:val="32"/>
+          <w:bdr w:val="none" w:sz="0" w:space="0" w:color="auto" w:frame="1"/>
+          <w:shd w:val="clear" w:color="auto" w:fill="FFFFFF"/>
+          <w:vertAlign w:val="subscript"/>
+        </w:rPr>
+        <w:t>i</w:t>
+      </w:r>
+      <w:r>
+        <w:rPr>
+          <w:rStyle w:val="mi"/>
+          <w:rFonts w:ascii="STIX" w:hAnsi="STIX" w:cs="Arial"/>
+          <w:color w:val="333333"/>
+          <w:sz w:val="28"/>
+          <w:szCs w:val="32"/>
+          <w:bdr w:val="none" w:sz="0" w:space="0" w:color="auto" w:frame="1"/>
+          <w:shd w:val="clear" w:color="auto" w:fill="FFFFFF"/>
+        </w:rPr>
+        <w:t>w</w:t>
+      </w:r>
+      <w:r>
+        <w:rPr>
+          <w:rStyle w:val="mi"/>
+          <w:rFonts w:ascii="STIX" w:hAnsi="STIX" w:cs="Arial"/>
+          <w:color w:val="333333"/>
+          <w:sz w:val="29"/>
+          <w:szCs w:val="32"/>
+          <w:bdr w:val="none" w:sz="0" w:space="0" w:color="auto" w:frame="1"/>
+          <w:shd w:val="clear" w:color="auto" w:fill="FFFFFF"/>
+          <w:vertAlign w:val="subscript"/>
+        </w:rPr>
+        <w:t>ij</w:t>
+      </w:r>
+      <w:r>
+        <w:rPr>
+          <w:rStyle w:val="mi"/>
+          <w:rFonts w:ascii="STIX" w:hAnsi="STIX" w:cs="Arial"/>
+          <w:color w:val="333333"/>
+          <w:sz w:val="28"/>
+          <w:szCs w:val="32"/>
+          <w:bdr w:val="none" w:sz="0" w:space="0" w:color="auto" w:frame="1"/>
+          <w:shd w:val="clear" w:color="auto" w:fill="FFFFFF"/>
+        </w:rPr>
+        <w:t>X</w:t>
+      </w:r>
+      <w:r>
+        <w:rPr>
+          <w:rStyle w:val="mi"/>
+          <w:rFonts w:ascii="STIX" w:hAnsi="STIX" w:cs="Arial"/>
+          <w:color w:val="333333"/>
+          <w:sz w:val="29"/>
+          <w:szCs w:val="32"/>
+          <w:bdr w:val="none" w:sz="0" w:space="0" w:color="auto" w:frame="1"/>
+          <w:shd w:val="clear" w:color="auto" w:fill="FFFFFF"/>
+          <w:vertAlign w:val="subscript"/>
+        </w:rPr>
+        <w:t>ij</w:t>
+      </w:r>
+      <w:r>
+        <w:rPr>
+          <w:rStyle w:val="mo"/>
+          <w:rFonts w:ascii="STIX" w:hAnsi="STIX"/>
+          <w:color w:val="333333"/>
+          <w:sz w:val="28"/>
+          <w:szCs w:val="32"/>
+          <w:bdr w:val="none" w:sz="0" w:space="0" w:color="auto" w:frame="1"/>
+          <w:shd w:val="clear" w:color="auto" w:fill="FFFFFF"/>
+        </w:rPr>
+        <w:t>)</w:t>
+      </w:r>
+    </w:p>
+    <w:p>
+      <w:pPr>
+        <w:shd w:val="clear" w:color="auto" w:fill="FFFFFF"/>
+        <w:spacing w:before="100" w:beforeAutospacing="1" w:line="390" w:lineRule="atLeast"/>
+        <w:rPr>
+          <w:rFonts w:ascii="STIX" w:eastAsia="Times New Roman" w:hAnsi="STIX" w:cs="Arial"/>
+          <w:color w:val="333333"/>
+          <w:sz w:val="24"/>
+          <w:szCs w:val="24"/>
+        </w:rPr>
+      </w:pPr>
+      <w:r>
+        <w:rPr>
+          <w:rFonts w:ascii="STIX" w:eastAsia="Times New Roman" w:hAnsi="STIX" w:cs="Arial"/>
+          <w:color w:val="333333"/>
+          <w:sz w:val="24"/>
+          <w:szCs w:val="24"/>
+        </w:rPr>
+        <w:t>where Y</w:t>
+      </w:r>
+      <w:r>
+        <w:rPr>
+          <w:rFonts w:ascii="STIX" w:eastAsia="Times New Roman" w:hAnsi="STIX" w:cs="Arial"/>
+          <w:color w:val="333333"/>
+          <w:sz w:val="24"/>
+          <w:szCs w:val="24"/>
+          <w:vertAlign w:val="subscript"/>
+        </w:rPr>
+        <w:t>j</w:t>
+      </w:r>
+      <w:r>
+        <w:rPr>
+          <w:rFonts w:ascii="STIX" w:eastAsia="Times New Roman" w:hAnsi="STIX" w:cs="Arial"/>
+          <w:color w:val="333333"/>
+          <w:sz w:val="24"/>
+          <w:szCs w:val="24"/>
+        </w:rPr>
+        <w:t> is the output of node j, f (.) is the transfer function, w</w:t>
+      </w:r>
+      <w:r>
+        <w:rPr>
+          <w:rFonts w:ascii="STIX" w:eastAsia="Times New Roman" w:hAnsi="STIX" w:cs="Arial"/>
+          <w:color w:val="333333"/>
+          <w:sz w:val="24"/>
+          <w:szCs w:val="24"/>
+          <w:vertAlign w:val="subscript"/>
+        </w:rPr>
+        <w:t>ij</w:t>
+      </w:r>
+      <w:r>
+        <w:rPr>
+          <w:rFonts w:ascii="STIX" w:eastAsia="Times New Roman" w:hAnsi="STIX" w:cs="Arial"/>
+          <w:color w:val="333333"/>
+          <w:sz w:val="24"/>
+          <w:szCs w:val="24"/>
+        </w:rPr>
+        <w:t> the connection weight between node j and node i in the lower layer and X</w:t>
+      </w:r>
+      <w:r>
+        <w:rPr>
+          <w:rFonts w:ascii="STIX" w:eastAsia="Times New Roman" w:hAnsi="STIX" w:cs="Arial"/>
+          <w:color w:val="333333"/>
+          <w:sz w:val="24"/>
+          <w:szCs w:val="24"/>
+          <w:vertAlign w:val="subscript"/>
+        </w:rPr>
+        <w:t>ij</w:t>
+      </w:r>
+      <w:r>
+        <w:rPr>
+          <w:rFonts w:ascii="STIX" w:eastAsia="Times New Roman" w:hAnsi="STIX" w:cs="Arial"/>
+          <w:color w:val="333333"/>
+          <w:sz w:val="24"/>
+          <w:szCs w:val="24"/>
+        </w:rPr>
+        <w:t> is the input signal from the node i in the lower layer to node j.</w:t>
+      </w:r>
+    </w:p>
+    <w:p>
+      <w:pPr>
+        <w:pStyle w:val="Heading3"/>
+        <w:shd w:val="clear" w:color="auto" w:fill="FCFCFC"/>
+        <w:spacing w:before="0" w:beforeAutospacing="0" w:after="120" w:afterAutospacing="0"/>
+        <w:rPr>
+          <w:rFonts w:ascii="STIX" w:hAnsi="STIX"/>
+          <w:color w:val="000000" w:themeColor="text1"/>
+          <w:sz w:val="24"/>
+          <w:szCs w:val="24"/>
+        </w:rPr>
+      </w:pPr>
+      <w:r>
+        <w:rPr>
+          <w:rFonts w:ascii="STIX" w:hAnsi="STIX"/>
+          <w:color w:val="000000" w:themeColor="text1"/>
+          <w:sz w:val="24"/>
+          <w:szCs w:val="24"/>
+        </w:rPr>
+        <w:t>3.2 RNN</w:t>
+      </w:r>
+    </w:p>
+    <w:p>
+      <w:pPr>
+        <w:spacing w:after="0" w:afterAutospacing="0"/>
+        <w:rPr>
+          <w:rFonts w:ascii="STIX" w:hAnsi="STIX" w:cs="Times New Roman"/>
+          <w:color w:val="000000" w:themeColor="text1"/>
+          <w:sz w:val="24"/>
+          <w:szCs w:val="24"/>
+        </w:rPr>
+      </w:pPr>
+      <w:r>
+        <w:rPr>
+          <w:rFonts w:ascii="STIX" w:hAnsi="STIX" w:cs="Times New Roman"/>
+          <w:color w:val="000000" w:themeColor="text1"/>
+          <w:sz w:val="24"/>
+          <w:szCs w:val="24"/>
+        </w:rPr>
+        <w:t>RNN is a class of ANN where connections are established based on directed graphs along a temporal sequence. The first layer is normally a feed ahead neural community observed with the aid of using recurrent neural community layer in which a few statistics it had within side the preceding time-step is remembered with the aid of using a reminiscence function. Forward propagation is carried out on this case. It saves statistics required for its future use. If the prediction is wrong, the getting to know price is hired to make small changes. Hence, making it progressively boom closer to making the proper prediction in the course of the backpropagation.</w:t>
+      </w:r>
+      <w:r>
+        <w:rPr>
+          <w:rFonts w:ascii="STIX" w:hAnsi="STIX" w:cs="Times New Roman"/>
+          <w:color w:val="000000" w:themeColor="text1"/>
+          <w:sz w:val="24"/>
+          <w:szCs w:val="24"/>
+        </w:rPr>
+        <w:t xml:space="preserve"> </w:t>
+      </w:r>
+      <w:r>
+        <w:rPr>
+          <w:rFonts w:ascii="STIX" w:hAnsi="STIX"/>
+          <w:color w:val="333333"/>
+          <w:sz w:val="24"/>
+          <w:szCs w:val="24"/>
+          <w:shd w:val="clear" w:color="auto" w:fill="FCFCFC"/>
+        </w:rPr>
+        <w:t xml:space="preserve">Recurrent Neural Networks may provide better predictions than the neural networks used in </w:t>
+      </w:r>
+      <w:r>
+        <w:rPr>
+          <w:rFonts w:ascii="STIX" w:hAnsi="STIX"/>
+          <w:color w:val="333333"/>
+          <w:sz w:val="24"/>
+          <w:szCs w:val="24"/>
+          <w:shd w:val="clear" w:color="auto" w:fill="FCFCFC"/>
+        </w:rPr>
+        <w:t>any</w:t>
+      </w:r>
+      <w:r>
+        <w:rPr>
+          <w:rFonts w:ascii="STIX" w:hAnsi="STIX"/>
+          <w:color w:val="333333"/>
+          <w:sz w:val="24"/>
+          <w:szCs w:val="24"/>
+          <w:shd w:val="clear" w:color="auto" w:fill="FCFCFC"/>
+        </w:rPr>
+        <w:t xml:space="preserve"> study, e.g., LSTM (Long Short-Term Memory)</w:t>
+      </w:r>
+      <w:r>
+        <w:rPr>
+          <w:rFonts w:ascii="STIX" w:hAnsi="STIX" w:cs="Times New Roman"/>
+          <w:sz w:val="24"/>
+          <w:szCs w:val="24"/>
+        </w:rPr>
+        <w:t xml:space="preserve"> </w:t>
+      </w:r>
+      <w:r>
+        <w:rPr>
+          <w:rFonts w:ascii="STIX" w:hAnsi="STIX" w:cs="Times New Roman"/>
+          <w:sz w:val="24"/>
+          <w:szCs w:val="24"/>
+        </w:rPr>
+        <w:t>(</w:t>
+      </w:r>
+      <w:hyperlink r:id="rId12" w:anchor="Sec1" w:history="1">
+        <w:r>
+          <w:rPr>
+            <w:rStyle w:val="Hyperlink"/>
+            <w:rFonts w:ascii="STIX" w:hAnsi="STIX" w:cs="Times New Roman"/>
+            <w:sz w:val="24"/>
+            <w:szCs w:val="24"/>
+          </w:rPr>
+          <w:t>https://jfin-swufe.springeropen.</w:t>
+        </w:r>
+        <w:r>
+          <w:rPr>
+            <w:rStyle w:val="Hyperlink"/>
+            <w:rFonts w:ascii="STIX" w:hAnsi="STIX" w:cs="Times New Roman"/>
+            <w:sz w:val="24"/>
+            <w:szCs w:val="24"/>
+          </w:rPr>
+          <w:t>c</w:t>
+        </w:r>
+        <w:r>
+          <w:rPr>
+            <w:rStyle w:val="Hyperlink"/>
+            <w:rFonts w:ascii="STIX" w:hAnsi="STIX" w:cs="Times New Roman"/>
+            <w:sz w:val="24"/>
+            <w:szCs w:val="24"/>
+          </w:rPr>
+          <w:t>om/articles/10.1186/s40854-019-0131-7#Sec1</w:t>
+        </w:r>
+      </w:hyperlink>
+      <w:r>
+        <w:rPr>
+          <w:rFonts w:ascii="STIX" w:hAnsi="STIX" w:cs="Times New Roman"/>
+          <w:sz w:val="24"/>
+          <w:szCs w:val="24"/>
+        </w:rPr>
+        <w:t>)</w:t>
+      </w:r>
+    </w:p>
+    <w:p>
+      <w:pPr>
+        <w:spacing w:after="0" w:afterAutospacing="0"/>
         <w:rPr>
           <w:rFonts w:ascii="STIX" w:hAnsi="STIX" w:cs="Times New Roman"/>
           <w:color w:val="000000" w:themeColor="text1"/>
@@ -1510,7 +1670,7 @@
         </w:rPr>
         <w:t>Both finite impulse and infinite impulse recurrent networks can have additional stored states, and the storage can be under direct control by the neural network. The storage can also be replaced by another network or graph if that incorporates time delays or has feedback loops. Such controlled states are referred to as gated state or gated memory, and are part of </w:t>
       </w:r>
-      <w:hyperlink r:id="rId11" w:tooltip="Long short-term memory" w:history="1">
+      <w:hyperlink r:id="rId13" w:tooltip="Long short-term memory" w:history="1">
         <w:r>
           <w:rPr>
             <w:rStyle w:val="Hyperlink"/>
@@ -1534,7 +1694,7 @@
         </w:rPr>
         <w:t> networks (LSTMs) and </w:t>
       </w:r>
-      <w:hyperlink r:id="rId12" w:tooltip="Gated recurrent unit" w:history="1">
+      <w:hyperlink r:id="rId14" w:tooltip="Gated recurrent unit" w:history="1">
         <w:r>
           <w:rPr>
             <w:rStyle w:val="Hyperlink"/>
@@ -1568,7 +1728,7 @@
         </w:rPr>
         <w:t>[</w:t>
       </w:r>
-      <w:hyperlink r:id="rId13" w:history="1">
+      <w:hyperlink r:id="rId15" w:history="1">
         <w:r>
           <w:rPr>
             <w:rStyle w:val="Hyperlink"/>
@@ -1616,22 +1776,84 @@
     <w:p>
       <w:pPr>
         <w:rPr>
-          <w:rFonts w:ascii="Times New Roman" w:hAnsi="Times New Roman" w:cs="Times New Roman"/>
-          <w:sz w:val="24"/>
-          <w:szCs w:val="24"/>
-        </w:rPr>
-      </w:pPr>
-      <w:r>
-        <w:rPr>
-          <w:rFonts w:ascii="Times New Roman" w:hAnsi="Times New Roman" w:cs="Times New Roman"/>
-          <w:sz w:val="24"/>
-          <w:szCs w:val="24"/>
-        </w:rPr>
-        <w:t>Neural networks used in Deep Learning consists of different layers connected to each other and work on the structure and functions of the human brain. It learns from huge volumes of data and used complex algorithms to train a neural net. The recurrent neural network works on the principle of saving the output of a layer and feeding this back to the input in order to predict the output of the layer</w:t>
-      </w:r>
-      <w:r>
-        <w:rPr>
-          <w:rFonts w:ascii="Times New Roman" w:hAnsi="Times New Roman" w:cs="Times New Roman"/>
+          <w:rFonts w:ascii="STIX" w:hAnsi="STIX" w:cs="Times New Roman"/>
+          <w:sz w:val="24"/>
+          <w:szCs w:val="24"/>
+        </w:rPr>
+      </w:pPr>
+      <w:r>
+        <w:rPr>
+          <w:rFonts w:ascii="STIX" w:hAnsi="STIX" w:cs="Times New Roman"/>
+          <w:sz w:val="24"/>
+          <w:szCs w:val="24"/>
+        </w:rPr>
+        <w:t>Neural networks used in Deep Learning consists of different layers connected to each other and work on the structure and functions of the human brain. It learns from huge volumes of data and used complex algorithms to train a neural net. The recurrent neural network works on the principle of saving the output of a layer and feeding this back to the input in order to predict the output of the layer.</w:t>
+      </w:r>
+    </w:p>
+    <w:p>
+      <w:pPr>
+        <w:rPr>
+          <w:rFonts w:ascii="STIX" w:hAnsi="STIX"/>
+          <w:color w:val="FF0000"/>
+          <w:sz w:val="24"/>
+          <w:szCs w:val="24"/>
+        </w:rPr>
+      </w:pPr>
+      <w:r>
+        <w:rPr>
+          <w:rFonts w:ascii="STIX" w:hAnsi="STIX"/>
+          <w:sz w:val="24"/>
+          <w:szCs w:val="24"/>
+        </w:rPr>
+        <w:lastRenderedPageBreak/>
+        <w:t>Units are enforced to learn very long sequences. This is a more general version of the gated recurrent system. LSTM is more benign than other deep learning methods like RNN or traditional feed forward because LSTMs tackle the evanescent gradient issue</w:t>
+      </w:r>
+      <w:r>
+        <w:rPr>
+          <w:rFonts w:ascii="STIX" w:hAnsi="STIX"/>
+          <w:color w:val="FF0000"/>
+          <w:sz w:val="24"/>
+          <w:szCs w:val="24"/>
+        </w:rPr>
+        <w:t xml:space="preserve">. </w:t>
+      </w:r>
+      <w:r>
+        <w:rPr>
+          <w:rFonts w:ascii="STIX" w:hAnsi="STIX"/>
+          <w:sz w:val="24"/>
+          <w:szCs w:val="24"/>
+        </w:rPr>
+        <w:t xml:space="preserve">Unlike contemporary model for prediction which uses feed forward neural systems, LSTM uses input associations i.e. Not only does the procedure focus on closing day value for stock market data but also all the data points arrangements throughout the day. Which requires a model which incorporates cross-approval which is achieved by training of the model using the pre-partitioned information. The motivation of tuning the trends of stock, is to explicitly amend the calculation so that it can educate to feature data and calibrate itself. </w:t>
+      </w:r>
+    </w:p>
+    <w:p>
+      <w:pPr>
+        <w:rPr>
+          <w:rFonts w:ascii="STIX" w:hAnsi="STIX"/>
+          <w:sz w:val="24"/>
+          <w:szCs w:val="24"/>
+        </w:rPr>
+      </w:pPr>
+      <w:r>
+        <w:rPr>
+          <w:rFonts w:ascii="STIX" w:hAnsi="STIX"/>
+          <w:sz w:val="24"/>
+          <w:szCs w:val="24"/>
+        </w:rPr>
+        <w:t xml:space="preserve">The LSTM module is composed of a cell, a data door, a front door and a door with a view. The cell collects values over arbitrary time intervals, and the three inputs manipulate the development of records inside and out of the cell. Thus, the predominant benefit of the LSTM is each LSTM unit collects statistics for both, an extended or quick period of time (ergo the name) without explicitly using the activation function inside the recurrent components. This lets in LSTMs to take care of the evaporating slope issue – as the value positioned away withinside the reminiscence cell isn't always iteratively adjusted; the inclination does not disappear while it is modelled by the LSTM model.  The paper suggests that the algorithm is able to prove the with minimum loss rate of 0.0024 and if the epoch batch rates are increased then training will be more efficient. </w:t>
+      </w:r>
+      <w:r>
+        <w:rPr>
+          <w:rFonts w:ascii="STIX" w:hAnsi="STIX"/>
+          <w:color w:val="FF0000"/>
+          <w:sz w:val="24"/>
+          <w:szCs w:val="24"/>
+        </w:rPr>
+        <w:t>[https://www.researchgate.net/publication/348390803_Stock_Price_Prediction_Using_LSTM]</w:t>
+      </w:r>
+      <w:r>
+        <w:rPr>
+          <w:rFonts w:ascii="STIX" w:hAnsi="STIX"/>
           <w:sz w:val="24"/>
           <w:szCs w:val="24"/>
         </w:rPr>
@@ -1640,231 +1862,87 @@
     </w:p>
     <w:p>
       <w:pPr>
-        <w:rPr>
-          <w:color w:val="FF0000"/>
-          <w:sz w:val="24"/>
-          <w:szCs w:val="24"/>
-        </w:rPr>
-      </w:pPr>
-      <w:r>
-        <w:rPr>
-          <w:sz w:val="24"/>
-          <w:szCs w:val="24"/>
-        </w:rPr>
-        <w:t xml:space="preserve">Units are enforced to learn very long sequences. This is a more general version of the gated recurrent system. LSTM is more benign than other deep learning methods like RNN or </w:t>
-      </w:r>
-      <w:r>
-        <w:rPr>
-          <w:sz w:val="24"/>
-          <w:szCs w:val="24"/>
-        </w:rPr>
-        <w:t>t</w:t>
-      </w:r>
-      <w:r>
-        <w:rPr>
-          <w:sz w:val="24"/>
-          <w:szCs w:val="24"/>
-        </w:rPr>
-        <w:t xml:space="preserve">raditional feed forward </w:t>
-      </w:r>
-      <w:r>
-        <w:rPr>
-          <w:sz w:val="24"/>
-          <w:szCs w:val="24"/>
-        </w:rPr>
-        <w:t>b</w:t>
-      </w:r>
-      <w:r>
-        <w:rPr>
-          <w:sz w:val="24"/>
-          <w:szCs w:val="24"/>
-        </w:rPr>
-        <w:t>ecause LSTMs tackle the evanescent gradient issue</w:t>
-      </w:r>
-      <w:r>
-        <w:rPr>
-          <w:color w:val="FF0000"/>
-          <w:sz w:val="24"/>
-          <w:szCs w:val="24"/>
-        </w:rPr>
-        <w:t xml:space="preserve">. </w:t>
-      </w:r>
-      <w:r>
-        <w:rPr>
-          <w:sz w:val="24"/>
-          <w:szCs w:val="24"/>
-        </w:rPr>
-        <w:t>Unlike contemporary model for prediction which uses feed forward neural systems, LSTM uses input associations i.e. Not only does the procedure focus on closing day value for stock market data but also all the data points arrangements throughout the day. Which requires a model which incorporates cross-approval which is achieved by training of the model using the pre-partitioned information. The motivation of tuning the trends of stock, is to explicitly amend the calculation so that it can educate to feature data and calibrate itself.</w:t>
-      </w:r>
-      <w:r>
-        <w:rPr>
-          <w:sz w:val="24"/>
-          <w:szCs w:val="24"/>
-        </w:rPr>
-        <w:t xml:space="preserve"> </w:t>
-      </w:r>
-    </w:p>
-    <w:p>
-      <w:pPr>
-        <w:rPr>
-          <w:sz w:val="24"/>
-          <w:szCs w:val="24"/>
-        </w:rPr>
-      </w:pPr>
-      <w:r>
-        <w:rPr>
-          <w:sz w:val="24"/>
-          <w:szCs w:val="24"/>
-        </w:rPr>
-        <w:t>The LSTM module is composed of a cell, a data door, a front door and a door with a view. The cell collects values over arbitrary time intervals, and the three inputs manipulate the development of records inside and out of the cell. Thus, the predominant benefit of the LSTM is each LSTM unit collects statistics for both, an extended or quick period of time (ergo the name) without explicitly using the activation function inside the recurrent components</w:t>
-      </w:r>
-      <w:r>
-        <w:rPr>
-          <w:sz w:val="24"/>
-          <w:szCs w:val="24"/>
-        </w:rPr>
-        <w:t xml:space="preserve">. </w:t>
-      </w:r>
-      <w:r>
-        <w:rPr>
-          <w:sz w:val="24"/>
-          <w:szCs w:val="24"/>
-        </w:rPr>
-        <w:t>This lets in LSTMs to take care of the evaporating slope issue – as the value positioned away withinside the reminiscence cell isn't always iteratively adjusted; the inclination does not disappear while it is modelled by the LSTM model.</w:t>
-      </w:r>
-      <w:r>
-        <w:rPr>
-          <w:sz w:val="24"/>
-          <w:szCs w:val="24"/>
-        </w:rPr>
-        <w:t xml:space="preserve"> </w:t>
-      </w:r>
-      <w:r>
-        <w:rPr>
-          <w:sz w:val="24"/>
-          <w:szCs w:val="24"/>
-        </w:rPr>
-        <w:t xml:space="preserve"> </w:t>
-      </w:r>
-      <w:r>
-        <w:rPr>
-          <w:sz w:val="24"/>
-          <w:szCs w:val="24"/>
-        </w:rPr>
-        <w:t xml:space="preserve">The paper suggests that the </w:t>
-      </w:r>
-      <w:r>
-        <w:rPr>
-          <w:sz w:val="24"/>
-          <w:szCs w:val="24"/>
-        </w:rPr>
-        <w:t>algorithm is able to prove</w:t>
-      </w:r>
-      <w:r>
-        <w:rPr>
-          <w:sz w:val="24"/>
-          <w:szCs w:val="24"/>
-        </w:rPr>
-        <w:t xml:space="preserve"> </w:t>
-      </w:r>
-      <w:r>
-        <w:rPr>
-          <w:sz w:val="24"/>
-          <w:szCs w:val="24"/>
-        </w:rPr>
-        <w:t>the with minimum loss rate of 0.0024</w:t>
-      </w:r>
-      <w:r>
-        <w:rPr>
-          <w:sz w:val="24"/>
-          <w:szCs w:val="24"/>
-        </w:rPr>
-        <w:t xml:space="preserve"> and </w:t>
-      </w:r>
-      <w:r>
-        <w:rPr>
-          <w:sz w:val="24"/>
-          <w:szCs w:val="24"/>
-        </w:rPr>
-        <w:t>if</w:t>
-      </w:r>
-      <w:r>
-        <w:rPr>
-          <w:sz w:val="24"/>
-          <w:szCs w:val="24"/>
-        </w:rPr>
-        <w:t xml:space="preserve"> the</w:t>
-      </w:r>
-      <w:r>
-        <w:rPr>
-          <w:sz w:val="24"/>
-          <w:szCs w:val="24"/>
-        </w:rPr>
-        <w:t xml:space="preserve"> epoch batch rates </w:t>
-      </w:r>
-      <w:r>
-        <w:rPr>
-          <w:sz w:val="24"/>
-          <w:szCs w:val="24"/>
-        </w:rPr>
-        <w:t xml:space="preserve">are </w:t>
-      </w:r>
-      <w:r>
-        <w:rPr>
-          <w:sz w:val="24"/>
-          <w:szCs w:val="24"/>
-        </w:rPr>
-        <w:t>increase</w:t>
-      </w:r>
-      <w:r>
-        <w:rPr>
-          <w:sz w:val="24"/>
-          <w:szCs w:val="24"/>
-        </w:rPr>
-        <w:t>d</w:t>
-      </w:r>
-      <w:r>
-        <w:rPr>
-          <w:sz w:val="24"/>
-          <w:szCs w:val="24"/>
-        </w:rPr>
-        <w:t xml:space="preserve"> the</w:t>
-      </w:r>
-      <w:r>
-        <w:rPr>
-          <w:sz w:val="24"/>
-          <w:szCs w:val="24"/>
-        </w:rPr>
-        <w:t>n</w:t>
-      </w:r>
-      <w:r>
-        <w:rPr>
-          <w:sz w:val="24"/>
-          <w:szCs w:val="24"/>
-        </w:rPr>
-        <w:t xml:space="preserve"> training will be more efficient</w:t>
-      </w:r>
-      <w:r>
-        <w:rPr>
-          <w:sz w:val="24"/>
-          <w:szCs w:val="24"/>
-        </w:rPr>
-        <w:t xml:space="preserve">. </w:t>
-      </w:r>
-      <w:r>
-        <w:rPr>
-          <w:color w:val="FF0000"/>
-          <w:sz w:val="24"/>
-          <w:szCs w:val="24"/>
-        </w:rPr>
-        <w:t>[https://www.researchgate.net/publication/348390803_Stock_Price_Prediction_Using_LSTM]</w:t>
-      </w:r>
-      <w:r>
-        <w:rPr>
-          <w:sz w:val="24"/>
-          <w:szCs w:val="24"/>
-        </w:rPr>
-        <w:t>.</w:t>
+        <w:jc w:val="center"/>
+        <w:rPr>
+          <w:rFonts w:ascii="STIX" w:hAnsi="STIX"/>
+          <w:sz w:val="24"/>
+          <w:szCs w:val="24"/>
+        </w:rPr>
+      </w:pPr>
+      <w:r>
+        <w:rPr>
+          <w:rFonts w:ascii="STIX" w:hAnsi="STIX"/>
+          <w:noProof/>
+        </w:rPr>
+        <w:drawing>
+          <wp:inline distT="0" distB="0" distL="0" distR="0" wp14:anchorId="2A3B44E2" wp14:editId="18940F96">
+            <wp:extent cx="2525486" cy="2023790"/>
+            <wp:effectExtent l="0" t="0" r="8255" b="0"/>
+            <wp:docPr id="2" name="Picture 2"/>
+            <wp:cNvGraphicFramePr>
+              <a:graphicFrameLocks xmlns:a="http://schemas.openxmlformats.org/drawingml/2006/main" noChangeAspect="1"/>
+            </wp:cNvGraphicFramePr>
+            <a:graphic xmlns:a="http://schemas.openxmlformats.org/drawingml/2006/main">
+              <a:graphicData uri="http://schemas.openxmlformats.org/drawingml/2006/picture">
+                <pic:pic xmlns:pic="http://schemas.openxmlformats.org/drawingml/2006/picture">
+                  <pic:nvPicPr>
+                    <pic:cNvPr id="1" name=""/>
+                    <pic:cNvPicPr/>
+                  </pic:nvPicPr>
+                  <pic:blipFill>
+                    <a:blip r:embed="rId16"/>
+                    <a:stretch>
+                      <a:fillRect/>
+                    </a:stretch>
+                  </pic:blipFill>
+                  <pic:spPr>
+                    <a:xfrm>
+                      <a:off x="0" y="0"/>
+                      <a:ext cx="2527907" cy="2025730"/>
+                    </a:xfrm>
+                    <a:prstGeom prst="rect">
+                      <a:avLst/>
+                    </a:prstGeom>
+                  </pic:spPr>
+                </pic:pic>
+              </a:graphicData>
+            </a:graphic>
+          </wp:inline>
+        </w:drawing>
+      </w:r>
+    </w:p>
+    <w:p>
+      <w:pPr>
+        <w:jc w:val="center"/>
+        <w:rPr>
+          <w:rFonts w:ascii="STIX" w:hAnsi="STIX"/>
+          <w:sz w:val="24"/>
+          <w:szCs w:val="24"/>
+        </w:rPr>
+      </w:pPr>
+      <w:r>
+        <w:rPr>
+          <w:rFonts w:ascii="STIX" w:hAnsi="STIX"/>
+          <w:sz w:val="24"/>
+          <w:szCs w:val="24"/>
+        </w:rPr>
+        <w:t>Figure 2: Proposed</w:t>
+      </w:r>
+      <w:r>
+        <w:rPr>
+          <w:rFonts w:ascii="STIX" w:hAnsi="STIX"/>
+          <w:sz w:val="24"/>
+          <w:szCs w:val="24"/>
+        </w:rPr>
+        <w:t xml:space="preserve"> System of a LSTM</w:t>
+      </w:r>
+      <w:r>
+        <w:rPr>
+          <w:rFonts w:ascii="STIX" w:hAnsi="STIX"/>
+          <w:sz w:val="24"/>
+          <w:szCs w:val="24"/>
+        </w:rPr>
+        <w:t xml:space="preserve"> Architecture</w:t>
       </w:r>
     </w:p>
     <w:p>
@@ -1886,185 +1964,149 @@
           <w:sz w:val="24"/>
           <w:szCs w:val="24"/>
         </w:rPr>
+        <w:t>3.4 SVM</w:t>
+      </w:r>
+    </w:p>
+    <w:p>
+      <w:pPr>
+        <w:spacing w:after="0" w:afterAutospacing="0"/>
+        <w:rPr>
+          <w:rFonts w:ascii="STIX" w:hAnsi="STIX" w:cs="Times New Roman"/>
+          <w:sz w:val="24"/>
+          <w:szCs w:val="24"/>
+        </w:rPr>
+      </w:pPr>
+      <w:r>
+        <w:rPr>
+          <w:rFonts w:ascii="STIX" w:hAnsi="STIX" w:cs="Times New Roman"/>
+          <w:sz w:val="24"/>
+          <w:szCs w:val="24"/>
+        </w:rPr>
+        <w:t>Support Vector Machines are efficient supervised learning algorithms applicable for both classification and regression. It is a discriminative classifier that is formally defined by a separating hyperplane.</w:t>
+      </w:r>
+    </w:p>
+    <w:p>
+      <w:pPr>
+        <w:spacing w:after="0" w:afterAutospacing="0"/>
+        <w:rPr>
+          <w:rFonts w:ascii="STIX" w:hAnsi="STIX" w:cs="Times New Roman"/>
+          <w:sz w:val="24"/>
+          <w:szCs w:val="24"/>
+        </w:rPr>
+      </w:pPr>
+    </w:p>
+    <w:p>
+      <w:pPr>
+        <w:spacing w:after="0" w:afterAutospacing="0"/>
+        <w:rPr>
+          <w:rFonts w:ascii="STIX" w:hAnsi="STIX" w:cs="Times New Roman"/>
+          <w:sz w:val="24"/>
+          <w:szCs w:val="24"/>
+        </w:rPr>
+      </w:pPr>
+      <w:r>
+        <w:rPr>
+          <w:rFonts w:ascii="STIX" w:hAnsi="STIX"/>
+        </w:rPr>
+        <w:t xml:space="preserve">In classification problems there are a set number of outputs that a feature set can be labeled as, whereas the output can take on continuous values in regression problems. </w:t>
+      </w:r>
+      <w:r>
+        <w:rPr>
+          <w:rFonts w:ascii="STIX" w:hAnsi="STIX"/>
+          <w:color w:val="FF0000"/>
+        </w:rPr>
+        <w:t xml:space="preserve">(Predicting Stock Price Direction using Support Vector Machines Saahil Madge) </w:t>
+      </w:r>
+      <w:r>
+        <w:rPr>
+          <w:rFonts w:ascii="STIX" w:hAnsi="STIX"/>
+        </w:rPr>
+        <w:t>In Saahil’s paper the problem of stock price forecasting as a classification problem. The feature set of a stock’s recent price volatility and momentum, along with the index’s recent volatility and momentum, are used to predict whether or not the stock’s price m days in the future will be higher (+1) or lower (−1) than the current day’s price. Specifically, we are solving a binary classification problem. [</w:t>
+      </w:r>
+      <w:r>
+        <w:rPr>
+          <w:rFonts w:ascii="STIX" w:hAnsi="STIX"/>
+          <w:color w:val="FF0000"/>
+        </w:rPr>
+        <w:t>Predicting Stock Price Direction using Support Vector Machines Saahil Madge</w:t>
+      </w:r>
+      <w:r>
+        <w:rPr>
+          <w:rFonts w:ascii="STIX" w:hAnsi="STIX"/>
+        </w:rPr>
+        <w:t>]</w:t>
+      </w:r>
+      <w:r>
+        <w:rPr>
+          <w:rFonts w:ascii="STIX" w:hAnsi="STIX" w:cs="Times New Roman"/>
+          <w:sz w:val="24"/>
+          <w:szCs w:val="24"/>
+        </w:rPr>
+        <w:br/>
+      </w:r>
+    </w:p>
+    <w:p>
+      <w:pPr>
+        <w:spacing w:after="0" w:afterAutospacing="0"/>
+        <w:rPr>
+          <w:rFonts w:ascii="STIX" w:hAnsi="STIX" w:cs="Times New Roman"/>
+          <w:color w:val="FF0000"/>
+          <w:sz w:val="24"/>
+          <w:szCs w:val="24"/>
+          <w:shd w:val="clear" w:color="auto" w:fill="FFFFFF"/>
+        </w:rPr>
+      </w:pPr>
+      <w:r>
+        <w:rPr>
+          <w:rFonts w:ascii="STIX" w:hAnsi="STIX" w:cs="Times New Roman"/>
+          <w:sz w:val="24"/>
+          <w:szCs w:val="24"/>
+        </w:rPr>
         <w:lastRenderedPageBreak/>
-        <w:t>3.4 SVM</w:t>
-      </w:r>
-    </w:p>
-    <w:p>
-      <w:pPr>
-        <w:spacing w:after="0" w:afterAutospacing="0"/>
-        <w:rPr>
-          <w:rFonts w:ascii="Times New Roman" w:hAnsi="Times New Roman" w:cs="Times New Roman"/>
-          <w:sz w:val="24"/>
-          <w:szCs w:val="24"/>
-        </w:rPr>
-      </w:pPr>
-      <w:r>
-        <w:rPr>
-          <w:rFonts w:ascii="Times New Roman" w:hAnsi="Times New Roman" w:cs="Times New Roman"/>
-          <w:sz w:val="24"/>
-          <w:szCs w:val="24"/>
-        </w:rPr>
-        <w:t xml:space="preserve">Support Vector Machines are </w:t>
-      </w:r>
-      <w:r>
-        <w:rPr>
-          <w:rFonts w:ascii="Times New Roman" w:hAnsi="Times New Roman" w:cs="Times New Roman"/>
-          <w:sz w:val="24"/>
-          <w:szCs w:val="24"/>
-        </w:rPr>
-        <w:t>efficient</w:t>
-      </w:r>
-      <w:r>
-        <w:rPr>
-          <w:rFonts w:ascii="Times New Roman" w:hAnsi="Times New Roman" w:cs="Times New Roman"/>
-          <w:sz w:val="24"/>
-          <w:szCs w:val="24"/>
-        </w:rPr>
-        <w:t xml:space="preserve"> supervised learning algorithms </w:t>
-      </w:r>
-      <w:r>
-        <w:rPr>
-          <w:rFonts w:ascii="Times New Roman" w:hAnsi="Times New Roman" w:cs="Times New Roman"/>
-          <w:sz w:val="24"/>
-          <w:szCs w:val="24"/>
-        </w:rPr>
-        <w:t>applicable for both</w:t>
-      </w:r>
-      <w:r>
-        <w:rPr>
-          <w:rFonts w:ascii="Times New Roman" w:hAnsi="Times New Roman" w:cs="Times New Roman"/>
-          <w:sz w:val="24"/>
-          <w:szCs w:val="24"/>
-        </w:rPr>
-        <w:t xml:space="preserve"> classification and regression. It is a discriminative classifier that is formally defined by a separating hyperplane.</w:t>
-      </w:r>
-    </w:p>
-    <w:p>
-      <w:pPr>
-        <w:spacing w:after="0" w:afterAutospacing="0"/>
-        <w:rPr>
-          <w:rFonts w:ascii="Times New Roman" w:hAnsi="Times New Roman" w:cs="Times New Roman"/>
-          <w:sz w:val="24"/>
-          <w:szCs w:val="24"/>
-        </w:rPr>
-      </w:pPr>
-    </w:p>
-    <w:p>
-      <w:pPr>
-        <w:spacing w:after="0" w:afterAutospacing="0"/>
-        <w:rPr>
-          <w:rFonts w:ascii="Times New Roman" w:hAnsi="Times New Roman" w:cs="Times New Roman"/>
-          <w:sz w:val="24"/>
-          <w:szCs w:val="24"/>
-        </w:rPr>
-      </w:pPr>
-      <w:r>
-        <w:t xml:space="preserve">In classification problems there are a set number of outputs that a feature set can be labeled as, whereas the output can take on continuous values in regression problems. </w:t>
-      </w:r>
-      <w:r>
-        <w:rPr>
+        <w:t>Th</w:t>
+      </w:r>
+      <w:r>
+        <w:rPr>
+          <w:rFonts w:ascii="STIX" w:hAnsi="STIX" w:cs="Times New Roman"/>
+          <w:color w:val="000000" w:themeColor="text1"/>
+          <w:sz w:val="24"/>
+          <w:szCs w:val="24"/>
+        </w:rPr>
+        <w:t xml:space="preserve">ere are no assumptions made in the dataset and all the numeric problems can be dealt with SVM. The linear separability of the data plays a significant role in deciding the degree of tolerance in SVM. </w:t>
+      </w:r>
+      <w:r>
+        <w:rPr>
+          <w:rFonts w:ascii="STIX" w:hAnsi="STIX" w:cs="Times New Roman"/>
+          <w:color w:val="000000" w:themeColor="text1"/>
+          <w:sz w:val="24"/>
+          <w:szCs w:val="24"/>
+          <w:shd w:val="clear" w:color="auto" w:fill="FFFFFF"/>
+        </w:rPr>
+        <w:t xml:space="preserve">The penalty term that is passed as hyperparameter in SVM when it comes to linearly separable and nonlinear solutions is called 'C', which is called the degree of tolerance. The decision limit depends on a small margin and fewer support vectors. Because of this black box method, the tendency towards overfitting and the very strict calculation, it is a useful method that can be carried out even if its high stability is not impaired by the circuit diagrams. </w:t>
+      </w:r>
+      <w:r>
+        <w:rPr>
+          <w:rFonts w:ascii="STIX" w:hAnsi="STIX" w:cs="Times New Roman"/>
           <w:color w:val="FF0000"/>
-        </w:rPr>
-        <w:t xml:space="preserve">(Predicting Stock Price Direction using Support Vector Machines Saahil Madge) </w:t>
-      </w:r>
-      <w:r>
-        <w:t>In Saahil’s paper the problem of stock price forecasting as a classification problem. The feature set of a stock’s recent price volatility and momentum, along with the index’s recent volatility and momentum, are used to predict whether or not the stock’s price m days in the future will be higher (+1) or lower (−1) than the current day’s price. Specifically, we are solving a binary classification problem. [</w:t>
-      </w:r>
-      <w:r>
-        <w:rPr>
-          <w:color w:val="FF0000"/>
-        </w:rPr>
-        <w:t>Predicting Stock Price Direction using Support Vector Machines Saahil Madge</w:t>
-      </w:r>
-      <w:r>
-        <w:t>]</w:t>
-      </w:r>
-      <w:r>
-        <w:rPr>
-          <w:rFonts w:ascii="Times New Roman" w:hAnsi="Times New Roman" w:cs="Times New Roman"/>
-          <w:sz w:val="24"/>
-          <w:szCs w:val="24"/>
-        </w:rPr>
-        <w:br/>
-      </w:r>
-    </w:p>
-    <w:p>
-      <w:pPr>
-        <w:spacing w:after="0" w:afterAutospacing="0"/>
-        <w:rPr>
-          <w:rFonts w:ascii="Times New Roman" w:hAnsi="Times New Roman" w:cs="Times New Roman"/>
-          <w:color w:val="FF0000"/>
           <w:sz w:val="24"/>
           <w:szCs w:val="24"/>
           <w:shd w:val="clear" w:color="auto" w:fill="FFFFFF"/>
         </w:rPr>
-      </w:pPr>
-      <w:r>
-        <w:rPr>
-          <w:rFonts w:ascii="Times New Roman" w:hAnsi="Times New Roman" w:cs="Times New Roman"/>
-          <w:sz w:val="24"/>
-          <w:szCs w:val="24"/>
-        </w:rPr>
-        <w:t>Th</w:t>
-      </w:r>
-      <w:r>
-        <w:rPr>
-          <w:rFonts w:ascii="Times New Roman" w:hAnsi="Times New Roman" w:cs="Times New Roman"/>
-          <w:color w:val="000000" w:themeColor="text1"/>
-          <w:sz w:val="24"/>
-          <w:szCs w:val="24"/>
-        </w:rPr>
-        <w:t xml:space="preserve">ere are no assumptions made in the dataset and all the numeric problems can be dealt with SVM. The linear separability of the data plays a significant role in deciding the degree of tolerance in SVM. </w:t>
-      </w:r>
-      <w:r>
-        <w:rPr>
-          <w:rFonts w:ascii="Times New Roman" w:hAnsi="Times New Roman" w:cs="Times New Roman"/>
-          <w:color w:val="000000" w:themeColor="text1"/>
-          <w:sz w:val="24"/>
-          <w:szCs w:val="24"/>
-          <w:shd w:val="clear" w:color="auto" w:fill="FFFFFF"/>
-        </w:rPr>
-        <w:t xml:space="preserve">The penalty term that is passed as hyperparameter in SVM when it comes to linearly separable and nonlinear solutions is called 'C', which is called the degree of tolerance. The decision limit depends on a small margin and fewer support vectors. Because of this black box method, the tendency towards overfitting and the very strict calculation, it is a useful method that can be carried out even if its high stability is not impaired by the circuit diagrams. </w:t>
-      </w:r>
-      <w:r>
-        <w:rPr>
-          <w:rFonts w:ascii="Times New Roman" w:hAnsi="Times New Roman" w:cs="Times New Roman"/>
-          <w:color w:val="FF0000"/>
-          <w:sz w:val="24"/>
-          <w:szCs w:val="24"/>
-          <w:shd w:val="clear" w:color="auto" w:fill="FFFFFF"/>
-        </w:rPr>
         <w:t>[</w:t>
       </w:r>
-      <w:hyperlink r:id="rId14" w:history="1">
+      <w:hyperlink r:id="rId17" w:history="1">
         <w:r>
           <w:rPr>
             <w:rStyle w:val="Hyperlink"/>
+            <w:rFonts w:ascii="STIX" w:hAnsi="STIX"/>
             <w:color w:val="FF0000"/>
           </w:rPr>
-          <w:t xml:space="preserve">How Does Support Vector Machine (SVM) Algorithm Works </w:t>
-        </w:r>
-        <w:proofErr w:type="gramStart"/>
-        <w:r>
-          <w:rPr>
-            <w:rStyle w:val="Hyperlink"/>
-            <w:color w:val="FF0000"/>
-          </w:rPr>
-          <w:t>In</w:t>
-        </w:r>
-        <w:proofErr w:type="gramEnd"/>
-        <w:r>
-          <w:rPr>
-            <w:rStyle w:val="Hyperlink"/>
-            <w:color w:val="FF0000"/>
-          </w:rPr>
-          <w:t xml:space="preserve"> Machine Learning? | Analytics Steps</w:t>
+          <w:t>How Does Support Vector Machine (SVM) Algorithm Works In Machine Learning? | Analytics Steps</w:t>
         </w:r>
       </w:hyperlink>
       <w:r>
         <w:rPr>
-          <w:rFonts w:ascii="Times New Roman" w:hAnsi="Times New Roman" w:cs="Times New Roman"/>
+          <w:rFonts w:ascii="STIX" w:hAnsi="STIX" w:cs="Times New Roman"/>
           <w:color w:val="FF0000"/>
           <w:sz w:val="24"/>
           <w:szCs w:val="24"/>
@@ -2112,15 +2154,15 @@
       <w:pPr>
         <w:spacing w:after="0" w:afterAutospacing="0"/>
         <w:rPr>
-          <w:rFonts w:ascii="Times New Roman" w:hAnsi="Times New Roman" w:cs="Times New Roman"/>
-          <w:color w:val="000000" w:themeColor="text1"/>
-          <w:sz w:val="24"/>
-          <w:szCs w:val="24"/>
-        </w:rPr>
-      </w:pPr>
-      <w:r>
-        <w:rPr>
-          <w:rFonts w:ascii="Times New Roman" w:hAnsi="Times New Roman" w:cs="Times New Roman"/>
+          <w:rFonts w:ascii="STIX" w:hAnsi="STIX" w:cs="Times New Roman"/>
+          <w:color w:val="000000" w:themeColor="text1"/>
+          <w:sz w:val="24"/>
+          <w:szCs w:val="24"/>
+        </w:rPr>
+      </w:pPr>
+      <w:r>
+        <w:rPr>
+          <w:rFonts w:ascii="STIX" w:hAnsi="STIX" w:cs="Times New Roman"/>
           <w:color w:val="000000" w:themeColor="text1"/>
           <w:sz w:val="24"/>
           <w:szCs w:val="24"/>
@@ -2132,47 +2174,27 @@
       <w:pPr>
         <w:spacing w:after="0" w:afterAutospacing="0"/>
         <w:rPr>
-          <w:rFonts w:ascii="Times New Roman" w:hAnsi="Times New Roman" w:cs="Times New Roman"/>
-          <w:color w:val="000000" w:themeColor="text1"/>
-          <w:sz w:val="24"/>
-          <w:szCs w:val="24"/>
-        </w:rPr>
-      </w:pPr>
-      <w:r>
-        <w:rPr>
-          <w:rFonts w:ascii="Times New Roman" w:hAnsi="Times New Roman" w:cs="Times New Roman"/>
-          <w:color w:val="000000" w:themeColor="text1"/>
-          <w:sz w:val="24"/>
-          <w:szCs w:val="24"/>
-        </w:rPr>
-        <w:t xml:space="preserve">ARIMA is </w:t>
-      </w:r>
-      <w:proofErr w:type="gramStart"/>
-      <w:r>
-        <w:rPr>
-          <w:rFonts w:ascii="Times New Roman" w:hAnsi="Times New Roman" w:cs="Times New Roman"/>
-          <w:color w:val="000000" w:themeColor="text1"/>
-          <w:sz w:val="24"/>
-          <w:szCs w:val="24"/>
-        </w:rPr>
-        <w:t>an</w:t>
-      </w:r>
-      <w:proofErr w:type="gramEnd"/>
-      <w:r>
-        <w:rPr>
-          <w:rFonts w:ascii="Times New Roman" w:hAnsi="Times New Roman" w:cs="Times New Roman"/>
-          <w:color w:val="000000" w:themeColor="text1"/>
-          <w:sz w:val="24"/>
-          <w:szCs w:val="24"/>
-        </w:rPr>
-        <w:t xml:space="preserve"> form that stands for Autoregressive Integrated Moving Average. it's a generalization of the less complicated Autoregressive Moving Average and adds the notion of integration. This acronym is descriptive, capturing the key aspects of the model itself.</w:t>
+          <w:rFonts w:ascii="STIX" w:hAnsi="STIX" w:cs="Times New Roman"/>
+          <w:color w:val="000000" w:themeColor="text1"/>
+          <w:sz w:val="24"/>
+          <w:szCs w:val="24"/>
+        </w:rPr>
+      </w:pPr>
+      <w:r>
+        <w:rPr>
+          <w:rFonts w:ascii="STIX" w:hAnsi="STIX" w:cs="Times New Roman"/>
+          <w:color w:val="000000" w:themeColor="text1"/>
+          <w:sz w:val="24"/>
+          <w:szCs w:val="24"/>
+        </w:rPr>
+        <w:t>ARIMA is an form that stands for Autoregressive Integrated Moving Average. it's a generalization of the less complicated Autoregressive Moving Average and adds the notion of integration. This acronym is descriptive, capturing the key aspects of the model itself.</w:t>
       </w:r>
     </w:p>
     <w:p>
       <w:pPr>
         <w:spacing w:after="0" w:afterAutospacing="0"/>
         <w:rPr>
-          <w:rFonts w:ascii="Times New Roman" w:hAnsi="Times New Roman" w:cs="Times New Roman"/>
+          <w:rFonts w:ascii="STIX" w:hAnsi="STIX" w:cs="Times New Roman"/>
           <w:color w:val="000000" w:themeColor="text1"/>
           <w:sz w:val="24"/>
           <w:szCs w:val="24"/>
@@ -2183,15 +2205,15 @@
       <w:pPr>
         <w:spacing w:after="0" w:afterAutospacing="0"/>
         <w:rPr>
-          <w:rFonts w:ascii="Times New Roman" w:hAnsi="Times New Roman" w:cs="Times New Roman"/>
-          <w:color w:val="000000" w:themeColor="text1"/>
-          <w:sz w:val="24"/>
-          <w:szCs w:val="24"/>
-        </w:rPr>
-      </w:pPr>
-      <w:r>
-        <w:rPr>
-          <w:rFonts w:ascii="Times New Roman" w:hAnsi="Times New Roman" w:cs="Times New Roman"/>
+          <w:rFonts w:ascii="STIX" w:hAnsi="STIX" w:cs="Times New Roman"/>
+          <w:color w:val="000000" w:themeColor="text1"/>
+          <w:sz w:val="24"/>
+          <w:szCs w:val="24"/>
+        </w:rPr>
+      </w:pPr>
+      <w:r>
+        <w:rPr>
+          <w:rFonts w:ascii="STIX" w:hAnsi="STIX" w:cs="Times New Roman"/>
           <w:color w:val="000000" w:themeColor="text1"/>
           <w:sz w:val="24"/>
           <w:szCs w:val="24"/>
@@ -2203,15 +2225,15 @@
       <w:pPr>
         <w:spacing w:after="0" w:afterAutospacing="0"/>
         <w:rPr>
-          <w:rFonts w:ascii="Times New Roman" w:hAnsi="Times New Roman" w:cs="Times New Roman"/>
-          <w:color w:val="000000" w:themeColor="text1"/>
-          <w:sz w:val="24"/>
-          <w:szCs w:val="24"/>
-        </w:rPr>
-      </w:pPr>
-      <w:r>
-        <w:rPr>
-          <w:rFonts w:ascii="Times New Roman" w:hAnsi="Times New Roman" w:cs="Times New Roman"/>
+          <w:rFonts w:ascii="STIX" w:hAnsi="STIX" w:cs="Times New Roman"/>
+          <w:color w:val="000000" w:themeColor="text1"/>
+          <w:sz w:val="24"/>
+          <w:szCs w:val="24"/>
+        </w:rPr>
+      </w:pPr>
+      <w:r>
+        <w:rPr>
+          <w:rFonts w:ascii="STIX" w:hAnsi="STIX" w:cs="Times New Roman"/>
           <w:color w:val="000000" w:themeColor="text1"/>
           <w:sz w:val="24"/>
           <w:szCs w:val="24"/>
@@ -2223,15 +2245,15 @@
       <w:pPr>
         <w:spacing w:after="0" w:afterAutospacing="0"/>
         <w:rPr>
-          <w:rFonts w:ascii="Times New Roman" w:hAnsi="Times New Roman" w:cs="Times New Roman"/>
-          <w:color w:val="000000" w:themeColor="text1"/>
-          <w:sz w:val="24"/>
-          <w:szCs w:val="24"/>
-        </w:rPr>
-      </w:pPr>
-      <w:r>
-        <w:rPr>
-          <w:rFonts w:ascii="Times New Roman" w:hAnsi="Times New Roman" w:cs="Times New Roman"/>
+          <w:rFonts w:ascii="STIX" w:hAnsi="STIX" w:cs="Times New Roman"/>
+          <w:color w:val="000000" w:themeColor="text1"/>
+          <w:sz w:val="24"/>
+          <w:szCs w:val="24"/>
+        </w:rPr>
+      </w:pPr>
+      <w:r>
+        <w:rPr>
+          <w:rFonts w:ascii="STIX" w:hAnsi="STIX" w:cs="Times New Roman"/>
           <w:color w:val="000000" w:themeColor="text1"/>
           <w:sz w:val="24"/>
           <w:szCs w:val="24"/>
@@ -2243,15 +2265,15 @@
       <w:pPr>
         <w:spacing w:after="0" w:afterAutospacing="0"/>
         <w:rPr>
-          <w:rFonts w:ascii="Times New Roman" w:hAnsi="Times New Roman" w:cs="Times New Roman"/>
-          <w:color w:val="000000" w:themeColor="text1"/>
-          <w:sz w:val="24"/>
-          <w:szCs w:val="24"/>
-        </w:rPr>
-      </w:pPr>
-      <w:r>
-        <w:rPr>
-          <w:rFonts w:ascii="Times New Roman" w:hAnsi="Times New Roman" w:cs="Times New Roman"/>
+          <w:rFonts w:ascii="STIX" w:hAnsi="STIX" w:cs="Times New Roman"/>
+          <w:color w:val="000000" w:themeColor="text1"/>
+          <w:sz w:val="24"/>
+          <w:szCs w:val="24"/>
+        </w:rPr>
+      </w:pPr>
+      <w:r>
+        <w:rPr>
+          <w:rFonts w:ascii="STIX" w:hAnsi="STIX" w:cs="Times New Roman"/>
           <w:color w:val="000000" w:themeColor="text1"/>
           <w:sz w:val="24"/>
           <w:szCs w:val="24"/>
@@ -2263,7 +2285,7 @@
       <w:pPr>
         <w:spacing w:after="0" w:afterAutospacing="0"/>
         <w:rPr>
-          <w:rFonts w:ascii="Times New Roman" w:hAnsi="Times New Roman" w:cs="Times New Roman"/>
+          <w:rFonts w:ascii="STIX" w:hAnsi="STIX" w:cs="Times New Roman"/>
           <w:color w:val="000000" w:themeColor="text1"/>
           <w:sz w:val="24"/>
           <w:szCs w:val="24"/>
@@ -2274,15 +2296,15 @@
       <w:pPr>
         <w:spacing w:after="0" w:afterAutospacing="0"/>
         <w:rPr>
-          <w:rFonts w:ascii="Times New Roman" w:hAnsi="Times New Roman" w:cs="Times New Roman"/>
-          <w:color w:val="000000" w:themeColor="text1"/>
-          <w:sz w:val="24"/>
-          <w:szCs w:val="24"/>
-        </w:rPr>
-      </w:pPr>
-      <w:r>
-        <w:rPr>
-          <w:rFonts w:ascii="Times New Roman" w:hAnsi="Times New Roman" w:cs="Times New Roman"/>
+          <w:rFonts w:ascii="STIX" w:hAnsi="STIX" w:cs="Times New Roman"/>
+          <w:color w:val="000000" w:themeColor="text1"/>
+          <w:sz w:val="24"/>
+          <w:szCs w:val="24"/>
+        </w:rPr>
+      </w:pPr>
+      <w:r>
+        <w:rPr>
+          <w:rFonts w:ascii="STIX" w:hAnsi="STIX" w:cs="Times New Roman"/>
           <w:color w:val="000000" w:themeColor="text1"/>
           <w:sz w:val="24"/>
           <w:szCs w:val="24"/>
@@ -2294,15 +2316,15 @@
       <w:pPr>
         <w:spacing w:after="0" w:afterAutospacing="0"/>
         <w:rPr>
-          <w:rFonts w:ascii="Times New Roman" w:hAnsi="Times New Roman" w:cs="Times New Roman"/>
-          <w:color w:val="000000" w:themeColor="text1"/>
-          <w:sz w:val="24"/>
-          <w:szCs w:val="24"/>
-        </w:rPr>
-      </w:pPr>
-      <w:r>
-        <w:rPr>
-          <w:rFonts w:ascii="Times New Roman" w:hAnsi="Times New Roman" w:cs="Times New Roman"/>
+          <w:rFonts w:ascii="STIX" w:hAnsi="STIX" w:cs="Times New Roman"/>
+          <w:color w:val="000000" w:themeColor="text1"/>
+          <w:sz w:val="24"/>
+          <w:szCs w:val="24"/>
+        </w:rPr>
+      </w:pPr>
+      <w:r>
+        <w:rPr>
+          <w:rFonts w:ascii="STIX" w:hAnsi="STIX" w:cs="Times New Roman"/>
           <w:color w:val="000000" w:themeColor="text1"/>
           <w:sz w:val="24"/>
           <w:szCs w:val="24"/>
@@ -2314,15 +2336,15 @@
       <w:pPr>
         <w:spacing w:after="0" w:afterAutospacing="0"/>
         <w:rPr>
-          <w:rFonts w:ascii="Times New Roman" w:hAnsi="Times New Roman" w:cs="Times New Roman"/>
-          <w:color w:val="000000" w:themeColor="text1"/>
-          <w:sz w:val="24"/>
-          <w:szCs w:val="24"/>
-        </w:rPr>
-      </w:pPr>
-      <w:r>
-        <w:rPr>
-          <w:rFonts w:ascii="Times New Roman" w:hAnsi="Times New Roman" w:cs="Times New Roman"/>
+          <w:rFonts w:ascii="STIX" w:hAnsi="STIX" w:cs="Times New Roman"/>
+          <w:color w:val="000000" w:themeColor="text1"/>
+          <w:sz w:val="24"/>
+          <w:szCs w:val="24"/>
+        </w:rPr>
+      </w:pPr>
+      <w:r>
+        <w:rPr>
+          <w:rFonts w:ascii="STIX" w:hAnsi="STIX" w:cs="Times New Roman"/>
           <w:color w:val="000000" w:themeColor="text1"/>
           <w:sz w:val="24"/>
           <w:szCs w:val="24"/>
@@ -2334,15 +2356,15 @@
       <w:pPr>
         <w:spacing w:after="0" w:afterAutospacing="0"/>
         <w:rPr>
-          <w:rFonts w:ascii="Times New Roman" w:hAnsi="Times New Roman" w:cs="Times New Roman"/>
-          <w:color w:val="000000" w:themeColor="text1"/>
-          <w:sz w:val="24"/>
-          <w:szCs w:val="24"/>
-        </w:rPr>
-      </w:pPr>
-      <w:r>
-        <w:rPr>
-          <w:rFonts w:ascii="Times New Roman" w:hAnsi="Times New Roman" w:cs="Times New Roman"/>
+          <w:rFonts w:ascii="STIX" w:hAnsi="STIX" w:cs="Times New Roman"/>
+          <w:color w:val="000000" w:themeColor="text1"/>
+          <w:sz w:val="24"/>
+          <w:szCs w:val="24"/>
+        </w:rPr>
+      </w:pPr>
+      <w:r>
+        <w:rPr>
+          <w:rFonts w:ascii="STIX" w:hAnsi="STIX" w:cs="Times New Roman"/>
           <w:color w:val="000000" w:themeColor="text1"/>
           <w:sz w:val="24"/>
           <w:szCs w:val="24"/>
@@ -2354,7 +2376,7 @@
       <w:pPr>
         <w:spacing w:after="0" w:afterAutospacing="0"/>
         <w:rPr>
-          <w:rFonts w:ascii="Times New Roman" w:hAnsi="Times New Roman" w:cs="Times New Roman"/>
+          <w:rFonts w:ascii="STIX" w:hAnsi="STIX" w:cs="Times New Roman"/>
           <w:color w:val="4472C4" w:themeColor="accent1"/>
           <w:sz w:val="24"/>
           <w:szCs w:val="24"/>
@@ -2365,98 +2387,81 @@
       <w:pPr>
         <w:spacing w:after="0" w:afterAutospacing="0"/>
         <w:rPr>
-          <w:rFonts w:ascii="Times New Roman" w:hAnsi="Times New Roman" w:cs="Times New Roman"/>
-          <w:color w:val="000000" w:themeColor="text1"/>
-          <w:sz w:val="24"/>
-          <w:szCs w:val="24"/>
-        </w:rPr>
-      </w:pPr>
-      <w:r>
-        <w:rPr>
-          <w:rFonts w:ascii="Times New Roman" w:hAnsi="Times New Roman" w:cs="Times New Roman"/>
+          <w:rFonts w:ascii="STIX" w:hAnsi="STIX" w:cs="Times New Roman"/>
+          <w:color w:val="000000" w:themeColor="text1"/>
+          <w:sz w:val="24"/>
+          <w:szCs w:val="24"/>
+        </w:rPr>
+      </w:pPr>
+      <w:r>
+        <w:rPr>
+          <w:rFonts w:ascii="STIX" w:hAnsi="STIX" w:cs="Times New Roman"/>
+          <w:color w:val="000000" w:themeColor="text1"/>
+          <w:sz w:val="24"/>
+          <w:szCs w:val="24"/>
+        </w:rPr>
+        <w:t>A linear regression model is created with the necessary number and kind of terms, and the statistics is prepared using a degree of differencing if you want to make it stationary, that is, to remove fashion and seasonal systems that have a negative impact on the regression model. A charge of zero can be used for a parameter, indicating that the parameter is no longer in use. In this way, the ARIMA version can be set up to behave like an ARMA version, or even a simple AR, I, or MA version. When using an ARIMA version for a temporal collection, the underlying system that generated the observations must also be an ARIMA system. This could also be beneficial appear obvious</w:t>
+      </w:r>
+      <w:r>
+        <w:rPr>
+          <w:rFonts w:ascii="STIX" w:hAnsi="STIX"/>
+          <w:color w:val="000000" w:themeColor="text1"/>
+        </w:rPr>
+        <w:t xml:space="preserve"> </w:t>
+      </w:r>
+      <w:r>
+        <w:rPr>
+          <w:rFonts w:ascii="STIX" w:hAnsi="STIX" w:cs="Times New Roman"/>
+          <w:color w:val="000000" w:themeColor="text1"/>
+          <w:sz w:val="24"/>
+          <w:szCs w:val="24"/>
+        </w:rPr>
+        <w:t>however, it allows to encourage the desire to confirm the model's assumptions within the raw observations and within the residual forecasting errors from the model.</w:t>
+      </w:r>
+    </w:p>
+    <w:p>
+      <w:pPr>
+        <w:spacing w:after="0" w:afterAutospacing="0"/>
+        <w:rPr>
+          <w:rFonts w:ascii="STIX" w:hAnsi="STIX" w:cs="Times New Roman"/>
+          <w:color w:val="000000" w:themeColor="text1"/>
+          <w:sz w:val="24"/>
+          <w:szCs w:val="24"/>
+        </w:rPr>
+      </w:pPr>
+    </w:p>
+    <w:p>
+      <w:pPr>
+        <w:spacing w:after="0" w:afterAutospacing="0"/>
+        <w:rPr>
+          <w:rFonts w:ascii="STIX" w:hAnsi="STIX"/>
+          <w:color w:val="FF0000"/>
+          <w:sz w:val="24"/>
+          <w:szCs w:val="24"/>
+        </w:rPr>
+      </w:pPr>
+      <w:r>
+        <w:rPr>
+          <w:rFonts w:ascii="STIX" w:hAnsi="STIX" w:cs="Times New Roman"/>
           <w:color w:val="000000" w:themeColor="text1"/>
           <w:sz w:val="24"/>
           <w:szCs w:val="24"/>
         </w:rPr>
         <w:lastRenderedPageBreak/>
-        <w:t>A linear regression model is created with the necessary number and kind of terms, and the statistics is prepared using a degree of differencing if you want to make it stationary, that is, to remove fashion and seasonal systems that have a negative impact on the regression model. A charge of zero can be used for a parameter, indicating that the parameter is no longer in use. In this way, the ARIMA version can be set up to behave like an ARMA version, or even a simple AR, I, or MA version. When using an ARIMA version for a temporal collection, the underlying system that generated the observations must also be an ARIMA system. This could also be beneficial appear obvious</w:t>
-      </w:r>
-      <w:r>
-        <w:rPr>
-          <w:color w:val="000000" w:themeColor="text1"/>
-        </w:rPr>
-        <w:t xml:space="preserve"> </w:t>
-      </w:r>
-      <w:r>
-        <w:rPr>
-          <w:rFonts w:ascii="Times New Roman" w:hAnsi="Times New Roman" w:cs="Times New Roman"/>
-          <w:color w:val="000000" w:themeColor="text1"/>
-          <w:sz w:val="24"/>
-          <w:szCs w:val="24"/>
-        </w:rPr>
-        <w:t>however, it allows to encourage the desire to confirm the model's assumptions within the raw observations and within the residual forecasting errors from the model.</w:t>
-      </w:r>
-    </w:p>
-    <w:p>
-      <w:pPr>
-        <w:spacing w:after="0" w:afterAutospacing="0"/>
-        <w:rPr>
-          <w:rFonts w:ascii="Times New Roman" w:hAnsi="Times New Roman" w:cs="Times New Roman"/>
-          <w:color w:val="000000" w:themeColor="text1"/>
-          <w:sz w:val="24"/>
-          <w:szCs w:val="24"/>
-        </w:rPr>
-      </w:pPr>
-    </w:p>
-    <w:p>
-      <w:pPr>
-        <w:spacing w:after="0" w:afterAutospacing="0"/>
-        <w:rPr>
+        <w:t xml:space="preserve">The Seasonal Autoregressive Integrated Moving Average (SARIMA) version of ARIMA is used for seasonal time collection forecasting. ARIMA and its distinctive versions are primarily based totally at the famous Box-Jenkins precept and so those also are extensively referred to as the Box-Jenkins models. </w:t>
+      </w:r>
+      <w:r>
+        <w:rPr>
+          <w:rFonts w:ascii="STIX" w:hAnsi="STIX"/>
           <w:color w:val="FF0000"/>
           <w:sz w:val="24"/>
           <w:szCs w:val="24"/>
         </w:rPr>
-      </w:pPr>
-      <w:r>
-        <w:rPr>
-          <w:rFonts w:ascii="Times New Roman" w:hAnsi="Times New Roman" w:cs="Times New Roman"/>
-          <w:color w:val="000000" w:themeColor="text1"/>
-          <w:sz w:val="24"/>
-          <w:szCs w:val="24"/>
-        </w:rPr>
-        <w:t xml:space="preserve">The Seasonal Autoregressive Integrated Moving Average (SARIMA) version of ARIMA is used for seasonal time collection forecasting. ARIMA and its distinctive versions are primarily based totally at the famous </w:t>
-      </w:r>
-      <w:proofErr w:type="gramStart"/>
-      <w:r>
-        <w:rPr>
-          <w:rFonts w:ascii="Times New Roman" w:hAnsi="Times New Roman" w:cs="Times New Roman"/>
-          <w:color w:val="000000" w:themeColor="text1"/>
-          <w:sz w:val="24"/>
-          <w:szCs w:val="24"/>
-        </w:rPr>
-        <w:t>Box</w:t>
-      </w:r>
-      <w:proofErr w:type="gramEnd"/>
-      <w:r>
-        <w:rPr>
-          <w:rFonts w:ascii="Times New Roman" w:hAnsi="Times New Roman" w:cs="Times New Roman"/>
-          <w:color w:val="000000" w:themeColor="text1"/>
-          <w:sz w:val="24"/>
-          <w:szCs w:val="24"/>
-        </w:rPr>
-        <w:t xml:space="preserve">-Jenkins precept and so those also are extensively referred to as the Box-Jenkins models. </w:t>
-      </w:r>
-      <w:r>
-        <w:rPr>
-          <w:color w:val="FF0000"/>
-          <w:sz w:val="24"/>
-          <w:szCs w:val="24"/>
-        </w:rPr>
         <w:t>[</w:t>
       </w:r>
       <w:r>
         <w:rPr>
-          <w:rFonts w:ascii="Roboto" w:hAnsi="Roboto"/>
+          <w:rFonts w:ascii="STIX" w:hAnsi="STIX"/>
           <w:color w:val="FF0000"/>
           <w:sz w:val="21"/>
           <w:szCs w:val="21"/>
@@ -2466,22 +2471,13 @@
       </w:r>
       <w:r>
         <w:rPr>
+          <w:rFonts w:ascii="STIX" w:hAnsi="STIX"/>
           <w:color w:val="FF0000"/>
           <w:sz w:val="24"/>
           <w:szCs w:val="24"/>
         </w:rPr>
         <w:t>]</w:t>
       </w:r>
-    </w:p>
-    <w:p>
-      <w:pPr>
-        <w:spacing w:after="0" w:afterAutospacing="0"/>
-        <w:rPr>
-          <w:color w:val="FF0000"/>
-          <w:sz w:val="24"/>
-          <w:szCs w:val="24"/>
-        </w:rPr>
-      </w:pPr>
     </w:p>
     <w:p>
       <w:pPr>
@@ -2533,7 +2529,7 @@
           <w:sz w:val="24"/>
           <w:szCs w:val="24"/>
         </w:rPr>
-        <w:t>Usage of ARIMA in different industries</w:t>
+        <w:t>Usage of ARIMA</w:t>
       </w:r>
     </w:p>
     <w:p>
@@ -2548,6 +2544,269 @@
           <w:szCs w:val="24"/>
         </w:rPr>
       </w:pPr>
+      <w:r>
+        <w:rPr>
+          <w:rFonts w:ascii="STIX" w:hAnsi="STIX"/>
+          <w:color w:val="000000" w:themeColor="text1"/>
+          <w:sz w:val="24"/>
+          <w:szCs w:val="24"/>
+        </w:rPr>
+        <w:t>4.</w:t>
+      </w:r>
+      <w:r>
+        <w:rPr>
+          <w:rFonts w:ascii="STIX" w:hAnsi="STIX"/>
+          <w:color w:val="000000" w:themeColor="text1"/>
+          <w:sz w:val="24"/>
+          <w:szCs w:val="24"/>
+        </w:rPr>
+        <w:t>1</w:t>
+      </w:r>
+      <w:r>
+        <w:rPr>
+          <w:rFonts w:ascii="STIX" w:hAnsi="STIX"/>
+          <w:color w:val="000000" w:themeColor="text1"/>
+          <w:sz w:val="24"/>
+          <w:szCs w:val="24"/>
+        </w:rPr>
+        <w:t xml:space="preserve"> </w:t>
+      </w:r>
+      <w:r>
+        <w:rPr>
+          <w:rFonts w:ascii="STIX" w:hAnsi="STIX"/>
+          <w:color w:val="000000" w:themeColor="text1"/>
+          <w:sz w:val="24"/>
+          <w:szCs w:val="24"/>
+        </w:rPr>
+        <w:t>Methodologies applied</w:t>
+      </w:r>
+    </w:p>
+    <w:p>
+      <w:pPr>
+        <w:pStyle w:val="Heading3"/>
+        <w:shd w:val="clear" w:color="auto" w:fill="FCFCFC"/>
+        <w:spacing w:before="0" w:beforeAutospacing="0" w:after="240" w:afterAutospacing="0"/>
+        <w:rPr>
+          <w:rFonts w:ascii="STIX" w:hAnsi="STIX"/>
+          <w:color w:val="000000" w:themeColor="text1"/>
+          <w:sz w:val="24"/>
+          <w:szCs w:val="24"/>
+        </w:rPr>
+      </w:pPr>
+      <w:r>
+        <w:rPr>
+          <w:rFonts w:ascii="STIX" w:hAnsi="STIX"/>
+          <w:color w:val="000000" w:themeColor="text1"/>
+          <w:sz w:val="24"/>
+          <w:szCs w:val="24"/>
+        </w:rPr>
+        <w:t>4.</w:t>
+      </w:r>
+      <w:r>
+        <w:rPr>
+          <w:rFonts w:ascii="STIX" w:hAnsi="STIX"/>
+          <w:color w:val="000000" w:themeColor="text1"/>
+          <w:sz w:val="24"/>
+          <w:szCs w:val="24"/>
+        </w:rPr>
+        <w:t>1</w:t>
+      </w:r>
+      <w:r>
+        <w:rPr>
+          <w:rFonts w:ascii="STIX" w:hAnsi="STIX"/>
+          <w:color w:val="000000" w:themeColor="text1"/>
+          <w:sz w:val="24"/>
+          <w:szCs w:val="24"/>
+        </w:rPr>
+        <w:t xml:space="preserve">.1 </w:t>
+      </w:r>
+      <w:r>
+        <w:rPr>
+          <w:rFonts w:ascii="STIX" w:hAnsi="STIX"/>
+        </w:rPr>
+        <w:t>ARIMA Model in Predicting Banking Stock Market Data</w:t>
+      </w:r>
+      <w:r>
+        <w:rPr>
+          <w:rFonts w:ascii="STIX" w:hAnsi="STIX"/>
+          <w:color w:val="000000" w:themeColor="text1"/>
+          <w:sz w:val="24"/>
+          <w:szCs w:val="24"/>
+        </w:rPr>
+        <w:t>:</w:t>
+      </w:r>
+      <w:r>
+        <w:rPr>
+          <w:rFonts w:ascii="STIX" w:hAnsi="STIX"/>
+          <w:color w:val="000000" w:themeColor="text1"/>
+          <w:sz w:val="24"/>
+          <w:szCs w:val="24"/>
+        </w:rPr>
+        <w:t xml:space="preserve"> RMSE</w:t>
+      </w:r>
+    </w:p>
+    <w:p>
+      <w:pPr>
+        <w:pStyle w:val="Heading3"/>
+        <w:shd w:val="clear" w:color="auto" w:fill="FCFCFC"/>
+        <w:spacing w:before="0" w:beforeAutospacing="0" w:after="0" w:afterAutospacing="0"/>
+        <w:rPr>
+          <w:rFonts w:ascii="STIX" w:hAnsi="STIX"/>
+          <w:b w:val="0"/>
+          <w:bCs w:val="0"/>
+          <w:color w:val="000000" w:themeColor="text1"/>
+          <w:sz w:val="24"/>
+          <w:szCs w:val="24"/>
+        </w:rPr>
+      </w:pPr>
+      <w:r>
+        <w:rPr>
+          <w:rFonts w:ascii="STIX" w:hAnsi="STIX"/>
+          <w:b w:val="0"/>
+          <w:bCs w:val="0"/>
+          <w:color w:val="000000" w:themeColor="text1"/>
+          <w:sz w:val="24"/>
+          <w:szCs w:val="24"/>
+        </w:rPr>
+        <w:t>For predicting, the ARIMA model was used to banking stock market data in this article. The results are obtained using the MINTAB software. In the period 1993 to 2017, 2000 observations were gathered for each variable from associated databases.</w:t>
+      </w:r>
+      <w:r>
+        <w:rPr>
+          <w:rFonts w:ascii="STIX" w:hAnsi="STIX"/>
+          <w:b w:val="0"/>
+          <w:bCs w:val="0"/>
+          <w:color w:val="000000" w:themeColor="text1"/>
+          <w:sz w:val="24"/>
+          <w:szCs w:val="24"/>
+        </w:rPr>
+        <w:t xml:space="preserve"> </w:t>
+      </w:r>
+      <w:r>
+        <w:rPr>
+          <w:rFonts w:ascii="STIX" w:hAnsi="STIX"/>
+          <w:b w:val="0"/>
+          <w:bCs w:val="0"/>
+          <w:color w:val="000000" w:themeColor="text1"/>
+          <w:sz w:val="24"/>
+          <w:szCs w:val="24"/>
+        </w:rPr>
+        <w:t>Because several ARIMA models can be created for one column of data using different values of p,</w:t>
+      </w:r>
+      <w:r>
+        <w:rPr>
+          <w:rFonts w:ascii="STIX" w:hAnsi="STIX"/>
+          <w:b w:val="0"/>
+          <w:bCs w:val="0"/>
+          <w:color w:val="000000" w:themeColor="text1"/>
+          <w:sz w:val="24"/>
+          <w:szCs w:val="24"/>
+        </w:rPr>
+        <w:t xml:space="preserve"> </w:t>
+      </w:r>
+      <w:r>
+        <w:rPr>
+          <w:rFonts w:ascii="STIX" w:hAnsi="STIX"/>
+          <w:b w:val="0"/>
+          <w:bCs w:val="0"/>
+          <w:color w:val="000000" w:themeColor="text1"/>
+          <w:sz w:val="24"/>
+          <w:szCs w:val="24"/>
+        </w:rPr>
+        <w:t>d, and q, RMSE is chosen as a criterion for finding the fitting ARIMA model. As a result, the fitted ARIMA model has a lower RMSE.</w:t>
+      </w:r>
+    </w:p>
+    <w:p>
+      <w:pPr>
+        <w:spacing w:after="0" w:afterAutospacing="0"/>
+        <w:rPr>
+          <w:rFonts w:ascii="STIX" w:hAnsi="STIX" w:cs="Times New Roman"/>
+          <w:color w:val="000000" w:themeColor="text1"/>
+          <w:sz w:val="24"/>
+          <w:szCs w:val="24"/>
+        </w:rPr>
+      </w:pPr>
+      <w:r>
+        <w:rPr>
+          <w:rFonts w:ascii="STIX" w:hAnsi="STIX" w:cs="Times New Roman"/>
+          <w:color w:val="000000" w:themeColor="text1"/>
+          <w:sz w:val="24"/>
+          <w:szCs w:val="24"/>
+        </w:rPr>
+        <w:t>They have concluded on these observations:</w:t>
+      </w:r>
+    </w:p>
+    <w:p>
+      <w:pPr>
+        <w:spacing w:after="0" w:afterAutospacing="0"/>
+        <w:rPr>
+          <w:rFonts w:ascii="STIX" w:hAnsi="STIX" w:cs="Times New Roman"/>
+          <w:color w:val="000000" w:themeColor="text1"/>
+          <w:sz w:val="24"/>
+          <w:szCs w:val="24"/>
+        </w:rPr>
+      </w:pPr>
+      <w:r>
+        <w:rPr>
+          <w:rFonts w:ascii="STIX" w:hAnsi="STIX" w:cs="Times New Roman"/>
+          <w:color w:val="000000" w:themeColor="text1"/>
+          <w:sz w:val="24"/>
+          <w:szCs w:val="24"/>
+        </w:rPr>
+        <w:t>1) The values of p, d, and q are between 0 and 2 solely because these values cannot be negative, and they should not be greater than 2 otherwise the parameter estimation will be useless.</w:t>
+      </w:r>
+    </w:p>
+    <w:p>
+      <w:pPr>
+        <w:spacing w:after="0" w:afterAutospacing="0"/>
+        <w:rPr>
+          <w:rFonts w:ascii="STIX" w:hAnsi="STIX" w:cs="Times New Roman"/>
+          <w:color w:val="000000" w:themeColor="text1"/>
+          <w:sz w:val="24"/>
+          <w:szCs w:val="24"/>
+        </w:rPr>
+      </w:pPr>
+      <w:r>
+        <w:rPr>
+          <w:rFonts w:ascii="STIX" w:hAnsi="STIX" w:cs="Times New Roman"/>
+          <w:color w:val="000000" w:themeColor="text1"/>
+          <w:sz w:val="24"/>
+          <w:szCs w:val="24"/>
+        </w:rPr>
+        <w:t>2) The RMSE is set between 4.00 and 5.00 depending on the dataset. As a result, after utilizing the program to construct the dataset, ARIMA (1,1,2) was found to be the best with an RMSE of 1.4.</w:t>
+      </w:r>
+    </w:p>
+    <w:p>
+      <w:pPr>
+        <w:spacing w:after="0" w:afterAutospacing="0"/>
+        <w:rPr>
+          <w:rFonts w:ascii="STIX" w:hAnsi="STIX" w:cs="Times New Roman"/>
+          <w:color w:val="000000" w:themeColor="text1"/>
+          <w:sz w:val="24"/>
+          <w:szCs w:val="24"/>
+        </w:rPr>
+      </w:pPr>
+      <w:r>
+        <w:rPr>
+          <w:rFonts w:ascii="STIX" w:hAnsi="STIX" w:cs="Times New Roman"/>
+          <w:color w:val="000000" w:themeColor="text1"/>
+          <w:sz w:val="24"/>
+          <w:szCs w:val="24"/>
+        </w:rPr>
+        <w:t>3) In some circumstances, the ARIMA model is not fitted, indicating that the dataset cannot be estimated, and this should be discarded.</w:t>
+      </w:r>
+    </w:p>
+    <w:p>
+      <w:pPr>
+        <w:pStyle w:val="Heading3"/>
+        <w:shd w:val="clear" w:color="auto" w:fill="FCFCFC"/>
+        <w:spacing w:before="0" w:beforeAutospacing="0" w:after="0" w:afterAutospacing="0"/>
+        <w:rPr>
+          <w:rFonts w:ascii="STIX" w:hAnsi="STIX"/>
+          <w:color w:val="000000" w:themeColor="text1"/>
+          <w:sz w:val="24"/>
+          <w:szCs w:val="24"/>
+        </w:rPr>
+      </w:pPr>
     </w:p>
     <w:p>
       <w:pPr>
@@ -2568,232 +2827,78 @@
           <w:sz w:val="24"/>
           <w:szCs w:val="24"/>
         </w:rPr>
-        <w:t xml:space="preserve">4.1 </w:t>
-      </w:r>
-      <w:r>
-        <w:rPr>
-          <w:rFonts w:ascii="STIX" w:hAnsi="STIX"/>
-          <w:color w:val="000000" w:themeColor="text1"/>
-          <w:sz w:val="24"/>
-          <w:szCs w:val="24"/>
-        </w:rPr>
-        <w:t>Mentioning of Paper 1 and Paper 2 and its use in climate analysis when data is seasonal etc.</w:t>
-      </w:r>
-    </w:p>
-    <w:p>
-      <w:pPr>
-        <w:spacing w:after="0" w:afterAutospacing="0"/>
-        <w:rPr>
-          <w:color w:val="000000" w:themeColor="text1"/>
-          <w:sz w:val="24"/>
-          <w:szCs w:val="24"/>
-        </w:rPr>
-      </w:pPr>
-      <w:r>
-        <w:rPr>
-          <w:color w:val="000000" w:themeColor="text1"/>
-          <w:sz w:val="24"/>
-          <w:szCs w:val="24"/>
-        </w:rPr>
-        <w:t>The paper () used four parameters namely AIC, SBC, variance and maxi-mum likelihood. The data taken is for food company and prediction for its future demand is made. They used SPSS time series module and a fast maximum likelihood estimation algorithm The aforementioned algorithms were used to find values of the four parameters for different models like (1,1,1), (1,0,1) etc. On which they have based their predictions. The ARIMA model (1, 0, 1) is selected because all the coefficients are significantly optimized than any other models taken into consideration. The IBM SPSS Forecasting was used to then obtain the prediction based on the best parameters selected which had the best optimized values for the 4 parameters from the list of all permuted values P, D, Q i.e. (1, 0, 1) was selected.</w:t>
-      </w:r>
-    </w:p>
-    <w:p>
-      <w:pPr>
-        <w:spacing w:after="0" w:afterAutospacing="0"/>
-        <w:rPr>
-          <w:rFonts w:ascii="Times New Roman" w:hAnsi="Times New Roman" w:cs="Times New Roman"/>
-          <w:color w:val="000000" w:themeColor="text1"/>
-          <w:sz w:val="24"/>
-          <w:szCs w:val="24"/>
-        </w:rPr>
-      </w:pPr>
-    </w:p>
-    <w:p>
-      <w:pPr>
-        <w:spacing w:after="0" w:afterAutospacing="0"/>
-        <w:rPr>
-          <w:rFonts w:ascii="Times New Roman" w:hAnsi="Times New Roman" w:cs="Times New Roman"/>
-          <w:color w:val="000000" w:themeColor="text1"/>
-          <w:sz w:val="24"/>
-          <w:szCs w:val="24"/>
-        </w:rPr>
-      </w:pPr>
-    </w:p>
-    <w:p>
-      <w:pPr>
-        <w:spacing w:after="0" w:afterAutospacing="0"/>
-        <w:rPr>
-          <w:rFonts w:ascii="Times New Roman" w:hAnsi="Times New Roman" w:cs="Times New Roman"/>
-          <w:color w:val="000000" w:themeColor="text1"/>
-          <w:sz w:val="24"/>
-          <w:szCs w:val="24"/>
-        </w:rPr>
-      </w:pPr>
-      <w:r>
-        <w:rPr>
-          <w:rFonts w:ascii="Times New Roman" w:hAnsi="Times New Roman" w:cs="Times New Roman"/>
-          <w:color w:val="000000" w:themeColor="text1"/>
-          <w:sz w:val="24"/>
-          <w:szCs w:val="24"/>
-        </w:rPr>
-        <w:t>For predicting, the ARIMA model was used to banking stock market data in this article. The results are obtained using the MINTAB software. In the period 1993 to 2017, 2000 observations were gathered for each variable from associated databases.</w:t>
-      </w:r>
-    </w:p>
-    <w:p>
-      <w:pPr>
-        <w:spacing w:after="0" w:afterAutospacing="0"/>
-        <w:rPr>
-          <w:rFonts w:ascii="Times New Roman" w:hAnsi="Times New Roman" w:cs="Times New Roman"/>
-          <w:color w:val="000000" w:themeColor="text1"/>
-          <w:sz w:val="24"/>
-          <w:szCs w:val="24"/>
-        </w:rPr>
-      </w:pPr>
-    </w:p>
-    <w:p>
-      <w:pPr>
-        <w:spacing w:after="0" w:afterAutospacing="0"/>
-        <w:rPr>
-          <w:rFonts w:ascii="Times New Roman" w:hAnsi="Times New Roman" w:cs="Times New Roman"/>
-          <w:color w:val="000000" w:themeColor="text1"/>
-          <w:sz w:val="24"/>
-          <w:szCs w:val="24"/>
-        </w:rPr>
-      </w:pPr>
-      <w:r>
-        <w:rPr>
-          <w:rFonts w:ascii="Times New Roman" w:hAnsi="Times New Roman" w:cs="Times New Roman"/>
-          <w:color w:val="000000" w:themeColor="text1"/>
-          <w:sz w:val="24"/>
-          <w:szCs w:val="24"/>
-        </w:rPr>
-        <w:t xml:space="preserve">Because several ARIMA models can be created for one column of data using different values of </w:t>
-      </w:r>
-      <w:proofErr w:type="spellStart"/>
-      <w:proofErr w:type="gramStart"/>
-      <w:r>
-        <w:rPr>
-          <w:rFonts w:ascii="Times New Roman" w:hAnsi="Times New Roman" w:cs="Times New Roman"/>
-          <w:color w:val="000000" w:themeColor="text1"/>
-          <w:sz w:val="24"/>
-          <w:szCs w:val="24"/>
-        </w:rPr>
-        <w:t>p,d</w:t>
-      </w:r>
-      <w:proofErr w:type="spellEnd"/>
-      <w:proofErr w:type="gramEnd"/>
-      <w:r>
-        <w:rPr>
-          <w:rFonts w:ascii="Times New Roman" w:hAnsi="Times New Roman" w:cs="Times New Roman"/>
-          <w:color w:val="000000" w:themeColor="text1"/>
-          <w:sz w:val="24"/>
-          <w:szCs w:val="24"/>
-        </w:rPr>
-        <w:t>, and q, RMSE is chosen as a criterion for finding the fitting ARIMA model. As a result, the fitted ARIMA model has a lower RMSE.</w:t>
-      </w:r>
-    </w:p>
-    <w:p>
-      <w:pPr>
-        <w:spacing w:after="0" w:afterAutospacing="0"/>
-        <w:rPr>
-          <w:rFonts w:ascii="Times New Roman" w:hAnsi="Times New Roman" w:cs="Times New Roman"/>
-          <w:color w:val="000000" w:themeColor="text1"/>
-          <w:sz w:val="24"/>
-          <w:szCs w:val="24"/>
-        </w:rPr>
-      </w:pPr>
-    </w:p>
-    <w:p>
-      <w:pPr>
-        <w:spacing w:after="0" w:afterAutospacing="0"/>
-        <w:rPr>
-          <w:rFonts w:ascii="Times New Roman" w:hAnsi="Times New Roman" w:cs="Times New Roman"/>
-          <w:color w:val="000000" w:themeColor="text1"/>
-          <w:sz w:val="24"/>
-          <w:szCs w:val="24"/>
-        </w:rPr>
-      </w:pPr>
-      <w:r>
-        <w:rPr>
-          <w:rFonts w:ascii="Times New Roman" w:hAnsi="Times New Roman" w:cs="Times New Roman"/>
-          <w:color w:val="000000" w:themeColor="text1"/>
-          <w:sz w:val="24"/>
-          <w:szCs w:val="24"/>
-        </w:rPr>
-        <w:t>They have concluded on these observations:</w:t>
-      </w:r>
-    </w:p>
-    <w:p>
-      <w:pPr>
-        <w:spacing w:after="0" w:afterAutospacing="0"/>
-        <w:rPr>
-          <w:rFonts w:ascii="Times New Roman" w:hAnsi="Times New Roman" w:cs="Times New Roman"/>
-          <w:color w:val="000000" w:themeColor="text1"/>
-          <w:sz w:val="24"/>
-          <w:szCs w:val="24"/>
-        </w:rPr>
-      </w:pPr>
-    </w:p>
-    <w:p>
-      <w:pPr>
-        <w:spacing w:after="0" w:afterAutospacing="0"/>
-        <w:rPr>
-          <w:rFonts w:ascii="Times New Roman" w:hAnsi="Times New Roman" w:cs="Times New Roman"/>
-          <w:color w:val="000000" w:themeColor="text1"/>
-          <w:sz w:val="24"/>
-          <w:szCs w:val="24"/>
-        </w:rPr>
-      </w:pPr>
-      <w:r>
-        <w:rPr>
-          <w:rFonts w:ascii="Times New Roman" w:hAnsi="Times New Roman" w:cs="Times New Roman"/>
-          <w:color w:val="000000" w:themeColor="text1"/>
-          <w:sz w:val="24"/>
-          <w:szCs w:val="24"/>
-        </w:rPr>
-        <w:t>1) The values of p, d, and q are between 0 and 2 solely because these values cannot be negative, and they should not be greater than 2 otherwise the parameter estimation will be useless.</w:t>
-      </w:r>
-    </w:p>
-    <w:p>
-      <w:pPr>
-        <w:spacing w:after="0" w:afterAutospacing="0"/>
-        <w:rPr>
-          <w:rFonts w:ascii="Times New Roman" w:hAnsi="Times New Roman" w:cs="Times New Roman"/>
-          <w:color w:val="000000" w:themeColor="text1"/>
-          <w:sz w:val="24"/>
-          <w:szCs w:val="24"/>
-        </w:rPr>
-      </w:pPr>
-      <w:r>
-        <w:rPr>
-          <w:rFonts w:ascii="Times New Roman" w:hAnsi="Times New Roman" w:cs="Times New Roman"/>
-          <w:color w:val="000000" w:themeColor="text1"/>
-          <w:sz w:val="24"/>
-          <w:szCs w:val="24"/>
-        </w:rPr>
-        <w:t>2) The RMSE is set between 4.00 and 5.00 depending on the dataset. As a result, after utilizing the program to construct the dataset, ARIMA (1,1,2) was found to be the best with an RMSE of 1.4.</w:t>
-      </w:r>
-    </w:p>
-    <w:p>
-      <w:pPr>
-        <w:spacing w:after="0" w:afterAutospacing="0"/>
-        <w:rPr>
-          <w:rFonts w:ascii="Times New Roman" w:hAnsi="Times New Roman" w:cs="Times New Roman"/>
-          <w:color w:val="000000" w:themeColor="text1"/>
-          <w:sz w:val="24"/>
-          <w:szCs w:val="24"/>
-        </w:rPr>
-      </w:pPr>
-      <w:r>
-        <w:rPr>
-          <w:rFonts w:ascii="Times New Roman" w:hAnsi="Times New Roman" w:cs="Times New Roman"/>
-          <w:color w:val="000000" w:themeColor="text1"/>
-          <w:sz w:val="24"/>
-          <w:szCs w:val="24"/>
-        </w:rPr>
-        <w:lastRenderedPageBreak/>
-        <w:t>3) In some circumstances, the ARIMA model is not fitted, indicating that the dataset cannot be estimated, and this should be discarded.</w:t>
+        <w:t>4.</w:t>
+      </w:r>
+      <w:r>
+        <w:rPr>
+          <w:rFonts w:ascii="STIX" w:hAnsi="STIX"/>
+          <w:color w:val="000000" w:themeColor="text1"/>
+          <w:sz w:val="24"/>
+          <w:szCs w:val="24"/>
+        </w:rPr>
+        <w:t>1</w:t>
+      </w:r>
+      <w:r>
+        <w:rPr>
+          <w:rFonts w:ascii="STIX" w:hAnsi="STIX"/>
+          <w:color w:val="000000" w:themeColor="text1"/>
+          <w:sz w:val="24"/>
+          <w:szCs w:val="24"/>
+        </w:rPr>
+        <w:t xml:space="preserve">.2 </w:t>
+      </w:r>
+      <w:r>
+        <w:rPr>
+          <w:rFonts w:ascii="STIX" w:hAnsi="STIX"/>
+          <w:color w:val="000000" w:themeColor="text1"/>
+          <w:sz w:val="24"/>
+          <w:szCs w:val="24"/>
+        </w:rPr>
+        <w:t>Forecasting of demand using ARIMA model</w:t>
+      </w:r>
+      <w:r>
+        <w:rPr>
+          <w:rFonts w:ascii="STIX" w:hAnsi="STIX"/>
+          <w:color w:val="000000" w:themeColor="text1"/>
+          <w:sz w:val="24"/>
+          <w:szCs w:val="24"/>
+        </w:rPr>
+        <w:t>:</w:t>
+      </w:r>
+      <w:r>
+        <w:rPr>
+          <w:rFonts w:ascii="STIX" w:hAnsi="STIX"/>
+          <w:color w:val="000000" w:themeColor="text1"/>
+          <w:sz w:val="24"/>
+          <w:szCs w:val="24"/>
+        </w:rPr>
+        <w:t xml:space="preserve"> 4 criteria</w:t>
+      </w:r>
+      <w:r>
+        <w:rPr>
+          <w:rFonts w:ascii="STIX" w:hAnsi="STIX"/>
+          <w:color w:val="000000" w:themeColor="text1"/>
+          <w:sz w:val="24"/>
+          <w:szCs w:val="24"/>
+        </w:rPr>
+        <w:t xml:space="preserve">’s (AIC, SBC, </w:t>
+      </w:r>
+      <w:r>
+        <w:rPr>
+          <w:rFonts w:ascii="STIX" w:hAnsi="STIX"/>
+          <w:sz w:val="24"/>
+          <w:szCs w:val="24"/>
+        </w:rPr>
+        <w:t>standard error, and maximum likelihood</w:t>
+      </w:r>
+      <w:r>
+        <w:rPr>
+          <w:rFonts w:ascii="STIX" w:hAnsi="STIX"/>
+          <w:color w:val="000000" w:themeColor="text1"/>
+          <w:sz w:val="24"/>
+          <w:szCs w:val="24"/>
+        </w:rPr>
+        <w:t>)</w:t>
       </w:r>
     </w:p>
     <w:p>
@@ -2803,11 +2908,79 @@
         <w:spacing w:before="0" w:beforeAutospacing="0" w:after="120" w:afterAutospacing="0"/>
         <w:rPr>
           <w:rFonts w:ascii="STIX" w:hAnsi="STIX"/>
-          <w:color w:val="000000" w:themeColor="text1"/>
-          <w:sz w:val="24"/>
-          <w:szCs w:val="24"/>
-        </w:rPr>
-      </w:pPr>
+          <w:b w:val="0"/>
+          <w:bCs w:val="0"/>
+          <w:color w:val="000000" w:themeColor="text1"/>
+          <w:sz w:val="24"/>
+          <w:szCs w:val="24"/>
+        </w:rPr>
+      </w:pPr>
+      <w:r>
+        <w:rPr>
+          <w:rFonts w:ascii="STIX" w:hAnsi="STIX"/>
+          <w:b w:val="0"/>
+          <w:bCs w:val="0"/>
+          <w:color w:val="000000" w:themeColor="text1"/>
+          <w:sz w:val="24"/>
+          <w:szCs w:val="24"/>
+        </w:rPr>
+        <w:t xml:space="preserve">Based on the Box–Jenkins approach, </w:t>
+      </w:r>
+      <w:r>
+        <w:rPr>
+          <w:rFonts w:ascii="STIX" w:hAnsi="STIX"/>
+          <w:b w:val="0"/>
+          <w:bCs w:val="0"/>
+          <w:color w:val="000000" w:themeColor="text1"/>
+          <w:sz w:val="24"/>
+          <w:szCs w:val="24"/>
+        </w:rPr>
+        <w:t>the</w:t>
+      </w:r>
+      <w:r>
+        <w:rPr>
+          <w:rFonts w:ascii="STIX" w:hAnsi="STIX"/>
+          <w:b w:val="0"/>
+          <w:bCs w:val="0"/>
+          <w:color w:val="000000" w:themeColor="text1"/>
+          <w:sz w:val="24"/>
+          <w:szCs w:val="24"/>
+        </w:rPr>
+        <w:t xml:space="preserve"> study was carried out in three parts: identification, estimation, and verification.</w:t>
+      </w:r>
+      <w:r>
+        <w:rPr>
+          <w:rFonts w:ascii="STIX" w:hAnsi="STIX"/>
+          <w:b w:val="0"/>
+          <w:bCs w:val="0"/>
+          <w:color w:val="FF0000"/>
+          <w:sz w:val="24"/>
+          <w:szCs w:val="24"/>
+        </w:rPr>
+        <w:t xml:space="preserve"> []</w:t>
+      </w:r>
+      <w:r>
+        <w:rPr>
+          <w:rFonts w:ascii="STIX" w:hAnsi="STIX"/>
+          <w:b w:val="0"/>
+          <w:bCs w:val="0"/>
+          <w:color w:val="FF0000"/>
+          <w:sz w:val="24"/>
+          <w:szCs w:val="24"/>
+        </w:rPr>
+        <w:t xml:space="preserve"> </w:t>
+      </w:r>
+      <w:r>
+        <w:rPr>
+          <w:rFonts w:ascii="STIX" w:hAnsi="STIX"/>
+          <w:b w:val="0"/>
+          <w:bCs w:val="0"/>
+          <w:color w:val="000000" w:themeColor="text1"/>
+          <w:sz w:val="24"/>
+          <w:szCs w:val="24"/>
+        </w:rPr>
+        <w:t>The paper used four parameters namely AIC, SBC, variance and maxi-mum likelihood. The data taken is for food company and prediction for its future demand is made. They used SPSS time series module and a fast maximum likelihood estimation algorithm The aforementioned algorithms were used to find values of the four parameters for different models like (1,1,1), (1,0,1) etc. On which they have based their predictions. The ARIMA model (1, 0, 1) is selected because all the coefficients are significantly optimized than any other models taken into consideration. The IBM SPSS Forecasting was used to then obtain the prediction based on the best parameters selected which had the best optimized values for the 4 parameters from the list of all permuted values P, D, Q i.e. (1, 0, 1) was selected.</w:t>
+      </w:r>
     </w:p>
     <w:p>
       <w:pPr>
@@ -2828,16 +3001,16 @@
           <w:sz w:val="24"/>
           <w:szCs w:val="24"/>
         </w:rPr>
-        <w:t xml:space="preserve">4.2 </w:t>
-      </w:r>
-      <w:r>
-        <w:rPr>
-          <w:rFonts w:ascii="STIX" w:hAnsi="STIX"/>
-          <w:color w:val="000000" w:themeColor="text1"/>
-          <w:sz w:val="24"/>
-          <w:szCs w:val="24"/>
-        </w:rPr>
-        <w:t>Methodologies applied</w:t>
+        <w:t>4.2</w:t>
+      </w:r>
+      <w:r>
+        <w:rPr>
+          <w:rFonts w:ascii="STIX" w:hAnsi="STIX"/>
+          <w:color w:val="000000" w:themeColor="text1"/>
+          <w:sz w:val="24"/>
+          <w:szCs w:val="24"/>
+        </w:rPr>
+        <w:t xml:space="preserve"> Robustness of ARIMA model</w:t>
       </w:r>
     </w:p>
     <w:p>
@@ -2852,6 +3025,26 @@
           <w:szCs w:val="24"/>
         </w:rPr>
       </w:pPr>
+      <w:r>
+        <w:rPr>
+          <w:rFonts w:ascii="STIX" w:hAnsi="STIX"/>
+          <w:color w:val="000000" w:themeColor="text1"/>
+          <w:sz w:val="24"/>
+          <w:szCs w:val="24"/>
+        </w:rPr>
+        <w:t>As of the factors stated above, the ARIMA model can be used with a wide variety of algorithms mentioned before.</w:t>
+      </w:r>
+    </w:p>
+    <w:p>
+      <w:pPr>
+        <w:spacing w:after="0" w:afterAutospacing="0"/>
+        <w:rPr>
+          <w:rFonts w:ascii="STIX" w:hAnsi="STIX"/>
+          <w:color w:val="000000" w:themeColor="text1"/>
+          <w:sz w:val="24"/>
+          <w:szCs w:val="24"/>
+        </w:rPr>
+      </w:pPr>
     </w:p>
     <w:p>
       <w:pPr>
@@ -2872,16 +3065,79 @@
           <w:sz w:val="24"/>
           <w:szCs w:val="24"/>
         </w:rPr>
-        <w:t xml:space="preserve">4.2.1 </w:t>
-      </w:r>
-      <w:r>
-        <w:rPr>
-          <w:rFonts w:ascii="STIX" w:hAnsi="STIX"/>
-          <w:color w:val="000000" w:themeColor="text1"/>
-          <w:sz w:val="24"/>
-          <w:szCs w:val="24"/>
-        </w:rPr>
-        <w:t>Paper 1: RMSE</w:t>
+        <w:t xml:space="preserve">6 </w:t>
+      </w:r>
+      <w:r>
+        <w:rPr>
+          <w:rFonts w:ascii="STIX" w:hAnsi="STIX"/>
+          <w:color w:val="000000" w:themeColor="text1"/>
+          <w:sz w:val="24"/>
+          <w:szCs w:val="24"/>
+        </w:rPr>
+        <w:t>Conclusion and Future Directions</w:t>
+      </w:r>
+    </w:p>
+    <w:p>
+      <w:pPr>
+        <w:rPr>
+          <w:rFonts w:ascii="STIX" w:hAnsi="STIX" w:cs="Times New Roman"/>
+          <w:sz w:val="24"/>
+          <w:szCs w:val="24"/>
+        </w:rPr>
+      </w:pPr>
+      <w:r>
+        <w:rPr>
+          <w:rFonts w:ascii="STIX" w:hAnsi="STIX" w:cs="Times New Roman"/>
+          <w:sz w:val="24"/>
+          <w:szCs w:val="24"/>
+        </w:rPr>
+        <w:t xml:space="preserve">In “ARIMA Model in Predicting Banking Stock Market Data” they have made short term forecast on banking stock market data and collected 200 observations, the best model was selected with the criteria of MSE for short term prediction. The forecasting made in “Forecasting of demand using ARIMA model” paper is dependent on four criteria’s namely SBC, AIC, standard error, and maximum likelihood. This helps in </w:t>
+      </w:r>
+      <w:r>
+        <w:rPr>
+          <w:rFonts w:ascii="STIX" w:hAnsi="STIX" w:cs="Times New Roman"/>
+          <w:sz w:val="24"/>
+          <w:szCs w:val="24"/>
+        </w:rPr>
+        <w:lastRenderedPageBreak/>
+        <w:t>predicting values for a longer time period (January 2016 to October 2016 i.e., 10 months). The criteria’s make the algorithm more feasible for forecasting future demands and reliable guidelines.</w:t>
+      </w:r>
+    </w:p>
+    <w:p>
+      <w:pPr>
+        <w:rPr>
+          <w:rFonts w:ascii="STIX" w:hAnsi="STIX" w:cs="Times New Roman"/>
+          <w:color w:val="000000" w:themeColor="text1"/>
+          <w:sz w:val="24"/>
+          <w:szCs w:val="24"/>
+        </w:rPr>
+      </w:pPr>
+      <w:r>
+        <w:rPr>
+          <w:rFonts w:ascii="STIX" w:hAnsi="STIX" w:cs="Times New Roman"/>
+          <w:sz w:val="24"/>
+          <w:szCs w:val="24"/>
+        </w:rPr>
+        <w:t>Only linear predictions are cultivated in ARIMA modeling alone. It requires combination of other forecasting methods like ANN or RNN to support more robust predictability. This method can be applied and suitable for cases of the high-technology market especially for the banks since it gives a significant indicator for the future but is inefficient for not so tightly bounded time series data. There are many factors for different types of datasets to be considered which if taken wrongly may result a varied unrelated misleading output/prediction.</w:t>
+      </w:r>
+    </w:p>
+    <w:p>
+      <w:pPr>
+        <w:rPr>
+          <w:rFonts w:ascii="STIX" w:hAnsi="STIX" w:cs="Times New Roman"/>
+          <w:color w:val="000000" w:themeColor="text1"/>
+          <w:sz w:val="24"/>
+          <w:szCs w:val="24"/>
+        </w:rPr>
+      </w:pPr>
+      <w:r>
+        <w:rPr>
+          <w:rFonts w:ascii="STIX" w:hAnsi="STIX" w:cs="Times New Roman"/>
+          <w:color w:val="000000" w:themeColor="text1"/>
+          <w:sz w:val="24"/>
+          <w:szCs w:val="24"/>
+        </w:rPr>
+        <w:t>This strategy can be used and is appropriate for high-tech market scenarios, particularly for banks, because it provides a substantial indicator for the future. The approach was designed for short-term forecasting and is not suitable for long-term forecasting. Other forecast horizons for stock market data, such as industrial data, can be investigated in the future. Creating new models that combine qualitative and quantitative methodologies to generate accurate forecasts and improve forecast accuracy in the future. Testing it with a neural network technique and compare it to ARIMA's results to see if the ANN's power in the food industry can be confirmed. In addition, creating an ARIMA-radial basis function (RBF) combination can help achieve high accuracy.</w:t>
       </w:r>
     </w:p>
     <w:p>
@@ -2896,239 +3152,6 @@
           <w:szCs w:val="24"/>
         </w:rPr>
       </w:pPr>
-    </w:p>
-    <w:p>
-      <w:pPr>
-        <w:pStyle w:val="Heading3"/>
-        <w:shd w:val="clear" w:color="auto" w:fill="FCFCFC"/>
-        <w:spacing w:before="0" w:beforeAutospacing="0" w:after="120" w:afterAutospacing="0"/>
-        <w:rPr>
-          <w:rFonts w:ascii="STIX" w:hAnsi="STIX"/>
-          <w:color w:val="000000" w:themeColor="text1"/>
-          <w:sz w:val="24"/>
-          <w:szCs w:val="24"/>
-        </w:rPr>
-      </w:pPr>
-      <w:r>
-        <w:rPr>
-          <w:rFonts w:ascii="STIX" w:hAnsi="STIX"/>
-          <w:color w:val="000000" w:themeColor="text1"/>
-          <w:sz w:val="24"/>
-          <w:szCs w:val="24"/>
-        </w:rPr>
-        <w:t xml:space="preserve">4.2.2 </w:t>
-      </w:r>
-      <w:r>
-        <w:rPr>
-          <w:rFonts w:ascii="STIX" w:hAnsi="STIX"/>
-          <w:color w:val="000000" w:themeColor="text1"/>
-          <w:sz w:val="24"/>
-          <w:szCs w:val="24"/>
-        </w:rPr>
-        <w:t>Paper 2: 4 other criteria</w:t>
-      </w:r>
-      <w:r>
-        <w:rPr>
-          <w:rFonts w:ascii="STIX" w:hAnsi="STIX"/>
-          <w:color w:val="000000" w:themeColor="text1"/>
-          <w:sz w:val="24"/>
-          <w:szCs w:val="24"/>
-        </w:rPr>
-        <w:t xml:space="preserve">’s (AIC, SBC, </w:t>
-      </w:r>
-      <w:r>
-        <w:rPr>
-          <w:rFonts w:ascii="STIX" w:hAnsi="STIX"/>
-          <w:sz w:val="24"/>
-          <w:szCs w:val="24"/>
-        </w:rPr>
-        <w:t>standard error, and maximum likelihood</w:t>
-      </w:r>
-      <w:r>
-        <w:rPr>
-          <w:rFonts w:ascii="STIX" w:hAnsi="STIX"/>
-          <w:color w:val="000000" w:themeColor="text1"/>
-          <w:sz w:val="24"/>
-          <w:szCs w:val="24"/>
-        </w:rPr>
-        <w:t>)</w:t>
-      </w:r>
-    </w:p>
-    <w:p>
-      <w:pPr>
-        <w:pStyle w:val="Heading3"/>
-        <w:shd w:val="clear" w:color="auto" w:fill="FCFCFC"/>
-        <w:spacing w:before="0" w:beforeAutospacing="0" w:after="120" w:afterAutospacing="0"/>
-        <w:rPr>
-          <w:rFonts w:ascii="STIX" w:hAnsi="STIX"/>
-          <w:color w:val="000000" w:themeColor="text1"/>
-          <w:sz w:val="24"/>
-          <w:szCs w:val="24"/>
-        </w:rPr>
-      </w:pPr>
-    </w:p>
-    <w:p>
-      <w:pPr>
-        <w:autoSpaceDE w:val="0"/>
-        <w:autoSpaceDN w:val="0"/>
-        <w:adjustRightInd w:val="0"/>
-        <w:spacing w:after="0" w:afterAutospacing="0" w:line="240" w:lineRule="auto"/>
-        <w:rPr>
-          <w:rFonts w:ascii="STIX" w:hAnsi="STIX"/>
-          <w:b/>
-          <w:bCs/>
-          <w:color w:val="FF0000"/>
-          <w:sz w:val="24"/>
-          <w:szCs w:val="24"/>
-        </w:rPr>
-      </w:pPr>
-      <w:r>
-        <w:rPr>
-          <w:rFonts w:ascii="STIX" w:hAnsi="STIX"/>
-          <w:b/>
-          <w:bCs/>
-          <w:color w:val="FF0000"/>
-          <w:sz w:val="24"/>
-          <w:szCs w:val="24"/>
-        </w:rPr>
-        <w:t>5</w:t>
-      </w:r>
-      <w:r>
-        <w:rPr>
-          <w:rFonts w:ascii="STIX" w:hAnsi="STIX"/>
-          <w:b/>
-          <w:bCs/>
-          <w:color w:val="FF0000"/>
-          <w:sz w:val="24"/>
-          <w:szCs w:val="24"/>
-        </w:rPr>
-        <w:t xml:space="preserve"> </w:t>
-      </w:r>
-      <w:r>
-        <w:rPr>
-          <w:rFonts w:ascii="STIX" w:hAnsi="STIX"/>
-          <w:b/>
-          <w:bCs/>
-          <w:color w:val="FF0000"/>
-          <w:sz w:val="24"/>
-          <w:szCs w:val="24"/>
-        </w:rPr>
-        <w:t>Related work and Discussion</w:t>
-      </w:r>
-    </w:p>
-    <w:p>
-      <w:pPr>
-        <w:autoSpaceDE w:val="0"/>
-        <w:autoSpaceDN w:val="0"/>
-        <w:adjustRightInd w:val="0"/>
-        <w:spacing w:after="0" w:afterAutospacing="0" w:line="240" w:lineRule="auto"/>
-        <w:rPr>
-          <w:rFonts w:ascii="STIX" w:hAnsi="STIX"/>
-          <w:b/>
-          <w:bCs/>
-          <w:color w:val="000000" w:themeColor="text1"/>
-          <w:sz w:val="24"/>
-          <w:szCs w:val="24"/>
-        </w:rPr>
-      </w:pPr>
-    </w:p>
-    <w:p>
-      <w:pPr>
-        <w:pStyle w:val="Heading3"/>
-        <w:shd w:val="clear" w:color="auto" w:fill="FCFCFC"/>
-        <w:spacing w:before="0" w:beforeAutospacing="0" w:after="120" w:afterAutospacing="0"/>
-        <w:rPr>
-          <w:rFonts w:ascii="STIX" w:hAnsi="STIX"/>
-          <w:color w:val="000000" w:themeColor="text1"/>
-          <w:sz w:val="24"/>
-          <w:szCs w:val="24"/>
-        </w:rPr>
-      </w:pPr>
-      <w:r>
-        <w:rPr>
-          <w:rFonts w:ascii="STIX" w:hAnsi="STIX"/>
-          <w:color w:val="000000" w:themeColor="text1"/>
-          <w:sz w:val="24"/>
-          <w:szCs w:val="24"/>
-        </w:rPr>
-        <w:t xml:space="preserve">6 </w:t>
-      </w:r>
-      <w:r>
-        <w:rPr>
-          <w:rFonts w:ascii="STIX" w:hAnsi="STIX"/>
-          <w:color w:val="000000" w:themeColor="text1"/>
-          <w:sz w:val="24"/>
-          <w:szCs w:val="24"/>
-        </w:rPr>
-        <w:t>Conclusion and Future Directions</w:t>
-      </w:r>
-    </w:p>
-    <w:p>
-      <w:pPr>
-        <w:rPr>
-          <w:rFonts w:ascii="STIX" w:hAnsi="STIX" w:cs="Times New Roman"/>
-          <w:sz w:val="24"/>
-          <w:szCs w:val="24"/>
-        </w:rPr>
-      </w:pPr>
-      <w:r>
-        <w:rPr>
-          <w:rFonts w:ascii="STIX" w:hAnsi="STIX" w:cs="Times New Roman"/>
-          <w:sz w:val="24"/>
-          <w:szCs w:val="24"/>
-        </w:rPr>
-        <w:t>In “ARIMA Model in Predicting Banking Stock Market Data” they have made short term forecast on banking stock market data and collected 200 observations, the best model was selected with the criteria of MSE for short term prediction. The forecasting made in “Forecasting of demand using ARIMA model” paper is dependent on four criteria’s namely SBC, AIC, standard error, and maximum likelihood. This helps in predicting values for a longer time period (January 2016 to October 2016 i.e., 10 months). The criteria’s make the algorithm more feasible for forecasting future demands and reliable guidelines.</w:t>
-      </w:r>
-    </w:p>
-    <w:p>
-      <w:pPr>
-        <w:rPr>
-          <w:rFonts w:ascii="STIX" w:hAnsi="STIX" w:cs="Times New Roman"/>
-          <w:color w:val="000000" w:themeColor="text1"/>
-          <w:sz w:val="24"/>
-          <w:szCs w:val="24"/>
-        </w:rPr>
-      </w:pPr>
-      <w:r>
-        <w:rPr>
-          <w:rFonts w:ascii="STIX" w:hAnsi="STIX" w:cs="Times New Roman"/>
-          <w:sz w:val="24"/>
-          <w:szCs w:val="24"/>
-        </w:rPr>
-        <w:t>Only linear predictions are cultivated in ARIMA modeling alone. It requires combination of other forecasting methods like ANN or RNN to support more robust predictability. This method can be applied and suitable for cases of the high-technology market especially for the banks since it gives a significant indicator for the future but is inefficient for not so tightly bounded time series data. There are many factors for different types of datasets to be considered which if taken wrongly may result a varied unrelated misleading output/prediction.</w:t>
-      </w:r>
-    </w:p>
-    <w:p>
-      <w:pPr>
-        <w:rPr>
-          <w:rFonts w:ascii="STIX" w:hAnsi="STIX" w:cs="Times New Roman"/>
-          <w:color w:val="000000" w:themeColor="text1"/>
-          <w:sz w:val="24"/>
-          <w:szCs w:val="24"/>
-        </w:rPr>
-      </w:pPr>
-      <w:r>
-        <w:rPr>
-          <w:rFonts w:ascii="STIX" w:hAnsi="STIX" w:cs="Times New Roman"/>
-          <w:color w:val="000000" w:themeColor="text1"/>
-          <w:sz w:val="24"/>
-          <w:szCs w:val="24"/>
-        </w:rPr>
-        <w:t>This strategy can be used and is appropriate for high-tech market scenarios, particularly for banks, because it provides a substantial indicator for the future. The approach was designed for short-term forecasting and is not suitable for long-term forecasting. Other forecast horizons for stock market data, such as industrial data, can be investigated in the future. Creating new models that combine qualitative and quantitative methodologies to generate accurate forecasts and improve forecast accuracy in the future. Testing it with a neural network technique and compare it to ARIMA's results to see if the ANN's power in the food industry can be confirmed. In addition, creating an ARIMA-radial basis function (RBF) combination can help achieve high accuracy.</w:t>
-      </w:r>
-    </w:p>
-    <w:p>
-      <w:pPr>
-        <w:pStyle w:val="Heading3"/>
-        <w:shd w:val="clear" w:color="auto" w:fill="FCFCFC"/>
-        <w:spacing w:before="0" w:beforeAutospacing="0" w:after="120" w:afterAutospacing="0"/>
-        <w:rPr>
-          <w:rFonts w:ascii="STIX" w:hAnsi="STIX"/>
-          <w:color w:val="000000" w:themeColor="text1"/>
-          <w:sz w:val="24"/>
-          <w:szCs w:val="24"/>
-        </w:rPr>
-      </w:pPr>
       <w:r>
         <w:rPr>
           <w:rFonts w:ascii="STIX" w:hAnsi="STIX"/>
@@ -3156,7 +3179,7 @@
           <w:szCs w:val="24"/>
         </w:rPr>
       </w:pPr>
-      <w:hyperlink r:id="rId15" w:history="1">
+      <w:hyperlink r:id="rId18" w:history="1">
         <w:r>
           <w:rPr>
             <w:rStyle w:val="Hyperlink"/>
@@ -3182,29 +3205,13 @@
         </w:rPr>
         <w:t xml:space="preserve">Time-Series Forecasting: Predicting Stock Prices Using An ARIMA model </w:t>
       </w:r>
-      <w:hyperlink r:id="rId16" w:history="1">
+      <w:hyperlink r:id="rId19" w:history="1">
         <w:r>
           <w:rPr>
             <w:rStyle w:val="Hyperlink"/>
             <w:rFonts w:ascii="STIX" w:hAnsi="STIX" w:cs="Times New Roman"/>
           </w:rPr>
-          <w:t xml:space="preserve"> </w:t>
-        </w:r>
-        <w:proofErr w:type="spellStart"/>
-        <w:r>
-          <w:rPr>
-            <w:rStyle w:val="Hyperlink"/>
-            <w:rFonts w:ascii="STIX" w:hAnsi="STIX" w:cs="Times New Roman"/>
-          </w:rPr>
-          <w:t>Serafeim</w:t>
-        </w:r>
-        <w:proofErr w:type="spellEnd"/>
-        <w:r>
-          <w:rPr>
-            <w:rStyle w:val="Hyperlink"/>
-            <w:rFonts w:ascii="STIX" w:hAnsi="STIX" w:cs="Times New Roman"/>
-          </w:rPr>
-          <w:t xml:space="preserve"> Loukas</w:t>
+          <w:t xml:space="preserve"> Serafeim Loukas</w:t>
         </w:r>
       </w:hyperlink>
       <w:r>
@@ -3249,42 +3256,13 @@
         <w:rPr>
           <w:rFonts w:ascii="STIX" w:hAnsi="STIX" w:cs="Times New Roman"/>
         </w:rPr>
-        <w:lastRenderedPageBreak/>
         <w:fldChar w:fldCharType="end"/>
       </w:r>
       <w:r>
         <w:rPr>
           <w:rFonts w:ascii="STIX" w:hAnsi="STIX"/>
         </w:rPr>
-        <w:t>A SURVEY ON ARIMA FORECASTING USING TIME SERIES MODEL    Z. Asha Farhath</w:t>
-      </w:r>
-      <w:proofErr w:type="gramStart"/>
-      <w:r>
-        <w:rPr>
-          <w:rFonts w:ascii="STIX" w:hAnsi="STIX"/>
-        </w:rPr>
-        <w:t>1 ,</w:t>
-      </w:r>
-      <w:proofErr w:type="gramEnd"/>
-      <w:r>
-        <w:rPr>
-          <w:rFonts w:ascii="STIX" w:hAnsi="STIX"/>
-        </w:rPr>
-        <w:t xml:space="preserve"> B. </w:t>
-      </w:r>
-      <w:proofErr w:type="spellStart"/>
-      <w:r>
-        <w:rPr>
-          <w:rFonts w:ascii="STIX" w:hAnsi="STIX"/>
-        </w:rPr>
-        <w:t>Arputhamary</w:t>
-      </w:r>
-      <w:proofErr w:type="spellEnd"/>
-      <w:r>
-        <w:rPr>
-          <w:rFonts w:ascii="STIX" w:hAnsi="STIX"/>
-        </w:rPr>
-        <w:t xml:space="preserve"> 2 , Dr. L. Arockiam3   IJCSMC, Vol. 5, Issue. 8, August 2016, pg.104 – 109</w:t>
+        <w:t>A SURVEY ON ARIMA FORECASTING USING TIME SERIES MODEL    Z. Asha Farhath1 , B. Arputhamary 2 , Dr. L. Arockiam3   IJCSMC, Vol. 5, Issue. 8, August 2016, pg.104 – 109</w:t>
       </w:r>
     </w:p>
     <w:p>
@@ -3300,22 +3278,13 @@
         </w:rPr>
         <w:t xml:space="preserve">Time-Series Forecasting: Predicting Stock Prices Using An LSTM Model   </w:t>
       </w:r>
-      <w:hyperlink r:id="rId17" w:history="1">
-        <w:proofErr w:type="spellStart"/>
+      <w:hyperlink r:id="rId20" w:history="1">
         <w:r>
           <w:rPr>
             <w:rStyle w:val="Hyperlink"/>
             <w:rFonts w:ascii="STIX" w:hAnsi="STIX"/>
           </w:rPr>
-          <w:t>Serafeim</w:t>
-        </w:r>
-        <w:proofErr w:type="spellEnd"/>
-        <w:r>
-          <w:rPr>
-            <w:rStyle w:val="Hyperlink"/>
-            <w:rFonts w:ascii="STIX" w:hAnsi="STIX"/>
-          </w:rPr>
-          <w:t xml:space="preserve"> Loukas</w:t>
+          <w:t>Serafeim Loukas</w:t>
         </w:r>
       </w:hyperlink>
       <w:r>
@@ -3368,7 +3337,7 @@
         </w:rPr>
         <w:t xml:space="preserve">Financial time series forecasting using support vector machines September 2003  </w:t>
       </w:r>
-      <w:hyperlink r:id="rId18" w:history="1">
+      <w:hyperlink r:id="rId21" w:history="1">
         <w:r>
           <w:rPr>
             <w:rStyle w:val="Hyperlink"/>
@@ -3394,21 +3363,7 @@
         <w:rPr>
           <w:rFonts w:ascii="STIX" w:hAnsi="STIX"/>
         </w:rPr>
-        <w:t xml:space="preserve">Financial time series forecasting using support vector machines </w:t>
-      </w:r>
-      <w:proofErr w:type="spellStart"/>
-      <w:r>
-        <w:rPr>
-          <w:rFonts w:ascii="STIX" w:hAnsi="STIX"/>
-        </w:rPr>
-        <w:t>Kyoung-jae</w:t>
-      </w:r>
-      <w:proofErr w:type="spellEnd"/>
-      <w:r>
-        <w:rPr>
-          <w:rFonts w:ascii="STIX" w:hAnsi="STIX"/>
-        </w:rPr>
-        <w:t xml:space="preserve"> Kim</w:t>
+        <w:t>Financial time series forecasting using support vector machines Kyoung-jae Kim</w:t>
       </w:r>
       <w:r>
         <w:rPr>
@@ -3420,35 +3375,7 @@
         <w:rPr>
           <w:rFonts w:ascii="STIX" w:hAnsi="STIX"/>
         </w:rPr>
-        <w:t xml:space="preserve"> Department of Information Systems, College of Business Administration, Dongguk University, 3-26, </w:t>
-      </w:r>
-      <w:proofErr w:type="spellStart"/>
-      <w:r>
-        <w:rPr>
-          <w:rFonts w:ascii="STIX" w:hAnsi="STIX"/>
-        </w:rPr>
-        <w:t>Pil</w:t>
-      </w:r>
-      <w:proofErr w:type="spellEnd"/>
-      <w:r>
-        <w:rPr>
-          <w:rFonts w:ascii="STIX" w:hAnsi="STIX"/>
-        </w:rPr>
-        <w:t>-dong, Chung-</w:t>
-      </w:r>
-      <w:proofErr w:type="spellStart"/>
-      <w:r>
-        <w:rPr>
-          <w:rFonts w:ascii="STIX" w:hAnsi="STIX"/>
-        </w:rPr>
-        <w:t>gu</w:t>
-      </w:r>
-      <w:proofErr w:type="spellEnd"/>
-      <w:r>
-        <w:rPr>
-          <w:rFonts w:ascii="STIX" w:hAnsi="STIX"/>
-        </w:rPr>
-        <w:t>, Seoul 100715, South Korea Received 28 February 2002; accepted 13 March2003</w:t>
+        <w:t xml:space="preserve"> Department of Information Systems, College of Business Administration, Dongguk University, 3-26, Pil-dong, Chung-gu, Seoul 100715, South Korea Received 28 February 2002; accepted 13 March2003</w:t>
       </w:r>
     </w:p>
     <w:p>
@@ -3474,21 +3401,7 @@
         <w:rPr>
           <w:rFonts w:ascii="STIX" w:hAnsi="STIX"/>
         </w:rPr>
-        <w:t xml:space="preserve">How Does Support Vector Machine (SVM) Algorithm Works In Machine </w:t>
-      </w:r>
-      <w:proofErr w:type="gramStart"/>
-      <w:r>
-        <w:rPr>
-          <w:rFonts w:ascii="STIX" w:hAnsi="STIX"/>
-        </w:rPr>
-        <w:t>Learning?:</w:t>
-      </w:r>
-      <w:proofErr w:type="gramEnd"/>
-      <w:r>
-        <w:rPr>
-          <w:rFonts w:ascii="STIX" w:hAnsi="STIX"/>
-        </w:rPr>
-        <w:t xml:space="preserve"> https://www.analyticssteps.com/blogs/how-does-support-vector-machine-algorithm-works-machine-learning</w:t>
+        <w:t>How Does Support Vector Machine (SVM) Algorithm Works In Machine Learning?: https://www.analyticssteps.com/blogs/how-does-support-vector-machine-algorithm-works-machine-learning</w:t>
       </w:r>
     </w:p>
     <w:p>
@@ -3507,7 +3420,6 @@
         </w:rPr>
         <w:t>Selvamuthu, D., Kumar, V. &amp; Mishra, A. Indian stock market prediction using artificial neural networks on tick data. </w:t>
       </w:r>
-      <w:proofErr w:type="spellStart"/>
       <w:r>
         <w:rPr>
           <w:rFonts w:ascii="STIX" w:hAnsi="STIX" w:cs="Segoe UI"/>
@@ -3516,31 +3428,8 @@
           <w:color w:val="333333"/>
           <w:shd w:val="clear" w:color="auto" w:fill="FCFCFC"/>
         </w:rPr>
-        <w:t>Financ</w:t>
-      </w:r>
-      <w:proofErr w:type="spellEnd"/>
-      <w:r>
-        <w:rPr>
-          <w:rFonts w:ascii="STIX" w:hAnsi="STIX" w:cs="Segoe UI"/>
-          <w:i/>
-          <w:iCs/>
-          <w:color w:val="333333"/>
-          <w:shd w:val="clear" w:color="auto" w:fill="FCFCFC"/>
-        </w:rPr>
-        <w:t xml:space="preserve"> </w:t>
-      </w:r>
-      <w:proofErr w:type="spellStart"/>
-      <w:r>
-        <w:rPr>
-          <w:rFonts w:ascii="STIX" w:hAnsi="STIX" w:cs="Segoe UI"/>
-          <w:i/>
-          <w:iCs/>
-          <w:color w:val="333333"/>
-          <w:shd w:val="clear" w:color="auto" w:fill="FCFCFC"/>
-        </w:rPr>
-        <w:t>Innov</w:t>
-      </w:r>
-      <w:proofErr w:type="spellEnd"/>
+        <w:t>Financ Innov</w:t>
+      </w:r>
       <w:r>
         <w:rPr>
           <w:rFonts w:ascii="STIX" w:hAnsi="STIX" w:cs="Segoe UI"/>
@@ -3578,23 +3467,10 @@
         <w:rPr>
           <w:rFonts w:ascii="STIX" w:hAnsi="STIX"/>
         </w:rPr>
-        <w:t xml:space="preserve">Time series forecasting using artificial neural networks methodologies: A systematic review Future Computing and Informatics Journal, Volume 3, Issue 2, </w:t>
-      </w:r>
-      <w:proofErr w:type="gramStart"/>
-      <w:r>
-        <w:rPr>
-          <w:rFonts w:ascii="STIX" w:hAnsi="STIX"/>
-        </w:rPr>
-        <w:t>2018,  ISSN</w:t>
-      </w:r>
-      <w:proofErr w:type="gramEnd"/>
-      <w:r>
-        <w:rPr>
-          <w:rFonts w:ascii="STIX" w:hAnsi="STIX"/>
-        </w:rPr>
-        <w:t xml:space="preserve"> 2314-7288, </w:t>
-      </w:r>
-      <w:hyperlink r:id="rId19" w:history="1">
+        <w:lastRenderedPageBreak/>
+        <w:t xml:space="preserve">Time series forecasting using artificial neural networks methodologies: A systematic review Future Computing and Informatics Journal, Volume 3, Issue 2, 2018,  ISSN 2314-7288, </w:t>
+      </w:r>
+      <w:hyperlink r:id="rId22" w:history="1">
         <w:r>
           <w:rPr>
             <w:rStyle w:val="Hyperlink"/>
@@ -3609,7 +3485,7 @@
         </w:rPr>
         <w:t>. (</w:t>
       </w:r>
-      <w:hyperlink r:id="rId20" w:history="1">
+      <w:hyperlink r:id="rId23" w:history="1">
         <w:r>
           <w:rPr>
             <w:rStyle w:val="Hyperlink"/>
@@ -3635,23 +3511,9 @@
         <w:rPr>
           <w:rFonts w:ascii="STIX" w:hAnsi="STIX"/>
         </w:rPr>
-        <w:t xml:space="preserve">Ina Khandelwal, </w:t>
-      </w:r>
-      <w:proofErr w:type="spellStart"/>
-      <w:r>
-        <w:rPr>
-          <w:rFonts w:ascii="STIX" w:hAnsi="STIX"/>
-        </w:rPr>
-        <w:t>Ratnadip</w:t>
-      </w:r>
-      <w:proofErr w:type="spellEnd"/>
-      <w:r>
-        <w:rPr>
-          <w:rFonts w:ascii="STIX" w:hAnsi="STIX"/>
-        </w:rPr>
-        <w:t xml:space="preserve"> Adhikari, Ghanshyam Verma, Time Series Forecasting Using Hybrid ARIMA and ANN Models Based on DWT Decomposition, Procedia Computer Science, Volume 48, 2015, Pages 173-179, ISSN 1877-0509, </w:t>
-      </w:r>
-      <w:hyperlink r:id="rId21" w:history="1">
+        <w:t xml:space="preserve">Ina Khandelwal, Ratnadip Adhikari, Ghanshyam Verma, Time Series Forecasting Using Hybrid ARIMA and ANN Models Based on DWT Decomposition, Procedia Computer Science, Volume 48, 2015, Pages 173-179, ISSN 1877-0509, </w:t>
+      </w:r>
+      <w:hyperlink r:id="rId24" w:history="1">
         <w:r>
           <w:rPr>
             <w:rStyle w:val="Hyperlink"/>
@@ -3666,7 +3528,7 @@
         </w:rPr>
         <w:t>. (</w:t>
       </w:r>
-      <w:hyperlink r:id="rId22" w:history="1">
+      <w:hyperlink r:id="rId25" w:history="1">
         <w:r>
           <w:rPr>
             <w:rStyle w:val="Hyperlink"/>
@@ -3688,74 +3550,24 @@
           <w:rFonts w:ascii="STIX" w:hAnsi="STIX"/>
         </w:rPr>
       </w:pPr>
-      <w:proofErr w:type="spellStart"/>
-      <w:r>
-        <w:rPr>
-          <w:rFonts w:ascii="STIX" w:hAnsi="STIX"/>
-        </w:rPr>
-        <w:t>Tealab</w:t>
-      </w:r>
-      <w:proofErr w:type="spellEnd"/>
-      <w:r>
-        <w:rPr>
-          <w:rFonts w:ascii="STIX" w:hAnsi="STIX"/>
-        </w:rPr>
-        <w:t xml:space="preserve">, Ahmed &amp; </w:t>
-      </w:r>
-      <w:proofErr w:type="spellStart"/>
-      <w:r>
-        <w:rPr>
-          <w:rFonts w:ascii="STIX" w:hAnsi="STIX"/>
-        </w:rPr>
-        <w:t>Hefny</w:t>
-      </w:r>
-      <w:proofErr w:type="spellEnd"/>
-      <w:r>
-        <w:rPr>
-          <w:rFonts w:ascii="STIX" w:hAnsi="STIX"/>
-        </w:rPr>
-        <w:t xml:space="preserve">, Hesham &amp; </w:t>
-      </w:r>
-      <w:proofErr w:type="spellStart"/>
-      <w:r>
-        <w:rPr>
-          <w:rFonts w:ascii="STIX" w:hAnsi="STIX"/>
-        </w:rPr>
-        <w:t>Badr</w:t>
-      </w:r>
-      <w:proofErr w:type="spellEnd"/>
-      <w:r>
-        <w:rPr>
-          <w:rFonts w:ascii="STIX" w:hAnsi="STIX"/>
-        </w:rPr>
-        <w:t>, Amr. (2017). Forecasting of nonlinear time series using ANN. Future Computing and Informatics Journal. 2. 10.1016/j.fcij.2017.05.001.</w:t>
-      </w:r>
-    </w:p>
-    <w:p>
-      <w:pPr>
-        <w:rPr>
-          <w:rFonts w:ascii="STIX" w:hAnsi="STIX"/>
-        </w:rPr>
-      </w:pPr>
-      <w:r>
-        <w:rPr>
-          <w:rFonts w:ascii="STIX" w:hAnsi="STIX"/>
-        </w:rPr>
-        <w:t xml:space="preserve">Pramod, &amp; Pm, </w:t>
-      </w:r>
-      <w:proofErr w:type="spellStart"/>
-      <w:r>
-        <w:rPr>
-          <w:rFonts w:ascii="STIX" w:hAnsi="STIX"/>
-        </w:rPr>
-        <w:t>Mallikarjuna</w:t>
-      </w:r>
-      <w:proofErr w:type="spellEnd"/>
-      <w:r>
-        <w:rPr>
-          <w:rFonts w:ascii="STIX" w:hAnsi="STIX"/>
-        </w:rPr>
-        <w:t>. (2021). Stock Price Prediction Using LSTM. Test Engineering and Management. 83. 5246-5251.</w:t>
+      <w:r>
+        <w:rPr>
+          <w:rFonts w:ascii="STIX" w:hAnsi="STIX"/>
+        </w:rPr>
+        <w:t>Tealab, Ahmed &amp; Hefny, Hesham &amp; Badr, Amr. (2017). Forecasting of nonlinear time series using ANN. Future Computing and Informatics Journal. 2. 10.1016/j.fcij.2017.05.001.</w:t>
+      </w:r>
+    </w:p>
+    <w:p>
+      <w:pPr>
+        <w:rPr>
+          <w:rFonts w:ascii="STIX" w:hAnsi="STIX"/>
+        </w:rPr>
+      </w:pPr>
+      <w:r>
+        <w:rPr>
+          <w:rFonts w:ascii="STIX" w:hAnsi="STIX"/>
+        </w:rPr>
+        <w:t>Pramod, &amp; Pm, Mallikarjuna. (2021). Stock Price Prediction Using LSTM. Test Engineering and Management. 83. 5246-5251.</w:t>
       </w:r>
     </w:p>
     <w:p>
@@ -3772,7 +3584,7 @@
         </w:rPr>
         <w:t xml:space="preserve">Time-Series Forecasting: Predicting Stock Prices Using An LSTM Model  </w:t>
       </w:r>
-      <w:hyperlink r:id="rId23" w:history="1">
+      <w:hyperlink r:id="rId26" w:history="1">
         <w:r>
           <w:rPr>
             <w:rFonts w:ascii="STIX" w:hAnsi="STIX" w:cs="Segoe UI"/>
@@ -3792,7 +3604,7 @@
         </w:rPr>
         <w:t xml:space="preserve">  </w:t>
       </w:r>
-      <w:hyperlink r:id="rId24" w:history="1">
+      <w:hyperlink r:id="rId27" w:history="1">
         <w:r>
           <w:rPr>
             <w:rFonts w:ascii="STIX" w:hAnsi="STIX"/>
@@ -3858,55 +3670,25 @@
         <w:rPr>
           <w:rFonts w:ascii="STIX" w:hAnsi="STIX"/>
         </w:rPr>
-        <w:t xml:space="preserve">Fattah, Jamal &amp; </w:t>
-      </w:r>
-      <w:proofErr w:type="spellStart"/>
-      <w:r>
-        <w:rPr>
-          <w:rFonts w:ascii="STIX" w:hAnsi="STIX"/>
-        </w:rPr>
-        <w:t>Ezzine</w:t>
-      </w:r>
-      <w:proofErr w:type="spellEnd"/>
-      <w:r>
-        <w:rPr>
-          <w:rFonts w:ascii="STIX" w:hAnsi="STIX"/>
-        </w:rPr>
-        <w:t xml:space="preserve">, Latifa &amp; Aman, Zineb &amp; </w:t>
-      </w:r>
-      <w:proofErr w:type="spellStart"/>
-      <w:r>
-        <w:rPr>
-          <w:rFonts w:ascii="STIX" w:hAnsi="STIX"/>
-        </w:rPr>
-        <w:t>Moussami</w:t>
-      </w:r>
-      <w:proofErr w:type="spellEnd"/>
-      <w:r>
-        <w:rPr>
-          <w:rFonts w:ascii="STIX" w:hAnsi="STIX"/>
-        </w:rPr>
-        <w:t xml:space="preserve">, Haj &amp; </w:t>
-      </w:r>
-      <w:proofErr w:type="spellStart"/>
-      <w:r>
-        <w:rPr>
-          <w:rFonts w:ascii="STIX" w:hAnsi="STIX"/>
-        </w:rPr>
-        <w:t>Lachhab</w:t>
-      </w:r>
-      <w:proofErr w:type="spellEnd"/>
-      <w:r>
-        <w:rPr>
-          <w:rFonts w:ascii="STIX" w:hAnsi="STIX"/>
-        </w:rPr>
-        <w:t>, Abdeslam. (2018). Forecasting of demand using ARIMA model. International Journal of Engineering Business Management. 10. 184797901880867. 10.1177/1847979018808673.</w:t>
+        <w:t>Fattah, Jamal &amp; Ezzine, Latifa &amp; Aman, Zineb &amp; Moussami, Haj &amp; Lachhab, Abdeslam. (2018). Forecasting of demand using ARIMA model. International Journal of Engineering Business Management. 10. 184797901880867. 10.1177/1847979018808673.</w:t>
+      </w:r>
+      <w:r>
+        <w:rPr>
+          <w:rFonts w:ascii="STIX" w:hAnsi="STIX"/>
+        </w:rPr>
+        <w:t xml:space="preserve"> </w:t>
+      </w:r>
+      <w:r>
+        <w:rPr>
+          <w:rFonts w:ascii="STIX" w:hAnsi="STIX"/>
+        </w:rPr>
+        <w:t>https://www.researchgate.net/publication/328633706_Forecasting_of_demand_using_ARIMA_model</w:t>
       </w:r>
     </w:p>
     <w:sectPr>
       <w:type w:val="continuous"/>
       <w:pgSz w:w="11909" w:h="16834" w:code="9"/>
-      <w:pgMar w:top="1440" w:right="749" w:bottom="1440" w:left="720" w:header="734" w:footer="0" w:gutter="0"/>
+      <w:pgMar w:top="1440" w:right="749" w:bottom="1440" w:left="630" w:header="734" w:footer="0" w:gutter="0"/>
       <w:cols w:space="720"/>
       <w:docGrid w:linePitch="299"/>
     </w:sectPr>
@@ -4545,6 +4327,146 @@
     </w:lvl>
   </w:abstractNum>
   <w:abstractNum w:abstractNumId="4" w15:restartNumberingAfterBreak="0">
+    <w:nsid w:val="18081638"/>
+    <w:multiLevelType w:val="hybridMultilevel"/>
+    <w:tmpl w:val="24680E8A"/>
+    <w:lvl w:ilvl="0" w:tplc="FEEC68C8">
+      <w:start w:val="1"/>
+      <w:numFmt w:val="bullet"/>
+      <w:lvlText w:val="•"/>
+      <w:lvlJc w:val="left"/>
+      <w:pPr>
+        <w:tabs>
+          <w:tab w:val="num" w:pos="720"/>
+        </w:tabs>
+        <w:ind w:left="720" w:hanging="360"/>
+      </w:pPr>
+      <w:rPr>
+        <w:rFonts w:ascii="Calibri" w:hAnsi="Calibri" w:hint="default"/>
+      </w:rPr>
+    </w:lvl>
+    <w:lvl w:ilvl="1" w:tplc="175EAE66" w:tentative="1">
+      <w:start w:val="1"/>
+      <w:numFmt w:val="bullet"/>
+      <w:lvlText w:val="•"/>
+      <w:lvlJc w:val="left"/>
+      <w:pPr>
+        <w:tabs>
+          <w:tab w:val="num" w:pos="1440"/>
+        </w:tabs>
+        <w:ind w:left="1440" w:hanging="360"/>
+      </w:pPr>
+      <w:rPr>
+        <w:rFonts w:ascii="Calibri" w:hAnsi="Calibri" w:hint="default"/>
+      </w:rPr>
+    </w:lvl>
+    <w:lvl w:ilvl="2" w:tplc="205E28E2" w:tentative="1">
+      <w:start w:val="1"/>
+      <w:numFmt w:val="bullet"/>
+      <w:lvlText w:val="•"/>
+      <w:lvlJc w:val="left"/>
+      <w:pPr>
+        <w:tabs>
+          <w:tab w:val="num" w:pos="2160"/>
+        </w:tabs>
+        <w:ind w:left="2160" w:hanging="360"/>
+      </w:pPr>
+      <w:rPr>
+        <w:rFonts w:ascii="Calibri" w:hAnsi="Calibri" w:hint="default"/>
+      </w:rPr>
+    </w:lvl>
+    <w:lvl w:ilvl="3" w:tplc="BC0CA0AE" w:tentative="1">
+      <w:start w:val="1"/>
+      <w:numFmt w:val="bullet"/>
+      <w:lvlText w:val="•"/>
+      <w:lvlJc w:val="left"/>
+      <w:pPr>
+        <w:tabs>
+          <w:tab w:val="num" w:pos="2880"/>
+        </w:tabs>
+        <w:ind w:left="2880" w:hanging="360"/>
+      </w:pPr>
+      <w:rPr>
+        <w:rFonts w:ascii="Calibri" w:hAnsi="Calibri" w:hint="default"/>
+      </w:rPr>
+    </w:lvl>
+    <w:lvl w:ilvl="4" w:tplc="D15C4E24" w:tentative="1">
+      <w:start w:val="1"/>
+      <w:numFmt w:val="bullet"/>
+      <w:lvlText w:val="•"/>
+      <w:lvlJc w:val="left"/>
+      <w:pPr>
+        <w:tabs>
+          <w:tab w:val="num" w:pos="3600"/>
+        </w:tabs>
+        <w:ind w:left="3600" w:hanging="360"/>
+      </w:pPr>
+      <w:rPr>
+        <w:rFonts w:ascii="Calibri" w:hAnsi="Calibri" w:hint="default"/>
+      </w:rPr>
+    </w:lvl>
+    <w:lvl w:ilvl="5" w:tplc="466E4714" w:tentative="1">
+      <w:start w:val="1"/>
+      <w:numFmt w:val="bullet"/>
+      <w:lvlText w:val="•"/>
+      <w:lvlJc w:val="left"/>
+      <w:pPr>
+        <w:tabs>
+          <w:tab w:val="num" w:pos="4320"/>
+        </w:tabs>
+        <w:ind w:left="4320" w:hanging="360"/>
+      </w:pPr>
+      <w:rPr>
+        <w:rFonts w:ascii="Calibri" w:hAnsi="Calibri" w:hint="default"/>
+      </w:rPr>
+    </w:lvl>
+    <w:lvl w:ilvl="6" w:tplc="47449368" w:tentative="1">
+      <w:start w:val="1"/>
+      <w:numFmt w:val="bullet"/>
+      <w:lvlText w:val="•"/>
+      <w:lvlJc w:val="left"/>
+      <w:pPr>
+        <w:tabs>
+          <w:tab w:val="num" w:pos="5040"/>
+        </w:tabs>
+        <w:ind w:left="5040" w:hanging="360"/>
+      </w:pPr>
+      <w:rPr>
+        <w:rFonts w:ascii="Calibri" w:hAnsi="Calibri" w:hint="default"/>
+      </w:rPr>
+    </w:lvl>
+    <w:lvl w:ilvl="7" w:tplc="805816D8" w:tentative="1">
+      <w:start w:val="1"/>
+      <w:numFmt w:val="bullet"/>
+      <w:lvlText w:val="•"/>
+      <w:lvlJc w:val="left"/>
+      <w:pPr>
+        <w:tabs>
+          <w:tab w:val="num" w:pos="5760"/>
+        </w:tabs>
+        <w:ind w:left="5760" w:hanging="360"/>
+      </w:pPr>
+      <w:rPr>
+        <w:rFonts w:ascii="Calibri" w:hAnsi="Calibri" w:hint="default"/>
+      </w:rPr>
+    </w:lvl>
+    <w:lvl w:ilvl="8" w:tplc="E0F84D00" w:tentative="1">
+      <w:start w:val="1"/>
+      <w:numFmt w:val="bullet"/>
+      <w:lvlText w:val="•"/>
+      <w:lvlJc w:val="left"/>
+      <w:pPr>
+        <w:tabs>
+          <w:tab w:val="num" w:pos="6480"/>
+        </w:tabs>
+        <w:ind w:left="6480" w:hanging="360"/>
+      </w:pPr>
+      <w:rPr>
+        <w:rFonts w:ascii="Calibri" w:hAnsi="Calibri" w:hint="default"/>
+      </w:rPr>
+    </w:lvl>
+  </w:abstractNum>
+  <w:abstractNum w:abstractNumId="5" w15:restartNumberingAfterBreak="0">
     <w:nsid w:val="1ED040FD"/>
     <w:multiLevelType w:val="multilevel"/>
     <w:tmpl w:val="C470AFD2"/>
@@ -4693,7 +4615,7 @@
       </w:rPr>
     </w:lvl>
   </w:abstractNum>
-  <w:abstractNum w:abstractNumId="5" w15:restartNumberingAfterBreak="0">
+  <w:abstractNum w:abstractNumId="6" w15:restartNumberingAfterBreak="0">
     <w:nsid w:val="1F5A0A45"/>
     <w:multiLevelType w:val="hybridMultilevel"/>
     <w:tmpl w:val="59CAF9D4"/>
@@ -4806,7 +4728,7 @@
       </w:rPr>
     </w:lvl>
   </w:abstractNum>
-  <w:abstractNum w:abstractNumId="6" w15:restartNumberingAfterBreak="0">
+  <w:abstractNum w:abstractNumId="7" w15:restartNumberingAfterBreak="0">
     <w:nsid w:val="32C5657A"/>
     <w:multiLevelType w:val="multilevel"/>
     <w:tmpl w:val="7674A9B4"/>
@@ -4955,7 +4877,7 @@
       </w:rPr>
     </w:lvl>
   </w:abstractNum>
-  <w:abstractNum w:abstractNumId="7" w15:restartNumberingAfterBreak="0">
+  <w:abstractNum w:abstractNumId="8" w15:restartNumberingAfterBreak="0">
     <w:nsid w:val="354311F1"/>
     <w:multiLevelType w:val="hybridMultilevel"/>
     <w:tmpl w:val="226E3E38"/>
@@ -5068,7 +4990,147 @@
       </w:rPr>
     </w:lvl>
   </w:abstractNum>
-  <w:abstractNum w:abstractNumId="8" w15:restartNumberingAfterBreak="0">
+  <w:abstractNum w:abstractNumId="9" w15:restartNumberingAfterBreak="0">
+    <w:nsid w:val="48257A83"/>
+    <w:multiLevelType w:val="hybridMultilevel"/>
+    <w:tmpl w:val="81BC6E56"/>
+    <w:lvl w:ilvl="0" w:tplc="4F62B6CC">
+      <w:start w:val="1"/>
+      <w:numFmt w:val="bullet"/>
+      <w:lvlText w:val=""/>
+      <w:lvlJc w:val="left"/>
+      <w:pPr>
+        <w:tabs>
+          <w:tab w:val="num" w:pos="720"/>
+        </w:tabs>
+        <w:ind w:left="720" w:hanging="360"/>
+      </w:pPr>
+      <w:rPr>
+        <w:rFonts w:ascii="Wingdings" w:hAnsi="Wingdings" w:hint="default"/>
+      </w:rPr>
+    </w:lvl>
+    <w:lvl w:ilvl="1" w:tplc="5F34D8EA" w:tentative="1">
+      <w:start w:val="1"/>
+      <w:numFmt w:val="bullet"/>
+      <w:lvlText w:val=""/>
+      <w:lvlJc w:val="left"/>
+      <w:pPr>
+        <w:tabs>
+          <w:tab w:val="num" w:pos="1440"/>
+        </w:tabs>
+        <w:ind w:left="1440" w:hanging="360"/>
+      </w:pPr>
+      <w:rPr>
+        <w:rFonts w:ascii="Wingdings" w:hAnsi="Wingdings" w:hint="default"/>
+      </w:rPr>
+    </w:lvl>
+    <w:lvl w:ilvl="2" w:tplc="38EE7630" w:tentative="1">
+      <w:start w:val="1"/>
+      <w:numFmt w:val="bullet"/>
+      <w:lvlText w:val=""/>
+      <w:lvlJc w:val="left"/>
+      <w:pPr>
+        <w:tabs>
+          <w:tab w:val="num" w:pos="2160"/>
+        </w:tabs>
+        <w:ind w:left="2160" w:hanging="360"/>
+      </w:pPr>
+      <w:rPr>
+        <w:rFonts w:ascii="Wingdings" w:hAnsi="Wingdings" w:hint="default"/>
+      </w:rPr>
+    </w:lvl>
+    <w:lvl w:ilvl="3" w:tplc="8B20EBD8" w:tentative="1">
+      <w:start w:val="1"/>
+      <w:numFmt w:val="bullet"/>
+      <w:lvlText w:val=""/>
+      <w:lvlJc w:val="left"/>
+      <w:pPr>
+        <w:tabs>
+          <w:tab w:val="num" w:pos="2880"/>
+        </w:tabs>
+        <w:ind w:left="2880" w:hanging="360"/>
+      </w:pPr>
+      <w:rPr>
+        <w:rFonts w:ascii="Wingdings" w:hAnsi="Wingdings" w:hint="default"/>
+      </w:rPr>
+    </w:lvl>
+    <w:lvl w:ilvl="4" w:tplc="5E0A1CA2" w:tentative="1">
+      <w:start w:val="1"/>
+      <w:numFmt w:val="bullet"/>
+      <w:lvlText w:val=""/>
+      <w:lvlJc w:val="left"/>
+      <w:pPr>
+        <w:tabs>
+          <w:tab w:val="num" w:pos="3600"/>
+        </w:tabs>
+        <w:ind w:left="3600" w:hanging="360"/>
+      </w:pPr>
+      <w:rPr>
+        <w:rFonts w:ascii="Wingdings" w:hAnsi="Wingdings" w:hint="default"/>
+      </w:rPr>
+    </w:lvl>
+    <w:lvl w:ilvl="5" w:tplc="DBDE6002" w:tentative="1">
+      <w:start w:val="1"/>
+      <w:numFmt w:val="bullet"/>
+      <w:lvlText w:val=""/>
+      <w:lvlJc w:val="left"/>
+      <w:pPr>
+        <w:tabs>
+          <w:tab w:val="num" w:pos="4320"/>
+        </w:tabs>
+        <w:ind w:left="4320" w:hanging="360"/>
+      </w:pPr>
+      <w:rPr>
+        <w:rFonts w:ascii="Wingdings" w:hAnsi="Wingdings" w:hint="default"/>
+      </w:rPr>
+    </w:lvl>
+    <w:lvl w:ilvl="6" w:tplc="881AE810" w:tentative="1">
+      <w:start w:val="1"/>
+      <w:numFmt w:val="bullet"/>
+      <w:lvlText w:val=""/>
+      <w:lvlJc w:val="left"/>
+      <w:pPr>
+        <w:tabs>
+          <w:tab w:val="num" w:pos="5040"/>
+        </w:tabs>
+        <w:ind w:left="5040" w:hanging="360"/>
+      </w:pPr>
+      <w:rPr>
+        <w:rFonts w:ascii="Wingdings" w:hAnsi="Wingdings" w:hint="default"/>
+      </w:rPr>
+    </w:lvl>
+    <w:lvl w:ilvl="7" w:tplc="4DA0726A" w:tentative="1">
+      <w:start w:val="1"/>
+      <w:numFmt w:val="bullet"/>
+      <w:lvlText w:val=""/>
+      <w:lvlJc w:val="left"/>
+      <w:pPr>
+        <w:tabs>
+          <w:tab w:val="num" w:pos="5760"/>
+        </w:tabs>
+        <w:ind w:left="5760" w:hanging="360"/>
+      </w:pPr>
+      <w:rPr>
+        <w:rFonts w:ascii="Wingdings" w:hAnsi="Wingdings" w:hint="default"/>
+      </w:rPr>
+    </w:lvl>
+    <w:lvl w:ilvl="8" w:tplc="D12AF26C" w:tentative="1">
+      <w:start w:val="1"/>
+      <w:numFmt w:val="bullet"/>
+      <w:lvlText w:val=""/>
+      <w:lvlJc w:val="left"/>
+      <w:pPr>
+        <w:tabs>
+          <w:tab w:val="num" w:pos="6480"/>
+        </w:tabs>
+        <w:ind w:left="6480" w:hanging="360"/>
+      </w:pPr>
+      <w:rPr>
+        <w:rFonts w:ascii="Wingdings" w:hAnsi="Wingdings" w:hint="default"/>
+      </w:rPr>
+    </w:lvl>
+  </w:abstractNum>
+  <w:abstractNum w:abstractNumId="10" w15:restartNumberingAfterBreak="0">
     <w:nsid w:val="5C753869"/>
     <w:multiLevelType w:val="multilevel"/>
     <w:tmpl w:val="A65458B8"/>
@@ -5217,7 +5279,7 @@
       </w:rPr>
     </w:lvl>
   </w:abstractNum>
-  <w:abstractNum w:abstractNumId="9" w15:restartNumberingAfterBreak="0">
+  <w:abstractNum w:abstractNumId="11" w15:restartNumberingAfterBreak="0">
     <w:nsid w:val="607356B1"/>
     <w:multiLevelType w:val="hybridMultilevel"/>
     <w:tmpl w:val="1834EB4A"/>
@@ -5357,7 +5419,7 @@
       </w:rPr>
     </w:lvl>
   </w:abstractNum>
-  <w:abstractNum w:abstractNumId="10" w15:restartNumberingAfterBreak="0">
+  <w:abstractNum w:abstractNumId="12" w15:restartNumberingAfterBreak="0">
     <w:nsid w:val="6C497575"/>
     <w:multiLevelType w:val="multilevel"/>
     <w:tmpl w:val="CCEE667C"/>
@@ -5507,7 +5569,7 @@
     </w:lvl>
   </w:abstractNum>
   <w:num w:numId="1">
-    <w:abstractNumId w:val="4"/>
+    <w:abstractNumId w:val="5"/>
   </w:num>
   <w:num w:numId="2">
     <w:abstractNumId w:val="1"/>
@@ -5516,19 +5578,19 @@
     <w:abstractNumId w:val="0"/>
   </w:num>
   <w:num w:numId="4">
+    <w:abstractNumId w:val="12"/>
+  </w:num>
+  <w:num w:numId="5">
     <w:abstractNumId w:val="10"/>
   </w:num>
-  <w:num w:numId="5">
-    <w:abstractNumId w:val="8"/>
+  <w:num w:numId="6">
+    <w:abstractNumId w:val="7"/>
   </w:num>
-  <w:num w:numId="6">
+  <w:num w:numId="7">
     <w:abstractNumId w:val="6"/>
   </w:num>
-  <w:num w:numId="7">
-    <w:abstractNumId w:val="5"/>
-  </w:num>
   <w:num w:numId="8">
-    <w:abstractNumId w:val="7"/>
+    <w:abstractNumId w:val="8"/>
   </w:num>
   <w:num w:numId="9">
     <w:abstractNumId w:val="2"/>
@@ -5537,7 +5599,13 @@
     <w:abstractNumId w:val="3"/>
   </w:num>
   <w:num w:numId="11">
+    <w:abstractNumId w:val="11"/>
+  </w:num>
+  <w:num w:numId="12">
     <w:abstractNumId w:val="9"/>
+  </w:num>
+  <w:num w:numId="13">
+    <w:abstractNumId w:val="4"/>
   </w:num>
 </w:numbering>
 </file>
@@ -6007,7 +6075,6 @@
   <w:style w:type="character" w:default="1" w:styleId="DefaultParagraphFont">
     <w:name w:val="Default Paragraph Font"/>
     <w:uiPriority w:val="1"/>
-    <w:semiHidden/>
     <w:unhideWhenUsed/>
   </w:style>
   <w:style w:type="table" w:default="1" w:styleId="TableNormal">
@@ -6349,6 +6416,51 @@
     <w:basedOn w:val="DefaultParagraphFont"/>
     <w:rsid w:val="00BF19E4"/>
   </w:style>
+  <w:style w:type="character" w:customStyle="1" w:styleId="captionlabel">
+    <w:name w:val="captionlabel"/>
+    <w:basedOn w:val="DefaultParagraphFont"/>
+    <w:rsid w:val="00E45E76"/>
+  </w:style>
+  <w:style w:type="character" w:customStyle="1" w:styleId="mi">
+    <w:name w:val="mi"/>
+    <w:basedOn w:val="DefaultParagraphFont"/>
+    <w:rsid w:val="00E45E76"/>
+  </w:style>
+  <w:style w:type="character" w:customStyle="1" w:styleId="mo">
+    <w:name w:val="mo"/>
+    <w:basedOn w:val="DefaultParagraphFont"/>
+    <w:rsid w:val="00E45E76"/>
+  </w:style>
+  <w:style w:type="character" w:customStyle="1" w:styleId="mjxassistivemathml">
+    <w:name w:val="mjx_assistive_mathml"/>
+    <w:basedOn w:val="DefaultParagraphFont"/>
+    <w:rsid w:val="00E45E76"/>
+  </w:style>
+  <w:style w:type="character" w:customStyle="1" w:styleId="fs8">
+    <w:name w:val="fs8"/>
+    <w:basedOn w:val="DefaultParagraphFont"/>
+    <w:rsid w:val="00FC634C"/>
+  </w:style>
+  <w:style w:type="character" w:customStyle="1" w:styleId="ff8">
+    <w:name w:val="ff8"/>
+    <w:basedOn w:val="DefaultParagraphFont"/>
+    <w:rsid w:val="00FC634C"/>
+  </w:style>
+  <w:style w:type="character" w:customStyle="1" w:styleId="ff9">
+    <w:name w:val="ff9"/>
+    <w:basedOn w:val="DefaultParagraphFont"/>
+    <w:rsid w:val="00FC634C"/>
+  </w:style>
+  <w:style w:type="character" w:customStyle="1" w:styleId="ff4">
+    <w:name w:val="ff4"/>
+    <w:basedOn w:val="DefaultParagraphFont"/>
+    <w:rsid w:val="00FC634C"/>
+  </w:style>
+  <w:style w:type="character" w:customStyle="1" w:styleId="ls59">
+    <w:name w:val="ls59"/>
+    <w:basedOn w:val="DefaultParagraphFont"/>
+    <w:rsid w:val="00FC634C"/>
+  </w:style>
 </w:styles>
 </file>
 

</xml_diff>

<commit_message>
atu pitu blah blah
</commit_message>
<xml_diff>
--- a/review paper/Draft 3 - Review Paper.docx
+++ b/review paper/Draft 3 - Review Paper.docx
@@ -1431,7 +1431,7 @@
     <w:p>
       <w:pPr>
         <w:shd w:val="clear" w:color="auto" w:fill="FFFFFF"/>
-        <w:spacing w:before="100" w:beforeAutospacing="1" w:line="390" w:lineRule="atLeast"/>
+        <w:spacing w:after="0" w:afterAutospacing="0" w:line="390" w:lineRule="atLeast"/>
         <w:rPr>
           <w:rFonts w:ascii="STIX" w:eastAsia="Times New Roman" w:hAnsi="STIX" w:cs="Arial"/>
           <w:color w:val="333333"/>
@@ -1484,7 +1484,7 @@
           <w:sz w:val="24"/>
           <w:szCs w:val="24"/>
         </w:rPr>
-        <w:t> the connection weight between node j and node i in the lower layer and X</w:t>
+        <w:t> the connection weight between node j and</w:t>
       </w:r>
       <w:r>
         <w:rPr>
@@ -1492,9 +1492,8 @@
           <w:color w:val="333333"/>
           <w:sz w:val="24"/>
           <w:szCs w:val="24"/>
-          <w:vertAlign w:val="subscript"/>
-        </w:rPr>
-        <w:t>ij</w:t>
+        </w:rPr>
+        <w:t xml:space="preserve"> </w:t>
       </w:r>
       <w:r>
         <w:rPr>
@@ -1503,8 +1502,39 @@
           <w:sz w:val="24"/>
           <w:szCs w:val="24"/>
         </w:rPr>
+        <w:t>node i in the lower layer and X</w:t>
+      </w:r>
+      <w:r>
+        <w:rPr>
+          <w:rFonts w:ascii="STIX" w:eastAsia="Times New Roman" w:hAnsi="STIX" w:cs="Arial"/>
+          <w:color w:val="333333"/>
+          <w:sz w:val="24"/>
+          <w:szCs w:val="24"/>
+          <w:vertAlign w:val="subscript"/>
+        </w:rPr>
+        <w:t>ij</w:t>
+      </w:r>
+      <w:r>
+        <w:rPr>
+          <w:rFonts w:ascii="STIX" w:eastAsia="Times New Roman" w:hAnsi="STIX" w:cs="Arial"/>
+          <w:color w:val="333333"/>
+          <w:sz w:val="24"/>
+          <w:szCs w:val="24"/>
+        </w:rPr>
         <w:t> is the input signal from the node i in the lower layer to node j.</w:t>
       </w:r>
+    </w:p>
+    <w:p>
+      <w:pPr>
+        <w:shd w:val="clear" w:color="auto" w:fill="FFFFFF"/>
+        <w:spacing w:after="0" w:afterAutospacing="0" w:line="390" w:lineRule="atLeast"/>
+        <w:rPr>
+          <w:rFonts w:ascii="STIX" w:eastAsia="Times New Roman" w:hAnsi="STIX" w:cs="Arial"/>
+          <w:color w:val="333333"/>
+          <w:sz w:val="24"/>
+          <w:szCs w:val="24"/>
+        </w:rPr>
+      </w:pPr>
     </w:p>
     <w:p>
       <w:pPr>
@@ -1737,7 +1767,27 @@
             <w:sz w:val="24"/>
             <w:szCs w:val="24"/>
           </w:rPr>
-          <w:t>Recurrent neural network - Wikipedia</w:t>
+          <w:t>Recurrent neural</w:t>
+        </w:r>
+        <w:r>
+          <w:rPr>
+            <w:rStyle w:val="Hyperlink"/>
+            <w:rFonts w:ascii="STIX" w:hAnsi="STIX" w:cs="Times New Roman"/>
+            <w:color w:val="FF0000"/>
+            <w:sz w:val="24"/>
+            <w:szCs w:val="24"/>
+          </w:rPr>
+          <w:t xml:space="preserve"> </w:t>
+        </w:r>
+        <w:r>
+          <w:rPr>
+            <w:rStyle w:val="Hyperlink"/>
+            <w:rFonts w:ascii="STIX" w:hAnsi="STIX" w:cs="Times New Roman"/>
+            <w:color w:val="FF0000"/>
+            <w:sz w:val="24"/>
+            <w:szCs w:val="24"/>
+          </w:rPr>
+          <w:t>network - Wikipedia</w:t>
         </w:r>
       </w:hyperlink>
       <w:r>
@@ -2101,7 +2151,25 @@
             <w:rFonts w:ascii="STIX" w:hAnsi="STIX"/>
             <w:color w:val="FF0000"/>
           </w:rPr>
-          <w:t>How Does Support Vector Machine (SVM) Algorithm Works In Machine Learning? | Analytics Steps</w:t>
+          <w:t xml:space="preserve">How Does Support Vector Machine (SVM) Algorithm Works </w:t>
+        </w:r>
+        <w:proofErr w:type="gramStart"/>
+        <w:r>
+          <w:rPr>
+            <w:rStyle w:val="Hyperlink"/>
+            <w:rFonts w:ascii="STIX" w:hAnsi="STIX"/>
+            <w:color w:val="FF0000"/>
+          </w:rPr>
+          <w:t>In</w:t>
+        </w:r>
+        <w:proofErr w:type="gramEnd"/>
+        <w:r>
+          <w:rPr>
+            <w:rStyle w:val="Hyperlink"/>
+            <w:rFonts w:ascii="STIX" w:hAnsi="STIX"/>
+            <w:color w:val="FF0000"/>
+          </w:rPr>
+          <w:t xml:space="preserve"> Machine Learning? | Analytics Steps</w:t>
         </w:r>
       </w:hyperlink>
       <w:r>
@@ -2187,7 +2255,27 @@
           <w:sz w:val="24"/>
           <w:szCs w:val="24"/>
         </w:rPr>
-        <w:t>ARIMA is an form that stands for Autoregressive Integrated Moving Average. it's a generalization of the less complicated Autoregressive Moving Average and adds the notion of integration. This acronym is descriptive, capturing the key aspects of the model itself.</w:t>
+        <w:t xml:space="preserve">ARIMA is </w:t>
+      </w:r>
+      <w:proofErr w:type="gramStart"/>
+      <w:r>
+        <w:rPr>
+          <w:rFonts w:ascii="STIX" w:hAnsi="STIX" w:cs="Times New Roman"/>
+          <w:color w:val="000000" w:themeColor="text1"/>
+          <w:sz w:val="24"/>
+          <w:szCs w:val="24"/>
+        </w:rPr>
+        <w:t>an</w:t>
+      </w:r>
+      <w:proofErr w:type="gramEnd"/>
+      <w:r>
+        <w:rPr>
+          <w:rFonts w:ascii="STIX" w:hAnsi="STIX" w:cs="Times New Roman"/>
+          <w:color w:val="000000" w:themeColor="text1"/>
+          <w:sz w:val="24"/>
+          <w:szCs w:val="24"/>
+        </w:rPr>
+        <w:t xml:space="preserve"> form that stands for Autoregressive Integrated Moving Average. it's a generalization of the less complicated Autoregressive Moving Average and adds the notion of integration. This acronym is descriptive, capturing the key aspects of the model itself.</w:t>
       </w:r>
     </w:p>
     <w:p>
@@ -2448,7 +2536,27 @@
           <w:szCs w:val="24"/>
         </w:rPr>
         <w:lastRenderedPageBreak/>
-        <w:t xml:space="preserve">The Seasonal Autoregressive Integrated Moving Average (SARIMA) version of ARIMA is used for seasonal time collection forecasting. ARIMA and its distinctive versions are primarily based totally at the famous Box-Jenkins precept and so those also are extensively referred to as the Box-Jenkins models. </w:t>
+        <w:t xml:space="preserve">The Seasonal Autoregressive Integrated Moving Average (SARIMA) version of ARIMA is used for seasonal time collection forecasting. ARIMA and its distinctive versions are primarily based totally at the famous </w:t>
+      </w:r>
+      <w:proofErr w:type="gramStart"/>
+      <w:r>
+        <w:rPr>
+          <w:rFonts w:ascii="STIX" w:hAnsi="STIX" w:cs="Times New Roman"/>
+          <w:color w:val="000000" w:themeColor="text1"/>
+          <w:sz w:val="24"/>
+          <w:szCs w:val="24"/>
+        </w:rPr>
+        <w:t>Box</w:t>
+      </w:r>
+      <w:proofErr w:type="gramEnd"/>
+      <w:r>
+        <w:rPr>
+          <w:rFonts w:ascii="STIX" w:hAnsi="STIX" w:cs="Times New Roman"/>
+          <w:color w:val="000000" w:themeColor="text1"/>
+          <w:sz w:val="24"/>
+          <w:szCs w:val="24"/>
+        </w:rPr>
+        <w:t xml:space="preserve">-Jenkins precept and so those also are extensively referred to as the Box-Jenkins models. </w:t>
       </w:r>
       <w:r>
         <w:rPr>
@@ -3033,6 +3141,15 @@
           <w:szCs w:val="24"/>
         </w:rPr>
         <w:t>As of the factors stated above, the ARIMA model can be used with a wide variety of algorithms mentioned before.</w:t>
+      </w:r>
+      <w:r>
+        <w:rPr>
+          <w:rFonts w:ascii="STIX" w:hAnsi="STIX"/>
+          <w:color w:val="000000" w:themeColor="text1"/>
+          <w:sz w:val="24"/>
+          <w:szCs w:val="24"/>
+        </w:rPr>
+        <w:t xml:space="preserve"> Climate forecast prediction</w:t>
       </w:r>
     </w:p>
     <w:p>
@@ -3211,7 +3328,23 @@
             <w:rStyle w:val="Hyperlink"/>
             <w:rFonts w:ascii="STIX" w:hAnsi="STIX" w:cs="Times New Roman"/>
           </w:rPr>
-          <w:t xml:space="preserve"> Serafeim Loukas</w:t>
+          <w:t xml:space="preserve"> </w:t>
+        </w:r>
+        <w:proofErr w:type="spellStart"/>
+        <w:r>
+          <w:rPr>
+            <w:rStyle w:val="Hyperlink"/>
+            <w:rFonts w:ascii="STIX" w:hAnsi="STIX" w:cs="Times New Roman"/>
+          </w:rPr>
+          <w:t>Serafeim</w:t>
+        </w:r>
+        <w:proofErr w:type="spellEnd"/>
+        <w:r>
+          <w:rPr>
+            <w:rStyle w:val="Hyperlink"/>
+            <w:rFonts w:ascii="STIX" w:hAnsi="STIX" w:cs="Times New Roman"/>
+          </w:rPr>
+          <w:t xml:space="preserve"> Loukas</w:t>
         </w:r>
       </w:hyperlink>
       <w:r>
@@ -3262,7 +3395,35 @@
         <w:rPr>
           <w:rFonts w:ascii="STIX" w:hAnsi="STIX"/>
         </w:rPr>
-        <w:t>A SURVEY ON ARIMA FORECASTING USING TIME SERIES MODEL    Z. Asha Farhath1 , B. Arputhamary 2 , Dr. L. Arockiam3   IJCSMC, Vol. 5, Issue. 8, August 2016, pg.104 – 109</w:t>
+        <w:t>A SURVEY ON ARIMA FORECASTING USING TIME SERIES MODEL    Z. Asha Farhath</w:t>
+      </w:r>
+      <w:proofErr w:type="gramStart"/>
+      <w:r>
+        <w:rPr>
+          <w:rFonts w:ascii="STIX" w:hAnsi="STIX"/>
+        </w:rPr>
+        <w:t>1 ,</w:t>
+      </w:r>
+      <w:proofErr w:type="gramEnd"/>
+      <w:r>
+        <w:rPr>
+          <w:rFonts w:ascii="STIX" w:hAnsi="STIX"/>
+        </w:rPr>
+        <w:t xml:space="preserve"> B. </w:t>
+      </w:r>
+      <w:proofErr w:type="spellStart"/>
+      <w:r>
+        <w:rPr>
+          <w:rFonts w:ascii="STIX" w:hAnsi="STIX"/>
+        </w:rPr>
+        <w:t>Arputhamary</w:t>
+      </w:r>
+      <w:proofErr w:type="spellEnd"/>
+      <w:r>
+        <w:rPr>
+          <w:rFonts w:ascii="STIX" w:hAnsi="STIX"/>
+        </w:rPr>
+        <w:t xml:space="preserve"> 2 , Dr. L. Arockiam3   IJCSMC, Vol. 5, Issue. 8, August 2016, pg.104 – 109</w:t>
       </w:r>
     </w:p>
     <w:p>
@@ -3279,12 +3440,21 @@
         <w:t xml:space="preserve">Time-Series Forecasting: Predicting Stock Prices Using An LSTM Model   </w:t>
       </w:r>
       <w:hyperlink r:id="rId20" w:history="1">
+        <w:proofErr w:type="spellStart"/>
         <w:r>
           <w:rPr>
             <w:rStyle w:val="Hyperlink"/>
             <w:rFonts w:ascii="STIX" w:hAnsi="STIX"/>
           </w:rPr>
-          <w:t>Serafeim Loukas</w:t>
+          <w:t>Serafeim</w:t>
+        </w:r>
+        <w:proofErr w:type="spellEnd"/>
+        <w:r>
+          <w:rPr>
+            <w:rStyle w:val="Hyperlink"/>
+            <w:rFonts w:ascii="STIX" w:hAnsi="STIX"/>
+          </w:rPr>
+          <w:t xml:space="preserve"> Loukas</w:t>
         </w:r>
       </w:hyperlink>
       <w:r>
@@ -3363,7 +3533,21 @@
         <w:rPr>
           <w:rFonts w:ascii="STIX" w:hAnsi="STIX"/>
         </w:rPr>
-        <w:t>Financial time series forecasting using support vector machines Kyoung-jae Kim</w:t>
+        <w:t xml:space="preserve">Financial time series forecasting using support vector machines </w:t>
+      </w:r>
+      <w:proofErr w:type="spellStart"/>
+      <w:r>
+        <w:rPr>
+          <w:rFonts w:ascii="STIX" w:hAnsi="STIX"/>
+        </w:rPr>
+        <w:t>Kyoung-jae</w:t>
+      </w:r>
+      <w:proofErr w:type="spellEnd"/>
+      <w:r>
+        <w:rPr>
+          <w:rFonts w:ascii="STIX" w:hAnsi="STIX"/>
+        </w:rPr>
+        <w:t xml:space="preserve"> Kim</w:t>
       </w:r>
       <w:r>
         <w:rPr>
@@ -3375,7 +3559,35 @@
         <w:rPr>
           <w:rFonts w:ascii="STIX" w:hAnsi="STIX"/>
         </w:rPr>
-        <w:t xml:space="preserve"> Department of Information Systems, College of Business Administration, Dongguk University, 3-26, Pil-dong, Chung-gu, Seoul 100715, South Korea Received 28 February 2002; accepted 13 March2003</w:t>
+        <w:t xml:space="preserve"> Department of Information Systems, College of Business Administration, Dongguk University, 3-26, </w:t>
+      </w:r>
+      <w:proofErr w:type="spellStart"/>
+      <w:r>
+        <w:rPr>
+          <w:rFonts w:ascii="STIX" w:hAnsi="STIX"/>
+        </w:rPr>
+        <w:t>Pil</w:t>
+      </w:r>
+      <w:proofErr w:type="spellEnd"/>
+      <w:r>
+        <w:rPr>
+          <w:rFonts w:ascii="STIX" w:hAnsi="STIX"/>
+        </w:rPr>
+        <w:t>-dong, Chung-</w:t>
+      </w:r>
+      <w:proofErr w:type="spellStart"/>
+      <w:r>
+        <w:rPr>
+          <w:rFonts w:ascii="STIX" w:hAnsi="STIX"/>
+        </w:rPr>
+        <w:t>gu</w:t>
+      </w:r>
+      <w:proofErr w:type="spellEnd"/>
+      <w:r>
+        <w:rPr>
+          <w:rFonts w:ascii="STIX" w:hAnsi="STIX"/>
+        </w:rPr>
+        <w:t>, Seoul 100715, South Korea Received 28 February 2002; accepted 13 March2003</w:t>
       </w:r>
     </w:p>
     <w:p>
@@ -3401,7 +3613,21 @@
         <w:rPr>
           <w:rFonts w:ascii="STIX" w:hAnsi="STIX"/>
         </w:rPr>
-        <w:t>How Does Support Vector Machine (SVM) Algorithm Works In Machine Learning?: https://www.analyticssteps.com/blogs/how-does-support-vector-machine-algorithm-works-machine-learning</w:t>
+        <w:t xml:space="preserve">How Does Support Vector Machine (SVM) Algorithm Works In Machine </w:t>
+      </w:r>
+      <w:proofErr w:type="gramStart"/>
+      <w:r>
+        <w:rPr>
+          <w:rFonts w:ascii="STIX" w:hAnsi="STIX"/>
+        </w:rPr>
+        <w:t>Learning?:</w:t>
+      </w:r>
+      <w:proofErr w:type="gramEnd"/>
+      <w:r>
+        <w:rPr>
+          <w:rFonts w:ascii="STIX" w:hAnsi="STIX"/>
+        </w:rPr>
+        <w:t xml:space="preserve"> https://www.analyticssteps.com/blogs/how-does-support-vector-machine-algorithm-works-machine-learning</w:t>
       </w:r>
     </w:p>
     <w:p>
@@ -3420,6 +3646,7 @@
         </w:rPr>
         <w:t>Selvamuthu, D., Kumar, V. &amp; Mishra, A. Indian stock market prediction using artificial neural networks on tick data. </w:t>
       </w:r>
+      <w:proofErr w:type="spellStart"/>
       <w:r>
         <w:rPr>
           <w:rFonts w:ascii="STIX" w:hAnsi="STIX" w:cs="Segoe UI"/>
@@ -3428,8 +3655,31 @@
           <w:color w:val="333333"/>
           <w:shd w:val="clear" w:color="auto" w:fill="FCFCFC"/>
         </w:rPr>
-        <w:t>Financ Innov</w:t>
-      </w:r>
+        <w:t>Financ</w:t>
+      </w:r>
+      <w:proofErr w:type="spellEnd"/>
+      <w:r>
+        <w:rPr>
+          <w:rFonts w:ascii="STIX" w:hAnsi="STIX" w:cs="Segoe UI"/>
+          <w:i/>
+          <w:iCs/>
+          <w:color w:val="333333"/>
+          <w:shd w:val="clear" w:color="auto" w:fill="FCFCFC"/>
+        </w:rPr>
+        <w:t xml:space="preserve"> </w:t>
+      </w:r>
+      <w:proofErr w:type="spellStart"/>
+      <w:r>
+        <w:rPr>
+          <w:rFonts w:ascii="STIX" w:hAnsi="STIX" w:cs="Segoe UI"/>
+          <w:i/>
+          <w:iCs/>
+          <w:color w:val="333333"/>
+          <w:shd w:val="clear" w:color="auto" w:fill="FCFCFC"/>
+        </w:rPr>
+        <w:t>Innov</w:t>
+      </w:r>
+      <w:proofErr w:type="spellEnd"/>
       <w:r>
         <w:rPr>
           <w:rFonts w:ascii="STIX" w:hAnsi="STIX" w:cs="Segoe UI"/>
@@ -3468,7 +3718,21 @@
           <w:rFonts w:ascii="STIX" w:hAnsi="STIX"/>
         </w:rPr>
         <w:lastRenderedPageBreak/>
-        <w:t xml:space="preserve">Time series forecasting using artificial neural networks methodologies: A systematic review Future Computing and Informatics Journal, Volume 3, Issue 2, 2018,  ISSN 2314-7288, </w:t>
+        <w:t xml:space="preserve">Time series forecasting using artificial neural networks methodologies: A systematic review Future Computing and Informatics Journal, Volume 3, Issue 2, </w:t>
+      </w:r>
+      <w:proofErr w:type="gramStart"/>
+      <w:r>
+        <w:rPr>
+          <w:rFonts w:ascii="STIX" w:hAnsi="STIX"/>
+        </w:rPr>
+        <w:t>2018,  ISSN</w:t>
+      </w:r>
+      <w:proofErr w:type="gramEnd"/>
+      <w:r>
+        <w:rPr>
+          <w:rFonts w:ascii="STIX" w:hAnsi="STIX"/>
+        </w:rPr>
+        <w:t xml:space="preserve"> 2314-7288, </w:t>
       </w:r>
       <w:hyperlink r:id="rId22" w:history="1">
         <w:r>
@@ -3511,7 +3775,21 @@
         <w:rPr>
           <w:rFonts w:ascii="STIX" w:hAnsi="STIX"/>
         </w:rPr>
-        <w:t xml:space="preserve">Ina Khandelwal, Ratnadip Adhikari, Ghanshyam Verma, Time Series Forecasting Using Hybrid ARIMA and ANN Models Based on DWT Decomposition, Procedia Computer Science, Volume 48, 2015, Pages 173-179, ISSN 1877-0509, </w:t>
+        <w:t xml:space="preserve">Ina Khandelwal, </w:t>
+      </w:r>
+      <w:proofErr w:type="spellStart"/>
+      <w:r>
+        <w:rPr>
+          <w:rFonts w:ascii="STIX" w:hAnsi="STIX"/>
+        </w:rPr>
+        <w:t>Ratnadip</w:t>
+      </w:r>
+      <w:proofErr w:type="spellEnd"/>
+      <w:r>
+        <w:rPr>
+          <w:rFonts w:ascii="STIX" w:hAnsi="STIX"/>
+        </w:rPr>
+        <w:t xml:space="preserve"> Adhikari, Ghanshyam Verma, Time Series Forecasting Using Hybrid ARIMA and ANN Models Based on DWT Decomposition, Procedia Computer Science, Volume 48, 2015, Pages 173-179, ISSN 1877-0509, </w:t>
       </w:r>
       <w:hyperlink r:id="rId24" w:history="1">
         <w:r>
@@ -3550,24 +3828,74 @@
           <w:rFonts w:ascii="STIX" w:hAnsi="STIX"/>
         </w:rPr>
       </w:pPr>
-      <w:r>
-        <w:rPr>
-          <w:rFonts w:ascii="STIX" w:hAnsi="STIX"/>
-        </w:rPr>
-        <w:t>Tealab, Ahmed &amp; Hefny, Hesham &amp; Badr, Amr. (2017). Forecasting of nonlinear time series using ANN. Future Computing and Informatics Journal. 2. 10.1016/j.fcij.2017.05.001.</w:t>
-      </w:r>
-    </w:p>
-    <w:p>
-      <w:pPr>
-        <w:rPr>
-          <w:rFonts w:ascii="STIX" w:hAnsi="STIX"/>
-        </w:rPr>
-      </w:pPr>
-      <w:r>
-        <w:rPr>
-          <w:rFonts w:ascii="STIX" w:hAnsi="STIX"/>
-        </w:rPr>
-        <w:t>Pramod, &amp; Pm, Mallikarjuna. (2021). Stock Price Prediction Using LSTM. Test Engineering and Management. 83. 5246-5251.</w:t>
+      <w:proofErr w:type="spellStart"/>
+      <w:r>
+        <w:rPr>
+          <w:rFonts w:ascii="STIX" w:hAnsi="STIX"/>
+        </w:rPr>
+        <w:t>Tealab</w:t>
+      </w:r>
+      <w:proofErr w:type="spellEnd"/>
+      <w:r>
+        <w:rPr>
+          <w:rFonts w:ascii="STIX" w:hAnsi="STIX"/>
+        </w:rPr>
+        <w:t xml:space="preserve">, Ahmed &amp; </w:t>
+      </w:r>
+      <w:proofErr w:type="spellStart"/>
+      <w:r>
+        <w:rPr>
+          <w:rFonts w:ascii="STIX" w:hAnsi="STIX"/>
+        </w:rPr>
+        <w:t>Hefny</w:t>
+      </w:r>
+      <w:proofErr w:type="spellEnd"/>
+      <w:r>
+        <w:rPr>
+          <w:rFonts w:ascii="STIX" w:hAnsi="STIX"/>
+        </w:rPr>
+        <w:t xml:space="preserve">, Hesham &amp; </w:t>
+      </w:r>
+      <w:proofErr w:type="spellStart"/>
+      <w:r>
+        <w:rPr>
+          <w:rFonts w:ascii="STIX" w:hAnsi="STIX"/>
+        </w:rPr>
+        <w:t>Badr</w:t>
+      </w:r>
+      <w:proofErr w:type="spellEnd"/>
+      <w:r>
+        <w:rPr>
+          <w:rFonts w:ascii="STIX" w:hAnsi="STIX"/>
+        </w:rPr>
+        <w:t>, Amr. (2017). Forecasting of nonlinear time series using ANN. Future Computing and Informatics Journal. 2. 10.1016/j.fcij.2017.05.001.</w:t>
+      </w:r>
+    </w:p>
+    <w:p>
+      <w:pPr>
+        <w:rPr>
+          <w:rFonts w:ascii="STIX" w:hAnsi="STIX"/>
+        </w:rPr>
+      </w:pPr>
+      <w:r>
+        <w:rPr>
+          <w:rFonts w:ascii="STIX" w:hAnsi="STIX"/>
+        </w:rPr>
+        <w:t xml:space="preserve">Pramod, &amp; Pm, </w:t>
+      </w:r>
+      <w:proofErr w:type="spellStart"/>
+      <w:r>
+        <w:rPr>
+          <w:rFonts w:ascii="STIX" w:hAnsi="STIX"/>
+        </w:rPr>
+        <w:t>Mallikarjuna</w:t>
+      </w:r>
+      <w:proofErr w:type="spellEnd"/>
+      <w:r>
+        <w:rPr>
+          <w:rFonts w:ascii="STIX" w:hAnsi="STIX"/>
+        </w:rPr>
+        <w:t>. (2021). Stock Price Prediction Using LSTM. Test Engineering and Management. 83. 5246-5251.</w:t>
       </w:r>
     </w:p>
     <w:p>
@@ -3670,7 +3998,49 @@
         <w:rPr>
           <w:rFonts w:ascii="STIX" w:hAnsi="STIX"/>
         </w:rPr>
-        <w:t>Fattah, Jamal &amp; Ezzine, Latifa &amp; Aman, Zineb &amp; Moussami, Haj &amp; Lachhab, Abdeslam. (2018). Forecasting of demand using ARIMA model. International Journal of Engineering Business Management. 10. 184797901880867. 10.1177/1847979018808673.</w:t>
+        <w:t xml:space="preserve">Fattah, Jamal &amp; </w:t>
+      </w:r>
+      <w:proofErr w:type="spellStart"/>
+      <w:r>
+        <w:rPr>
+          <w:rFonts w:ascii="STIX" w:hAnsi="STIX"/>
+        </w:rPr>
+        <w:t>Ezzine</w:t>
+      </w:r>
+      <w:proofErr w:type="spellEnd"/>
+      <w:r>
+        <w:rPr>
+          <w:rFonts w:ascii="STIX" w:hAnsi="STIX"/>
+        </w:rPr>
+        <w:t xml:space="preserve">, Latifa &amp; Aman, Zineb &amp; </w:t>
+      </w:r>
+      <w:proofErr w:type="spellStart"/>
+      <w:r>
+        <w:rPr>
+          <w:rFonts w:ascii="STIX" w:hAnsi="STIX"/>
+        </w:rPr>
+        <w:t>Moussami</w:t>
+      </w:r>
+      <w:proofErr w:type="spellEnd"/>
+      <w:r>
+        <w:rPr>
+          <w:rFonts w:ascii="STIX" w:hAnsi="STIX"/>
+        </w:rPr>
+        <w:t xml:space="preserve">, Haj &amp; </w:t>
+      </w:r>
+      <w:proofErr w:type="spellStart"/>
+      <w:r>
+        <w:rPr>
+          <w:rFonts w:ascii="STIX" w:hAnsi="STIX"/>
+        </w:rPr>
+        <w:t>Lachhab</w:t>
+      </w:r>
+      <w:proofErr w:type="spellEnd"/>
+      <w:r>
+        <w:rPr>
+          <w:rFonts w:ascii="STIX" w:hAnsi="STIX"/>
+        </w:rPr>
+        <w:t>, Abdeslam. (2018). Forecasting of demand using ARIMA model. International Journal of Engineering Business Management. 10. 184797901880867. 10.1177/1847979018808673.</w:t>
       </w:r>
       <w:r>
         <w:rPr>

</xml_diff>